<commit_message>
2.1.4 en 2.2.5 afgemaakt
</commit_message>
<xml_diff>
--- a/Documentatie/Kerntaak-2/2.2.5_Taakverdeling-voor-het-realiseren-van-een-applicatie/2017-03-09_Taakverdeling-voor-het-realiseren-van-een-applicatie_V0.4.docx
+++ b/Documentatie/Kerntaak-2/2.2.5_Taakverdeling-voor-het-realiseren-van-een-applicatie/2017-03-09_Taakverdeling-voor-het-realiseren-van-een-applicatie_V0.4.docx
@@ -83,7 +83,19 @@
                                   <w:rPr>
                                     <w:lang w:val="en-US"/>
                                   </w:rPr>
-                                  <w:t>06-03</w:t>
+                                  <w:t>20</w:t>
+                                </w:r>
+                                <w:r>
+                                  <w:rPr>
+                                    <w:lang w:val="en-US"/>
+                                  </w:rPr>
+                                  <w:t>-</w:t>
+                                </w:r>
+                                <w:r>
+                                  <w:rPr>
+                                    <w:lang w:val="en-US"/>
+                                  </w:rPr>
+                                  <w:t>04</w:t>
                                 </w:r>
                                 <w:r>
                                   <w:rPr>
@@ -96,7 +108,15 @@
                                     <w:lang w:val="en-US"/>
                                   </w:rPr>
                                   <w:br/>
-                                  <w:t>Klas: RIO4-APO3A</w:t>
+                                </w:r>
+                                <w:r>
+                                  <w:t>Klas</w:t>
+                                </w:r>
+                                <w:r>
+                                  <w:rPr>
+                                    <w:lang w:val="en-US"/>
+                                  </w:rPr>
+                                  <w:t>: RIO4-APO3A</w:t>
                                 </w:r>
                                 <w:r>
                                   <w:rPr>
@@ -105,10 +125,19 @@
                                   <w:br/>
                                 </w:r>
                                 <w:r>
+                                  <w:t>Examencasus</w:t>
+                                </w:r>
+                                <w:r>
                                   <w:rPr>
                                     <w:lang w:val="en-US"/>
                                   </w:rPr>
-                                  <w:t>Examencasus: 9</w:t>
+                                  <w:t xml:space="preserve">: </w:t>
+                                </w:r>
+                                <w:r>
+                                  <w:rPr>
+                                    <w:lang w:val="en-US"/>
+                                  </w:rPr>
+                                  <w:t>03</w:t>
                                 </w:r>
                               </w:p>
                               <w:p>
@@ -140,7 +169,7 @@
               </mc:Choice>
               <mc:Fallback>
                 <w:pict>
-                  <v:shapetype w14:anchorId="26FBEB6E" id="_x0000_t202" coordsize="21600,21600" o:spt="202" path="m,l,21600r21600,l21600,xe">
+                  <v:shapetype w14:anchorId="5BF15DFE" id="_x0000_t202" coordsize="21600,21600" o:spt="202" path="m,l,21600r21600,l21600,xe">
                     <v:stroke joinstyle="miter"/>
                     <v:path gradientshapeok="t" o:connecttype="rect"/>
                   </v:shapetype>
@@ -164,7 +193,19 @@
                             <w:rPr>
                               <w:lang w:val="en-US"/>
                             </w:rPr>
-                            <w:t>06-03</w:t>
+                            <w:t>20</w:t>
+                          </w:r>
+                          <w:r>
+                            <w:rPr>
+                              <w:lang w:val="en-US"/>
+                            </w:rPr>
+                            <w:t>-</w:t>
+                          </w:r>
+                          <w:r>
+                            <w:rPr>
+                              <w:lang w:val="en-US"/>
+                            </w:rPr>
+                            <w:t>04</w:t>
                           </w:r>
                           <w:r>
                             <w:rPr>
@@ -177,7 +218,15 @@
                               <w:lang w:val="en-US"/>
                             </w:rPr>
                             <w:br/>
-                            <w:t>Klas: RIO4-APO3A</w:t>
+                          </w:r>
+                          <w:r>
+                            <w:t>Klas</w:t>
+                          </w:r>
+                          <w:r>
+                            <w:rPr>
+                              <w:lang w:val="en-US"/>
+                            </w:rPr>
+                            <w:t>: RIO4-APO3A</w:t>
                           </w:r>
                           <w:r>
                             <w:rPr>
@@ -186,10 +235,19 @@
                             <w:br/>
                           </w:r>
                           <w:r>
+                            <w:t>Examencasus</w:t>
+                          </w:r>
+                          <w:r>
                             <w:rPr>
                               <w:lang w:val="en-US"/>
                             </w:rPr>
-                            <w:t>Examencasus: 9</w:t>
+                            <w:t xml:space="preserve">: </w:t>
+                          </w:r>
+                          <w:r>
+                            <w:rPr>
+                              <w:lang w:val="en-US"/>
+                            </w:rPr>
+                            <w:t>03</w:t>
                           </w:r>
                         </w:p>
                         <w:p>
@@ -305,7 +363,16 @@
                                         <w:szCs w:val="72"/>
                                         <w:lang w:val="nl-NL"/>
                                       </w:rPr>
-                                      <w:t xml:space="preserve"> E-Division</w:t>
+                                      <w:t xml:space="preserve"> </w:t>
+                                    </w:r>
+                                    <w:r>
+                                      <w:rPr>
+                                        <w:color w:val="5B9BD5" w:themeColor="accent1"/>
+                                        <w:sz w:val="72"/>
+                                        <w:szCs w:val="72"/>
+                                        <w:lang w:val="nl-NL"/>
+                                      </w:rPr>
+                                      <w:t>Websentiment</w:t>
                                     </w:r>
                                   </w:sdtContent>
                                 </w:sdt>
@@ -412,7 +479,7 @@
               </mc:Choice>
               <mc:Fallback>
                 <w:pict>
-                  <v:shape w14:anchorId="78D8FF74" id="Tekstvak 131" o:spid="_x0000_s1027" type="#_x0000_t202" style="position:absolute;margin-left:34.75pt;margin-top:400.8pt;width:369pt;height:203.4pt;z-index:251660288;visibility:visible;mso-wrap-style:square;mso-width-percent:790;mso-height-percent:0;mso-wrap-distance-left:14.4pt;mso-wrap-distance-top:0;mso-wrap-distance-right:14.4pt;mso-wrap-distance-bottom:0;mso-position-horizontal:absolute;mso-position-horizontal-relative:margin;mso-position-vertical:absolute;mso-position-vertical-relative:page;mso-width-percent:790;mso-height-percent:0;mso-width-relative:margin;mso-height-relative:page;v-text-anchor:top" o:gfxdata="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" filled="f" stroked="f" strokeweight=".5pt">
+                  <v:shape w14:anchorId="52265DCF" id="Tekstvak 131" o:spid="_x0000_s1027" type="#_x0000_t202" style="position:absolute;margin-left:34.75pt;margin-top:400.8pt;width:369pt;height:203.4pt;z-index:251660288;visibility:visible;mso-wrap-style:square;mso-width-percent:790;mso-height-percent:0;mso-wrap-distance-left:14.4pt;mso-wrap-distance-top:0;mso-wrap-distance-right:14.4pt;mso-wrap-distance-bottom:0;mso-position-horizontal:absolute;mso-position-horizontal-relative:margin;mso-position-vertical:absolute;mso-position-vertical-relative:page;mso-width-percent:790;mso-height-percent:0;mso-width-relative:margin;mso-height-relative:page;v-text-anchor:top" o:gfxdata="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" filled="f" stroked="f" strokeweight=".5pt">
                     <v:textbox inset="0,0,0,0">
                       <w:txbxContent>
                         <w:p>
@@ -458,7 +525,16 @@
                                   <w:szCs w:val="72"/>
                                   <w:lang w:val="nl-NL"/>
                                 </w:rPr>
-                                <w:t xml:space="preserve"> E-Division</w:t>
+                                <w:t xml:space="preserve"> </w:t>
+                              </w:r>
+                              <w:r>
+                                <w:rPr>
+                                  <w:color w:val="5B9BD5" w:themeColor="accent1"/>
+                                  <w:sz w:val="72"/>
+                                  <w:szCs w:val="72"/>
+                                  <w:lang w:val="nl-NL"/>
+                                </w:rPr>
+                                <w:t>Websentiment</w:t>
                               </w:r>
                             </w:sdtContent>
                           </w:sdt>
@@ -768,7 +844,15 @@
             <w:rPr>
               <w:lang w:val="nl-NL"/>
             </w:rPr>
-            <w:t>Inhoudsopgave</w:t>
+            <w:t>Inh</w:t>
+          </w:r>
+          <w:bookmarkStart w:id="0" w:name="_GoBack"/>
+          <w:bookmarkEnd w:id="0"/>
+          <w:r>
+            <w:rPr>
+              <w:lang w:val="nl-NL"/>
+            </w:rPr>
+            <w:t>oudsopgave</w:t>
           </w:r>
         </w:p>
         <w:p>
@@ -792,7 +876,7 @@
           <w:r>
             <w:fldChar w:fldCharType="separate"/>
           </w:r>
-          <w:hyperlink w:anchor="_Toc476738340" w:history="1">
+          <w:hyperlink w:anchor="_Toc480377347" w:history="1">
             <w:r>
               <w:rPr>
                 <w:rStyle w:val="Hyperlink"/>
@@ -819,7 +903,7 @@
                 <w:noProof/>
                 <w:webHidden/>
               </w:rPr>
-              <w:instrText xml:space="preserve"> PAGEREF _Toc476738340 \h </w:instrText>
+              <w:instrText xml:space="preserve"> PAGEREF _Toc480377347 \h </w:instrText>
             </w:r>
             <w:r>
               <w:rPr>
@@ -862,7 +946,7 @@
               <w:lang w:val="nl-NL" w:eastAsia="nl-NL"/>
             </w:rPr>
           </w:pPr>
-          <w:hyperlink w:anchor="_Toc476738341" w:history="1">
+          <w:hyperlink w:anchor="_Toc480377348" w:history="1">
             <w:r>
               <w:rPr>
                 <w:rStyle w:val="Hyperlink"/>
@@ -889,7 +973,7 @@
                 <w:noProof/>
                 <w:webHidden/>
               </w:rPr>
-              <w:instrText xml:space="preserve"> PAGEREF _Toc476738341 \h </w:instrText>
+              <w:instrText xml:space="preserve"> PAGEREF _Toc480377348 \h </w:instrText>
             </w:r>
             <w:r>
               <w:rPr>
@@ -910,6 +994,496 @@
                 <w:webHidden/>
               </w:rPr>
               <w:t>2</w:t>
+            </w:r>
+            <w:r>
+              <w:rPr>
+                <w:noProof/>
+                <w:webHidden/>
+              </w:rPr>
+              <w:fldChar w:fldCharType="end"/>
+            </w:r>
+          </w:hyperlink>
+        </w:p>
+        <w:p>
+          <w:pPr>
+            <w:pStyle w:val="TOC2"/>
+            <w:tabs>
+              <w:tab w:val="right" w:leader="dot" w:pos="9062"/>
+            </w:tabs>
+            <w:rPr>
+              <w:rFonts w:cstheme="minorBidi"/>
+              <w:noProof/>
+              <w:lang w:val="nl-NL" w:eastAsia="nl-NL"/>
+            </w:rPr>
+          </w:pPr>
+          <w:hyperlink w:anchor="_Toc480377349" w:history="1">
+            <w:r>
+              <w:rPr>
+                <w:rStyle w:val="Hyperlink"/>
+                <w:noProof/>
+              </w:rPr>
+              <w:t>Database</w:t>
+            </w:r>
+            <w:r>
+              <w:rPr>
+                <w:noProof/>
+                <w:webHidden/>
+              </w:rPr>
+              <w:tab/>
+            </w:r>
+            <w:r>
+              <w:rPr>
+                <w:noProof/>
+                <w:webHidden/>
+              </w:rPr>
+              <w:fldChar w:fldCharType="begin"/>
+            </w:r>
+            <w:r>
+              <w:rPr>
+                <w:noProof/>
+                <w:webHidden/>
+              </w:rPr>
+              <w:instrText xml:space="preserve"> PAGEREF _Toc480377349 \h </w:instrText>
+            </w:r>
+            <w:r>
+              <w:rPr>
+                <w:noProof/>
+                <w:webHidden/>
+              </w:rPr>
+            </w:r>
+            <w:r>
+              <w:rPr>
+                <w:noProof/>
+                <w:webHidden/>
+              </w:rPr>
+              <w:fldChar w:fldCharType="separate"/>
+            </w:r>
+            <w:r>
+              <w:rPr>
+                <w:noProof/>
+                <w:webHidden/>
+              </w:rPr>
+              <w:t>2</w:t>
+            </w:r>
+            <w:r>
+              <w:rPr>
+                <w:noProof/>
+                <w:webHidden/>
+              </w:rPr>
+              <w:fldChar w:fldCharType="end"/>
+            </w:r>
+          </w:hyperlink>
+        </w:p>
+        <w:p>
+          <w:pPr>
+            <w:pStyle w:val="TOC2"/>
+            <w:tabs>
+              <w:tab w:val="right" w:leader="dot" w:pos="9062"/>
+            </w:tabs>
+            <w:rPr>
+              <w:rFonts w:cstheme="minorBidi"/>
+              <w:noProof/>
+              <w:lang w:val="nl-NL" w:eastAsia="nl-NL"/>
+            </w:rPr>
+          </w:pPr>
+          <w:hyperlink w:anchor="_Toc480377350" w:history="1">
+            <w:r>
+              <w:rPr>
+                <w:rStyle w:val="Hyperlink"/>
+                <w:noProof/>
+              </w:rPr>
+              <w:t>Klassen</w:t>
+            </w:r>
+            <w:r>
+              <w:rPr>
+                <w:noProof/>
+                <w:webHidden/>
+              </w:rPr>
+              <w:tab/>
+            </w:r>
+            <w:r>
+              <w:rPr>
+                <w:noProof/>
+                <w:webHidden/>
+              </w:rPr>
+              <w:fldChar w:fldCharType="begin"/>
+            </w:r>
+            <w:r>
+              <w:rPr>
+                <w:noProof/>
+                <w:webHidden/>
+              </w:rPr>
+              <w:instrText xml:space="preserve"> PAGEREF _Toc480377350 \h </w:instrText>
+            </w:r>
+            <w:r>
+              <w:rPr>
+                <w:noProof/>
+                <w:webHidden/>
+              </w:rPr>
+            </w:r>
+            <w:r>
+              <w:rPr>
+                <w:noProof/>
+                <w:webHidden/>
+              </w:rPr>
+              <w:fldChar w:fldCharType="separate"/>
+            </w:r>
+            <w:r>
+              <w:rPr>
+                <w:noProof/>
+                <w:webHidden/>
+              </w:rPr>
+              <w:t>2</w:t>
+            </w:r>
+            <w:r>
+              <w:rPr>
+                <w:noProof/>
+                <w:webHidden/>
+              </w:rPr>
+              <w:fldChar w:fldCharType="end"/>
+            </w:r>
+          </w:hyperlink>
+        </w:p>
+        <w:p>
+          <w:pPr>
+            <w:pStyle w:val="TOC3"/>
+            <w:tabs>
+              <w:tab w:val="right" w:leader="dot" w:pos="9062"/>
+            </w:tabs>
+            <w:rPr>
+              <w:rFonts w:cstheme="minorBidi"/>
+              <w:noProof/>
+              <w:lang w:val="nl-NL" w:eastAsia="nl-NL"/>
+            </w:rPr>
+          </w:pPr>
+          <w:hyperlink w:anchor="_Toc480377351" w:history="1">
+            <w:r>
+              <w:rPr>
+                <w:rStyle w:val="Hyperlink"/>
+                <w:noProof/>
+              </w:rPr>
+              <w:t>Pages</w:t>
+            </w:r>
+            <w:r>
+              <w:rPr>
+                <w:noProof/>
+                <w:webHidden/>
+              </w:rPr>
+              <w:tab/>
+            </w:r>
+            <w:r>
+              <w:rPr>
+                <w:noProof/>
+                <w:webHidden/>
+              </w:rPr>
+              <w:fldChar w:fldCharType="begin"/>
+            </w:r>
+            <w:r>
+              <w:rPr>
+                <w:noProof/>
+                <w:webHidden/>
+              </w:rPr>
+              <w:instrText xml:space="preserve"> PAGEREF _Toc480377351 \h </w:instrText>
+            </w:r>
+            <w:r>
+              <w:rPr>
+                <w:noProof/>
+                <w:webHidden/>
+              </w:rPr>
+            </w:r>
+            <w:r>
+              <w:rPr>
+                <w:noProof/>
+                <w:webHidden/>
+              </w:rPr>
+              <w:fldChar w:fldCharType="separate"/>
+            </w:r>
+            <w:r>
+              <w:rPr>
+                <w:noProof/>
+                <w:webHidden/>
+              </w:rPr>
+              <w:t>2</w:t>
+            </w:r>
+            <w:r>
+              <w:rPr>
+                <w:noProof/>
+                <w:webHidden/>
+              </w:rPr>
+              <w:fldChar w:fldCharType="end"/>
+            </w:r>
+          </w:hyperlink>
+        </w:p>
+        <w:p>
+          <w:pPr>
+            <w:pStyle w:val="TOC3"/>
+            <w:tabs>
+              <w:tab w:val="right" w:leader="dot" w:pos="9062"/>
+            </w:tabs>
+            <w:rPr>
+              <w:rFonts w:cstheme="minorBidi"/>
+              <w:noProof/>
+              <w:lang w:val="nl-NL" w:eastAsia="nl-NL"/>
+            </w:rPr>
+          </w:pPr>
+          <w:hyperlink w:anchor="_Toc480377352" w:history="1">
+            <w:r>
+              <w:rPr>
+                <w:rStyle w:val="Hyperlink"/>
+                <w:noProof/>
+              </w:rPr>
+              <w:t>PageOrder</w:t>
+            </w:r>
+            <w:r>
+              <w:rPr>
+                <w:noProof/>
+                <w:webHidden/>
+              </w:rPr>
+              <w:tab/>
+            </w:r>
+            <w:r>
+              <w:rPr>
+                <w:noProof/>
+                <w:webHidden/>
+              </w:rPr>
+              <w:fldChar w:fldCharType="begin"/>
+            </w:r>
+            <w:r>
+              <w:rPr>
+                <w:noProof/>
+                <w:webHidden/>
+              </w:rPr>
+              <w:instrText xml:space="preserve"> PAGEREF _Toc480377352 \h </w:instrText>
+            </w:r>
+            <w:r>
+              <w:rPr>
+                <w:noProof/>
+                <w:webHidden/>
+              </w:rPr>
+            </w:r>
+            <w:r>
+              <w:rPr>
+                <w:noProof/>
+                <w:webHidden/>
+              </w:rPr>
+              <w:fldChar w:fldCharType="separate"/>
+            </w:r>
+            <w:r>
+              <w:rPr>
+                <w:noProof/>
+                <w:webHidden/>
+              </w:rPr>
+              <w:t>2</w:t>
+            </w:r>
+            <w:r>
+              <w:rPr>
+                <w:noProof/>
+                <w:webHidden/>
+              </w:rPr>
+              <w:fldChar w:fldCharType="end"/>
+            </w:r>
+          </w:hyperlink>
+        </w:p>
+        <w:p>
+          <w:pPr>
+            <w:pStyle w:val="TOC3"/>
+            <w:tabs>
+              <w:tab w:val="right" w:leader="dot" w:pos="9062"/>
+            </w:tabs>
+            <w:rPr>
+              <w:rFonts w:cstheme="minorBidi"/>
+              <w:noProof/>
+              <w:lang w:val="nl-NL" w:eastAsia="nl-NL"/>
+            </w:rPr>
+          </w:pPr>
+          <w:hyperlink w:anchor="_Toc480377353" w:history="1">
+            <w:r>
+              <w:rPr>
+                <w:rStyle w:val="Hyperlink"/>
+                <w:noProof/>
+              </w:rPr>
+              <w:t>Clients</w:t>
+            </w:r>
+            <w:r>
+              <w:rPr>
+                <w:noProof/>
+                <w:webHidden/>
+              </w:rPr>
+              <w:tab/>
+            </w:r>
+            <w:r>
+              <w:rPr>
+                <w:noProof/>
+                <w:webHidden/>
+              </w:rPr>
+              <w:fldChar w:fldCharType="begin"/>
+            </w:r>
+            <w:r>
+              <w:rPr>
+                <w:noProof/>
+                <w:webHidden/>
+              </w:rPr>
+              <w:instrText xml:space="preserve"> PAGEREF _Toc480377353 \h </w:instrText>
+            </w:r>
+            <w:r>
+              <w:rPr>
+                <w:noProof/>
+                <w:webHidden/>
+              </w:rPr>
+            </w:r>
+            <w:r>
+              <w:rPr>
+                <w:noProof/>
+                <w:webHidden/>
+              </w:rPr>
+              <w:fldChar w:fldCharType="separate"/>
+            </w:r>
+            <w:r>
+              <w:rPr>
+                <w:noProof/>
+                <w:webHidden/>
+              </w:rPr>
+              <w:t>2</w:t>
+            </w:r>
+            <w:r>
+              <w:rPr>
+                <w:noProof/>
+                <w:webHidden/>
+              </w:rPr>
+              <w:fldChar w:fldCharType="end"/>
+            </w:r>
+          </w:hyperlink>
+        </w:p>
+        <w:p>
+          <w:pPr>
+            <w:pStyle w:val="TOC3"/>
+            <w:tabs>
+              <w:tab w:val="right" w:leader="dot" w:pos="9062"/>
+            </w:tabs>
+            <w:rPr>
+              <w:rFonts w:cstheme="minorBidi"/>
+              <w:noProof/>
+              <w:lang w:val="nl-NL" w:eastAsia="nl-NL"/>
+            </w:rPr>
+          </w:pPr>
+          <w:hyperlink w:anchor="_Toc480377354" w:history="1">
+            <w:r>
+              <w:rPr>
+                <w:rStyle w:val="Hyperlink"/>
+                <w:noProof/>
+              </w:rPr>
+              <w:t>Projects</w:t>
+            </w:r>
+            <w:r>
+              <w:rPr>
+                <w:noProof/>
+                <w:webHidden/>
+              </w:rPr>
+              <w:tab/>
+            </w:r>
+            <w:r>
+              <w:rPr>
+                <w:noProof/>
+                <w:webHidden/>
+              </w:rPr>
+              <w:fldChar w:fldCharType="begin"/>
+            </w:r>
+            <w:r>
+              <w:rPr>
+                <w:noProof/>
+                <w:webHidden/>
+              </w:rPr>
+              <w:instrText xml:space="preserve"> PAGEREF _Toc480377354 \h </w:instrText>
+            </w:r>
+            <w:r>
+              <w:rPr>
+                <w:noProof/>
+                <w:webHidden/>
+              </w:rPr>
+            </w:r>
+            <w:r>
+              <w:rPr>
+                <w:noProof/>
+                <w:webHidden/>
+              </w:rPr>
+              <w:fldChar w:fldCharType="separate"/>
+            </w:r>
+            <w:r>
+              <w:rPr>
+                <w:noProof/>
+                <w:webHidden/>
+              </w:rPr>
+              <w:t>3</w:t>
+            </w:r>
+            <w:r>
+              <w:rPr>
+                <w:noProof/>
+                <w:webHidden/>
+              </w:rPr>
+              <w:fldChar w:fldCharType="end"/>
+            </w:r>
+          </w:hyperlink>
+        </w:p>
+        <w:p>
+          <w:pPr>
+            <w:pStyle w:val="TOC3"/>
+            <w:tabs>
+              <w:tab w:val="right" w:leader="dot" w:pos="9062"/>
+            </w:tabs>
+            <w:rPr>
+              <w:rFonts w:cstheme="minorBidi"/>
+              <w:noProof/>
+              <w:lang w:val="nl-NL" w:eastAsia="nl-NL"/>
+            </w:rPr>
+          </w:pPr>
+          <w:hyperlink w:anchor="_Toc480377355" w:history="1">
+            <w:r>
+              <w:rPr>
+                <w:rStyle w:val="Hyperlink"/>
+                <w:noProof/>
+              </w:rPr>
+              <w:t>Services</w:t>
+            </w:r>
+            <w:r>
+              <w:rPr>
+                <w:noProof/>
+                <w:webHidden/>
+              </w:rPr>
+              <w:tab/>
+            </w:r>
+            <w:r>
+              <w:rPr>
+                <w:noProof/>
+                <w:webHidden/>
+              </w:rPr>
+              <w:fldChar w:fldCharType="begin"/>
+            </w:r>
+            <w:r>
+              <w:rPr>
+                <w:noProof/>
+                <w:webHidden/>
+              </w:rPr>
+              <w:instrText xml:space="preserve"> PAGEREF _Toc480377355 \h </w:instrText>
+            </w:r>
+            <w:r>
+              <w:rPr>
+                <w:noProof/>
+                <w:webHidden/>
+              </w:rPr>
+            </w:r>
+            <w:r>
+              <w:rPr>
+                <w:noProof/>
+                <w:webHidden/>
+              </w:rPr>
+              <w:fldChar w:fldCharType="separate"/>
+            </w:r>
+            <w:r>
+              <w:rPr>
+                <w:noProof/>
+                <w:webHidden/>
+              </w:rPr>
+              <w:t>3</w:t>
             </w:r>
             <w:r>
               <w:rPr>
@@ -932,13 +1506,13 @@
               <w:lang w:val="nl-NL" w:eastAsia="nl-NL"/>
             </w:rPr>
           </w:pPr>
-          <w:hyperlink w:anchor="_Toc476738342" w:history="1">
+          <w:hyperlink w:anchor="_Toc480377356" w:history="1">
             <w:r>
               <w:rPr>
                 <w:rStyle w:val="Hyperlink"/>
                 <w:noProof/>
               </w:rPr>
-              <w:t>Database</w:t>
+              <w:t>Applicatie</w:t>
             </w:r>
             <w:r>
               <w:rPr>
@@ -959,7 +1533,7 @@
                 <w:noProof/>
                 <w:webHidden/>
               </w:rPr>
-              <w:instrText xml:space="preserve"> PAGEREF _Toc476738342 \h </w:instrText>
+              <w:instrText xml:space="preserve"> PAGEREF _Toc480377356 \h </w:instrText>
             </w:r>
             <w:r>
               <w:rPr>
@@ -979,7 +1553,7 @@
                 <w:noProof/>
                 <w:webHidden/>
               </w:rPr>
-              <w:t>2</w:t>
+              <w:t>4</w:t>
             </w:r>
             <w:r>
               <w:rPr>
@@ -1002,13 +1576,13 @@
               <w:lang w:val="nl-NL" w:eastAsia="nl-NL"/>
             </w:rPr>
           </w:pPr>
-          <w:hyperlink w:anchor="_Toc476738343" w:history="1">
+          <w:hyperlink w:anchor="_Toc480377357" w:history="1">
             <w:r>
               <w:rPr>
                 <w:rStyle w:val="Hyperlink"/>
                 <w:noProof/>
               </w:rPr>
-              <w:t>Klassen</w:t>
+              <w:t>Lay-out</w:t>
             </w:r>
             <w:r>
               <w:rPr>
@@ -1029,7 +1603,7 @@
                 <w:noProof/>
                 <w:webHidden/>
               </w:rPr>
-              <w:instrText xml:space="preserve"> PAGEREF _Toc476738343 \h </w:instrText>
+              <w:instrText xml:space="preserve"> PAGEREF _Toc480377357 \h </w:instrText>
             </w:r>
             <w:r>
               <w:rPr>
@@ -1049,7 +1623,7 @@
                 <w:noProof/>
                 <w:webHidden/>
               </w:rPr>
-              <w:t>2</w:t>
+              <w:t>4</w:t>
             </w:r>
             <w:r>
               <w:rPr>
@@ -1072,13 +1646,13 @@
               <w:lang w:val="nl-NL" w:eastAsia="nl-NL"/>
             </w:rPr>
           </w:pPr>
-          <w:hyperlink w:anchor="_Toc476738344" w:history="1">
+          <w:hyperlink w:anchor="_Toc480377358" w:history="1">
             <w:r>
               <w:rPr>
                 <w:rStyle w:val="Hyperlink"/>
                 <w:noProof/>
               </w:rPr>
-              <w:t>Activities</w:t>
+              <w:t>Pagina’s</w:t>
             </w:r>
             <w:r>
               <w:rPr>
@@ -1099,7 +1673,7 @@
                 <w:noProof/>
                 <w:webHidden/>
               </w:rPr>
-              <w:instrText xml:space="preserve"> PAGEREF _Toc476738344 \h </w:instrText>
+              <w:instrText xml:space="preserve"> PAGEREF _Toc480377358 \h </w:instrText>
             </w:r>
             <w:r>
               <w:rPr>
@@ -1119,7 +1693,7 @@
                 <w:noProof/>
                 <w:webHidden/>
               </w:rPr>
-              <w:t>2</w:t>
+              <w:t>4</w:t>
             </w:r>
             <w:r>
               <w:rPr>
@@ -1142,13 +1716,13 @@
               <w:lang w:val="nl-NL" w:eastAsia="nl-NL"/>
             </w:rPr>
           </w:pPr>
-          <w:hyperlink w:anchor="_Toc476738345" w:history="1">
+          <w:hyperlink w:anchor="_Toc480377359" w:history="1">
             <w:r>
               <w:rPr>
                 <w:rStyle w:val="Hyperlink"/>
                 <w:noProof/>
               </w:rPr>
-              <w:t>Door: Santino Bonora</w:t>
+              <w:t>Knoppen</w:t>
             </w:r>
             <w:r>
               <w:rPr>
@@ -1169,7 +1743,7 @@
                 <w:noProof/>
                 <w:webHidden/>
               </w:rPr>
-              <w:instrText xml:space="preserve"> PAGEREF _Toc476738345 \h </w:instrText>
+              <w:instrText xml:space="preserve"> PAGEREF _Toc480377359 \h </w:instrText>
             </w:r>
             <w:r>
               <w:rPr>
@@ -1189,7 +1763,7 @@
                 <w:noProof/>
                 <w:webHidden/>
               </w:rPr>
-              <w:t>2</w:t>
+              <w:t>4</w:t>
             </w:r>
             <w:r>
               <w:rPr>
@@ -1212,13 +1786,13 @@
               <w:lang w:val="nl-NL" w:eastAsia="nl-NL"/>
             </w:rPr>
           </w:pPr>
-          <w:hyperlink w:anchor="_Toc476738346" w:history="1">
+          <w:hyperlink w:anchor="_Toc480377360" w:history="1">
             <w:r>
               <w:rPr>
                 <w:rStyle w:val="Hyperlink"/>
                 <w:noProof/>
               </w:rPr>
-              <w:t>Categories</w:t>
+              <w:t>Titels en labels</w:t>
             </w:r>
             <w:r>
               <w:rPr>
@@ -1239,7 +1813,7 @@
                 <w:noProof/>
                 <w:webHidden/>
               </w:rPr>
-              <w:instrText xml:space="preserve"> PAGEREF _Toc476738346 \h </w:instrText>
+              <w:instrText xml:space="preserve"> PAGEREF _Toc480377360 \h </w:instrText>
             </w:r>
             <w:r>
               <w:rPr>
@@ -1259,7 +1833,7 @@
                 <w:noProof/>
                 <w:webHidden/>
               </w:rPr>
-              <w:t>2</w:t>
+              <w:t>4</w:t>
             </w:r>
             <w:r>
               <w:rPr>
@@ -1282,13 +1856,13 @@
               <w:lang w:val="nl-NL" w:eastAsia="nl-NL"/>
             </w:rPr>
           </w:pPr>
-          <w:hyperlink w:anchor="_Toc476738347" w:history="1">
+          <w:hyperlink w:anchor="_Toc480377361" w:history="1">
             <w:r>
               <w:rPr>
                 <w:rStyle w:val="Hyperlink"/>
                 <w:noProof/>
               </w:rPr>
-              <w:t>Door: Santino Bonora</w:t>
+              <w:t>Invoervelden</w:t>
             </w:r>
             <w:r>
               <w:rPr>
@@ -1309,7 +1883,7 @@
                 <w:noProof/>
                 <w:webHidden/>
               </w:rPr>
-              <w:instrText xml:space="preserve"> PAGEREF _Toc476738347 \h </w:instrText>
+              <w:instrText xml:space="preserve"> PAGEREF _Toc480377361 \h </w:instrText>
             </w:r>
             <w:r>
               <w:rPr>
@@ -1329,7 +1903,7 @@
                 <w:noProof/>
                 <w:webHidden/>
               </w:rPr>
-              <w:t>2</w:t>
+              <w:t>4</w:t>
             </w:r>
             <w:r>
               <w:rPr>
@@ -1342,7 +1916,7 @@
         </w:p>
         <w:p>
           <w:pPr>
-            <w:pStyle w:val="TOC3"/>
+            <w:pStyle w:val="TOC2"/>
             <w:tabs>
               <w:tab w:val="right" w:leader="dot" w:pos="9062"/>
             </w:tabs>
@@ -1352,13 +1926,13 @@
               <w:lang w:val="nl-NL" w:eastAsia="nl-NL"/>
             </w:rPr>
           </w:pPr>
-          <w:hyperlink w:anchor="_Toc476738348" w:history="1">
+          <w:hyperlink w:anchor="_Toc480377362" w:history="1">
             <w:r>
               <w:rPr>
                 <w:rStyle w:val="Hyperlink"/>
                 <w:noProof/>
               </w:rPr>
-              <w:t>Lists</w:t>
+              <w:t>Foto’s &amp; Logo’s</w:t>
             </w:r>
             <w:r>
               <w:rPr>
@@ -1379,7 +1953,7 @@
                 <w:noProof/>
                 <w:webHidden/>
               </w:rPr>
-              <w:instrText xml:space="preserve"> PAGEREF _Toc476738348 \h </w:instrText>
+              <w:instrText xml:space="preserve"> PAGEREF _Toc480377362 \h </w:instrText>
             </w:r>
             <w:r>
               <w:rPr>
@@ -1399,7 +1973,7 @@
                 <w:noProof/>
                 <w:webHidden/>
               </w:rPr>
-              <w:t>2</w:t>
+              <w:t>4</w:t>
             </w:r>
             <w:r>
               <w:rPr>
@@ -1412,7 +1986,7 @@
         </w:p>
         <w:p>
           <w:pPr>
-            <w:pStyle w:val="TOC3"/>
+            <w:pStyle w:val="TOC2"/>
             <w:tabs>
               <w:tab w:val="right" w:leader="dot" w:pos="9062"/>
             </w:tabs>
@@ -1422,13 +1996,13 @@
               <w:lang w:val="nl-NL" w:eastAsia="nl-NL"/>
             </w:rPr>
           </w:pPr>
-          <w:hyperlink w:anchor="_Toc476738349" w:history="1">
+          <w:hyperlink w:anchor="_Toc480377363" w:history="1">
             <w:r>
               <w:rPr>
                 <w:rStyle w:val="Hyperlink"/>
                 <w:noProof/>
               </w:rPr>
-              <w:t>Door: Tarik Hacialiogullari</w:t>
+              <w:t>Teksten</w:t>
             </w:r>
             <w:r>
               <w:rPr>
@@ -1449,7 +2023,7 @@
                 <w:noProof/>
                 <w:webHidden/>
               </w:rPr>
-              <w:instrText xml:space="preserve"> PAGEREF _Toc476738349 \h </w:instrText>
+              <w:instrText xml:space="preserve"> PAGEREF _Toc480377363 \h </w:instrText>
             </w:r>
             <w:r>
               <w:rPr>
@@ -1469,567 +2043,7 @@
                 <w:noProof/>
                 <w:webHidden/>
               </w:rPr>
-              <w:t>2</w:t>
-            </w:r>
-            <w:r>
-              <w:rPr>
-                <w:noProof/>
-                <w:webHidden/>
-              </w:rPr>
-              <w:fldChar w:fldCharType="end"/>
-            </w:r>
-          </w:hyperlink>
-        </w:p>
-        <w:p>
-          <w:pPr>
-            <w:pStyle w:val="TOC3"/>
-            <w:tabs>
-              <w:tab w:val="right" w:leader="dot" w:pos="9062"/>
-            </w:tabs>
-            <w:rPr>
-              <w:rFonts w:cstheme="minorBidi"/>
-              <w:noProof/>
-              <w:lang w:val="nl-NL" w:eastAsia="nl-NL"/>
-            </w:rPr>
-          </w:pPr>
-          <w:hyperlink w:anchor="_Toc476738350" w:history="1">
-            <w:r>
-              <w:rPr>
-                <w:rStyle w:val="Hyperlink"/>
-                <w:noProof/>
-              </w:rPr>
-              <w:t>News</w:t>
-            </w:r>
-            <w:r>
-              <w:rPr>
-                <w:noProof/>
-                <w:webHidden/>
-              </w:rPr>
-              <w:tab/>
-            </w:r>
-            <w:r>
-              <w:rPr>
-                <w:noProof/>
-                <w:webHidden/>
-              </w:rPr>
-              <w:fldChar w:fldCharType="begin"/>
-            </w:r>
-            <w:r>
-              <w:rPr>
-                <w:noProof/>
-                <w:webHidden/>
-              </w:rPr>
-              <w:instrText xml:space="preserve"> PAGEREF _Toc476738350 \h </w:instrText>
-            </w:r>
-            <w:r>
-              <w:rPr>
-                <w:noProof/>
-                <w:webHidden/>
-              </w:rPr>
-            </w:r>
-            <w:r>
-              <w:rPr>
-                <w:noProof/>
-                <w:webHidden/>
-              </w:rPr>
-              <w:fldChar w:fldCharType="separate"/>
-            </w:r>
-            <w:r>
-              <w:rPr>
-                <w:noProof/>
-                <w:webHidden/>
-              </w:rPr>
-              <w:t>3</w:t>
-            </w:r>
-            <w:r>
-              <w:rPr>
-                <w:noProof/>
-                <w:webHidden/>
-              </w:rPr>
-              <w:fldChar w:fldCharType="end"/>
-            </w:r>
-          </w:hyperlink>
-        </w:p>
-        <w:p>
-          <w:pPr>
-            <w:pStyle w:val="TOC3"/>
-            <w:tabs>
-              <w:tab w:val="right" w:leader="dot" w:pos="9062"/>
-            </w:tabs>
-            <w:rPr>
-              <w:rFonts w:cstheme="minorBidi"/>
-              <w:noProof/>
-              <w:lang w:val="nl-NL" w:eastAsia="nl-NL"/>
-            </w:rPr>
-          </w:pPr>
-          <w:hyperlink w:anchor="_Toc476738351" w:history="1">
-            <w:r>
-              <w:rPr>
-                <w:rStyle w:val="Hyperlink"/>
-                <w:noProof/>
-              </w:rPr>
-              <w:t>Door: Tarik Hacialiogullari</w:t>
-            </w:r>
-            <w:r>
-              <w:rPr>
-                <w:noProof/>
-                <w:webHidden/>
-              </w:rPr>
-              <w:tab/>
-            </w:r>
-            <w:r>
-              <w:rPr>
-                <w:noProof/>
-                <w:webHidden/>
-              </w:rPr>
-              <w:fldChar w:fldCharType="begin"/>
-            </w:r>
-            <w:r>
-              <w:rPr>
-                <w:noProof/>
-                <w:webHidden/>
-              </w:rPr>
-              <w:instrText xml:space="preserve"> PAGEREF _Toc476738351 \h </w:instrText>
-            </w:r>
-            <w:r>
-              <w:rPr>
-                <w:noProof/>
-                <w:webHidden/>
-              </w:rPr>
-            </w:r>
-            <w:r>
-              <w:rPr>
-                <w:noProof/>
-                <w:webHidden/>
-              </w:rPr>
-              <w:fldChar w:fldCharType="separate"/>
-            </w:r>
-            <w:r>
-              <w:rPr>
-                <w:noProof/>
-                <w:webHidden/>
-              </w:rPr>
-              <w:t>3</w:t>
-            </w:r>
-            <w:r>
-              <w:rPr>
-                <w:noProof/>
-                <w:webHidden/>
-              </w:rPr>
-              <w:fldChar w:fldCharType="end"/>
-            </w:r>
-          </w:hyperlink>
-        </w:p>
-        <w:p>
-          <w:pPr>
-            <w:pStyle w:val="TOC3"/>
-            <w:tabs>
-              <w:tab w:val="right" w:leader="dot" w:pos="9062"/>
-            </w:tabs>
-            <w:rPr>
-              <w:rFonts w:cstheme="minorBidi"/>
-              <w:noProof/>
-              <w:lang w:val="nl-NL" w:eastAsia="nl-NL"/>
-            </w:rPr>
-          </w:pPr>
-          <w:hyperlink w:anchor="_Toc476738352" w:history="1">
-            <w:r>
-              <w:rPr>
-                <w:rStyle w:val="Hyperlink"/>
-                <w:noProof/>
-              </w:rPr>
-              <w:t>Brands</w:t>
-            </w:r>
-            <w:r>
-              <w:rPr>
-                <w:noProof/>
-                <w:webHidden/>
-              </w:rPr>
-              <w:tab/>
-            </w:r>
-            <w:r>
-              <w:rPr>
-                <w:noProof/>
-                <w:webHidden/>
-              </w:rPr>
-              <w:fldChar w:fldCharType="begin"/>
-            </w:r>
-            <w:r>
-              <w:rPr>
-                <w:noProof/>
-                <w:webHidden/>
-              </w:rPr>
-              <w:instrText xml:space="preserve"> PAGEREF _Toc476738352 \h </w:instrText>
-            </w:r>
-            <w:r>
-              <w:rPr>
-                <w:noProof/>
-                <w:webHidden/>
-              </w:rPr>
-            </w:r>
-            <w:r>
-              <w:rPr>
-                <w:noProof/>
-                <w:webHidden/>
-              </w:rPr>
-              <w:fldChar w:fldCharType="separate"/>
-            </w:r>
-            <w:r>
-              <w:rPr>
-                <w:noProof/>
-                <w:webHidden/>
-              </w:rPr>
-              <w:t>3</w:t>
-            </w:r>
-            <w:r>
-              <w:rPr>
-                <w:noProof/>
-                <w:webHidden/>
-              </w:rPr>
-              <w:fldChar w:fldCharType="end"/>
-            </w:r>
-          </w:hyperlink>
-        </w:p>
-        <w:p>
-          <w:pPr>
-            <w:pStyle w:val="TOC3"/>
-            <w:tabs>
-              <w:tab w:val="right" w:leader="dot" w:pos="9062"/>
-            </w:tabs>
-            <w:rPr>
-              <w:rFonts w:cstheme="minorBidi"/>
-              <w:noProof/>
-              <w:lang w:val="nl-NL" w:eastAsia="nl-NL"/>
-            </w:rPr>
-          </w:pPr>
-          <w:hyperlink w:anchor="_Toc476738353" w:history="1">
-            <w:r>
-              <w:rPr>
-                <w:rStyle w:val="Hyperlink"/>
-                <w:noProof/>
-              </w:rPr>
-              <w:t>Door: Santino Bonora</w:t>
-            </w:r>
-            <w:r>
-              <w:rPr>
-                <w:noProof/>
-                <w:webHidden/>
-              </w:rPr>
-              <w:tab/>
-            </w:r>
-            <w:r>
-              <w:rPr>
-                <w:noProof/>
-                <w:webHidden/>
-              </w:rPr>
-              <w:fldChar w:fldCharType="begin"/>
-            </w:r>
-            <w:r>
-              <w:rPr>
-                <w:noProof/>
-                <w:webHidden/>
-              </w:rPr>
-              <w:instrText xml:space="preserve"> PAGEREF _Toc476738353 \h </w:instrText>
-            </w:r>
-            <w:r>
-              <w:rPr>
-                <w:noProof/>
-                <w:webHidden/>
-              </w:rPr>
-            </w:r>
-            <w:r>
-              <w:rPr>
-                <w:noProof/>
-                <w:webHidden/>
-              </w:rPr>
-              <w:fldChar w:fldCharType="separate"/>
-            </w:r>
-            <w:r>
-              <w:rPr>
-                <w:noProof/>
-                <w:webHidden/>
-              </w:rPr>
-              <w:t>3</w:t>
-            </w:r>
-            <w:r>
-              <w:rPr>
-                <w:noProof/>
-                <w:webHidden/>
-              </w:rPr>
-              <w:fldChar w:fldCharType="end"/>
-            </w:r>
-          </w:hyperlink>
-        </w:p>
-        <w:p>
-          <w:pPr>
-            <w:pStyle w:val="TOC3"/>
-            <w:tabs>
-              <w:tab w:val="right" w:leader="dot" w:pos="9062"/>
-            </w:tabs>
-            <w:rPr>
-              <w:rFonts w:cstheme="minorBidi"/>
-              <w:noProof/>
-              <w:lang w:val="nl-NL" w:eastAsia="nl-NL"/>
-            </w:rPr>
-          </w:pPr>
-          <w:hyperlink w:anchor="_Toc476738354" w:history="1">
-            <w:r>
-              <w:rPr>
-                <w:rStyle w:val="Hyperlink"/>
-                <w:noProof/>
-              </w:rPr>
-              <w:t>Models</w:t>
-            </w:r>
-            <w:r>
-              <w:rPr>
-                <w:noProof/>
-                <w:webHidden/>
-              </w:rPr>
-              <w:tab/>
-            </w:r>
-            <w:r>
-              <w:rPr>
-                <w:noProof/>
-                <w:webHidden/>
-              </w:rPr>
-              <w:fldChar w:fldCharType="begin"/>
-            </w:r>
-            <w:r>
-              <w:rPr>
-                <w:noProof/>
-                <w:webHidden/>
-              </w:rPr>
-              <w:instrText xml:space="preserve"> PAGEREF _Toc476738354 \h </w:instrText>
-            </w:r>
-            <w:r>
-              <w:rPr>
-                <w:noProof/>
-                <w:webHidden/>
-              </w:rPr>
-            </w:r>
-            <w:r>
-              <w:rPr>
-                <w:noProof/>
-                <w:webHidden/>
-              </w:rPr>
-              <w:fldChar w:fldCharType="separate"/>
-            </w:r>
-            <w:r>
-              <w:rPr>
-                <w:noProof/>
-                <w:webHidden/>
-              </w:rPr>
-              <w:t>3</w:t>
-            </w:r>
-            <w:r>
-              <w:rPr>
-                <w:noProof/>
-                <w:webHidden/>
-              </w:rPr>
-              <w:fldChar w:fldCharType="end"/>
-            </w:r>
-          </w:hyperlink>
-        </w:p>
-        <w:p>
-          <w:pPr>
-            <w:pStyle w:val="TOC3"/>
-            <w:tabs>
-              <w:tab w:val="right" w:leader="dot" w:pos="9062"/>
-            </w:tabs>
-            <w:rPr>
-              <w:rFonts w:cstheme="minorBidi"/>
-              <w:noProof/>
-              <w:lang w:val="nl-NL" w:eastAsia="nl-NL"/>
-            </w:rPr>
-          </w:pPr>
-          <w:hyperlink w:anchor="_Toc476738355" w:history="1">
-            <w:r>
-              <w:rPr>
-                <w:rStyle w:val="Hyperlink"/>
-                <w:noProof/>
-              </w:rPr>
-              <w:t>Door: Santino Bonora</w:t>
-            </w:r>
-            <w:r>
-              <w:rPr>
-                <w:noProof/>
-                <w:webHidden/>
-              </w:rPr>
-              <w:tab/>
-            </w:r>
-            <w:r>
-              <w:rPr>
-                <w:noProof/>
-                <w:webHidden/>
-              </w:rPr>
-              <w:fldChar w:fldCharType="begin"/>
-            </w:r>
-            <w:r>
-              <w:rPr>
-                <w:noProof/>
-                <w:webHidden/>
-              </w:rPr>
-              <w:instrText xml:space="preserve"> PAGEREF _Toc476738355 \h </w:instrText>
-            </w:r>
-            <w:r>
-              <w:rPr>
-                <w:noProof/>
-                <w:webHidden/>
-              </w:rPr>
-            </w:r>
-            <w:r>
-              <w:rPr>
-                <w:noProof/>
-                <w:webHidden/>
-              </w:rPr>
-              <w:fldChar w:fldCharType="separate"/>
-            </w:r>
-            <w:r>
-              <w:rPr>
-                <w:noProof/>
-                <w:webHidden/>
-              </w:rPr>
-              <w:t>3</w:t>
-            </w:r>
-            <w:r>
-              <w:rPr>
-                <w:noProof/>
-                <w:webHidden/>
-              </w:rPr>
-              <w:fldChar w:fldCharType="end"/>
-            </w:r>
-          </w:hyperlink>
-        </w:p>
-        <w:p>
-          <w:pPr>
-            <w:pStyle w:val="TOC3"/>
-            <w:tabs>
-              <w:tab w:val="right" w:leader="dot" w:pos="9062"/>
-            </w:tabs>
-            <w:rPr>
-              <w:rFonts w:cstheme="minorBidi"/>
-              <w:noProof/>
-              <w:lang w:val="nl-NL" w:eastAsia="nl-NL"/>
-            </w:rPr>
-          </w:pPr>
-          <w:hyperlink w:anchor="_Toc476738356" w:history="1">
-            <w:r>
-              <w:rPr>
-                <w:rStyle w:val="Hyperlink"/>
-                <w:noProof/>
-              </w:rPr>
-              <w:t>Pages</w:t>
-            </w:r>
-            <w:r>
-              <w:rPr>
-                <w:noProof/>
-                <w:webHidden/>
-              </w:rPr>
-              <w:tab/>
-            </w:r>
-            <w:r>
-              <w:rPr>
-                <w:noProof/>
-                <w:webHidden/>
-              </w:rPr>
-              <w:fldChar w:fldCharType="begin"/>
-            </w:r>
-            <w:r>
-              <w:rPr>
-                <w:noProof/>
-                <w:webHidden/>
-              </w:rPr>
-              <w:instrText xml:space="preserve"> PAGEREF _Toc476738356 \h </w:instrText>
-            </w:r>
-            <w:r>
-              <w:rPr>
-                <w:noProof/>
-                <w:webHidden/>
-              </w:rPr>
-            </w:r>
-            <w:r>
-              <w:rPr>
-                <w:noProof/>
-                <w:webHidden/>
-              </w:rPr>
-              <w:fldChar w:fldCharType="separate"/>
-            </w:r>
-            <w:r>
-              <w:rPr>
-                <w:noProof/>
-                <w:webHidden/>
-              </w:rPr>
-              <w:t>3</w:t>
-            </w:r>
-            <w:r>
-              <w:rPr>
-                <w:noProof/>
-                <w:webHidden/>
-              </w:rPr>
-              <w:fldChar w:fldCharType="end"/>
-            </w:r>
-          </w:hyperlink>
-        </w:p>
-        <w:p>
-          <w:pPr>
-            <w:pStyle w:val="TOC3"/>
-            <w:tabs>
-              <w:tab w:val="right" w:leader="dot" w:pos="9062"/>
-            </w:tabs>
-            <w:rPr>
-              <w:rFonts w:cstheme="minorBidi"/>
-              <w:noProof/>
-              <w:lang w:val="nl-NL" w:eastAsia="nl-NL"/>
-            </w:rPr>
-          </w:pPr>
-          <w:hyperlink w:anchor="_Toc476738357" w:history="1">
-            <w:r>
-              <w:rPr>
-                <w:rStyle w:val="Hyperlink"/>
-                <w:noProof/>
-              </w:rPr>
-              <w:t>Door: Tarik Hacialiogullari</w:t>
-            </w:r>
-            <w:r>
-              <w:rPr>
-                <w:noProof/>
-                <w:webHidden/>
-              </w:rPr>
-              <w:tab/>
-            </w:r>
-            <w:r>
-              <w:rPr>
-                <w:noProof/>
-                <w:webHidden/>
-              </w:rPr>
-              <w:fldChar w:fldCharType="begin"/>
-            </w:r>
-            <w:r>
-              <w:rPr>
-                <w:noProof/>
-                <w:webHidden/>
-              </w:rPr>
-              <w:instrText xml:space="preserve"> PAGEREF _Toc476738357 \h </w:instrText>
-            </w:r>
-            <w:r>
-              <w:rPr>
-                <w:noProof/>
-                <w:webHidden/>
-              </w:rPr>
-            </w:r>
-            <w:r>
-              <w:rPr>
-                <w:noProof/>
-                <w:webHidden/>
-              </w:rPr>
-              <w:fldChar w:fldCharType="separate"/>
-            </w:r>
-            <w:r>
-              <w:rPr>
-                <w:noProof/>
-                <w:webHidden/>
-              </w:rPr>
-              <w:t>3</w:t>
+              <w:t>4</w:t>
             </w:r>
             <w:r>
               <w:rPr>
@@ -2052,13 +2066,13 @@
               <w:lang w:val="nl-NL" w:eastAsia="nl-NL"/>
             </w:rPr>
           </w:pPr>
-          <w:hyperlink w:anchor="_Toc476738358" w:history="1">
+          <w:hyperlink w:anchor="_Toc480377364" w:history="1">
             <w:r>
               <w:rPr>
                 <w:rStyle w:val="Hyperlink"/>
                 <w:noProof/>
               </w:rPr>
-              <w:t>Applicatie</w:t>
+              <w:t>Revisie</w:t>
             </w:r>
             <w:r>
               <w:rPr>
@@ -2079,567 +2093,7 @@
                 <w:noProof/>
                 <w:webHidden/>
               </w:rPr>
-              <w:instrText xml:space="preserve"> PAGEREF _Toc476738358 \h </w:instrText>
-            </w:r>
-            <w:r>
-              <w:rPr>
-                <w:noProof/>
-                <w:webHidden/>
-              </w:rPr>
-            </w:r>
-            <w:r>
-              <w:rPr>
-                <w:noProof/>
-                <w:webHidden/>
-              </w:rPr>
-              <w:fldChar w:fldCharType="separate"/>
-            </w:r>
-            <w:r>
-              <w:rPr>
-                <w:noProof/>
-                <w:webHidden/>
-              </w:rPr>
-              <w:t>4</w:t>
-            </w:r>
-            <w:r>
-              <w:rPr>
-                <w:noProof/>
-                <w:webHidden/>
-              </w:rPr>
-              <w:fldChar w:fldCharType="end"/>
-            </w:r>
-          </w:hyperlink>
-        </w:p>
-        <w:p>
-          <w:pPr>
-            <w:pStyle w:val="TOC2"/>
-            <w:tabs>
-              <w:tab w:val="right" w:leader="dot" w:pos="9062"/>
-            </w:tabs>
-            <w:rPr>
-              <w:rFonts w:cstheme="minorBidi"/>
-              <w:noProof/>
-              <w:lang w:val="nl-NL" w:eastAsia="nl-NL"/>
-            </w:rPr>
-          </w:pPr>
-          <w:hyperlink w:anchor="_Toc476738359" w:history="1">
-            <w:r>
-              <w:rPr>
-                <w:rStyle w:val="Hyperlink"/>
-                <w:noProof/>
-              </w:rPr>
-              <w:t>Lay-out</w:t>
-            </w:r>
-            <w:r>
-              <w:rPr>
-                <w:noProof/>
-                <w:webHidden/>
-              </w:rPr>
-              <w:tab/>
-            </w:r>
-            <w:r>
-              <w:rPr>
-                <w:noProof/>
-                <w:webHidden/>
-              </w:rPr>
-              <w:fldChar w:fldCharType="begin"/>
-            </w:r>
-            <w:r>
-              <w:rPr>
-                <w:noProof/>
-                <w:webHidden/>
-              </w:rPr>
-              <w:instrText xml:space="preserve"> PAGEREF _Toc476738359 \h </w:instrText>
-            </w:r>
-            <w:r>
-              <w:rPr>
-                <w:noProof/>
-                <w:webHidden/>
-              </w:rPr>
-            </w:r>
-            <w:r>
-              <w:rPr>
-                <w:noProof/>
-                <w:webHidden/>
-              </w:rPr>
-              <w:fldChar w:fldCharType="separate"/>
-            </w:r>
-            <w:r>
-              <w:rPr>
-                <w:noProof/>
-                <w:webHidden/>
-              </w:rPr>
-              <w:t>4</w:t>
-            </w:r>
-            <w:r>
-              <w:rPr>
-                <w:noProof/>
-                <w:webHidden/>
-              </w:rPr>
-              <w:fldChar w:fldCharType="end"/>
-            </w:r>
-          </w:hyperlink>
-        </w:p>
-        <w:p>
-          <w:pPr>
-            <w:pStyle w:val="TOC3"/>
-            <w:tabs>
-              <w:tab w:val="right" w:leader="dot" w:pos="9062"/>
-            </w:tabs>
-            <w:rPr>
-              <w:rFonts w:cstheme="minorBidi"/>
-              <w:noProof/>
-              <w:lang w:val="nl-NL" w:eastAsia="nl-NL"/>
-            </w:rPr>
-          </w:pPr>
-          <w:hyperlink w:anchor="_Toc476738360" w:history="1">
-            <w:r>
-              <w:rPr>
-                <w:rStyle w:val="Hyperlink"/>
-                <w:noProof/>
-              </w:rPr>
-              <w:t>Pagina’s</w:t>
-            </w:r>
-            <w:r>
-              <w:rPr>
-                <w:noProof/>
-                <w:webHidden/>
-              </w:rPr>
-              <w:tab/>
-            </w:r>
-            <w:r>
-              <w:rPr>
-                <w:noProof/>
-                <w:webHidden/>
-              </w:rPr>
-              <w:fldChar w:fldCharType="begin"/>
-            </w:r>
-            <w:r>
-              <w:rPr>
-                <w:noProof/>
-                <w:webHidden/>
-              </w:rPr>
-              <w:instrText xml:space="preserve"> PAGEREF _Toc476738360 \h </w:instrText>
-            </w:r>
-            <w:r>
-              <w:rPr>
-                <w:noProof/>
-                <w:webHidden/>
-              </w:rPr>
-            </w:r>
-            <w:r>
-              <w:rPr>
-                <w:noProof/>
-                <w:webHidden/>
-              </w:rPr>
-              <w:fldChar w:fldCharType="separate"/>
-            </w:r>
-            <w:r>
-              <w:rPr>
-                <w:noProof/>
-                <w:webHidden/>
-              </w:rPr>
-              <w:t>4</w:t>
-            </w:r>
-            <w:r>
-              <w:rPr>
-                <w:noProof/>
-                <w:webHidden/>
-              </w:rPr>
-              <w:fldChar w:fldCharType="end"/>
-            </w:r>
-          </w:hyperlink>
-        </w:p>
-        <w:p>
-          <w:pPr>
-            <w:pStyle w:val="TOC3"/>
-            <w:tabs>
-              <w:tab w:val="right" w:leader="dot" w:pos="9062"/>
-            </w:tabs>
-            <w:rPr>
-              <w:rFonts w:cstheme="minorBidi"/>
-              <w:noProof/>
-              <w:lang w:val="nl-NL" w:eastAsia="nl-NL"/>
-            </w:rPr>
-          </w:pPr>
-          <w:hyperlink w:anchor="_Toc476738361" w:history="1">
-            <w:r>
-              <w:rPr>
-                <w:rStyle w:val="Hyperlink"/>
-                <w:noProof/>
-              </w:rPr>
-              <w:t>Knoppen</w:t>
-            </w:r>
-            <w:r>
-              <w:rPr>
-                <w:noProof/>
-                <w:webHidden/>
-              </w:rPr>
-              <w:tab/>
-            </w:r>
-            <w:r>
-              <w:rPr>
-                <w:noProof/>
-                <w:webHidden/>
-              </w:rPr>
-              <w:fldChar w:fldCharType="begin"/>
-            </w:r>
-            <w:r>
-              <w:rPr>
-                <w:noProof/>
-                <w:webHidden/>
-              </w:rPr>
-              <w:instrText xml:space="preserve"> PAGEREF _Toc476738361 \h </w:instrText>
-            </w:r>
-            <w:r>
-              <w:rPr>
-                <w:noProof/>
-                <w:webHidden/>
-              </w:rPr>
-            </w:r>
-            <w:r>
-              <w:rPr>
-                <w:noProof/>
-                <w:webHidden/>
-              </w:rPr>
-              <w:fldChar w:fldCharType="separate"/>
-            </w:r>
-            <w:r>
-              <w:rPr>
-                <w:noProof/>
-                <w:webHidden/>
-              </w:rPr>
-              <w:t>4</w:t>
-            </w:r>
-            <w:r>
-              <w:rPr>
-                <w:noProof/>
-                <w:webHidden/>
-              </w:rPr>
-              <w:fldChar w:fldCharType="end"/>
-            </w:r>
-          </w:hyperlink>
-        </w:p>
-        <w:p>
-          <w:pPr>
-            <w:pStyle w:val="TOC3"/>
-            <w:tabs>
-              <w:tab w:val="right" w:leader="dot" w:pos="9062"/>
-            </w:tabs>
-            <w:rPr>
-              <w:rFonts w:cstheme="minorBidi"/>
-              <w:noProof/>
-              <w:lang w:val="nl-NL" w:eastAsia="nl-NL"/>
-            </w:rPr>
-          </w:pPr>
-          <w:hyperlink w:anchor="_Toc476738362" w:history="1">
-            <w:r>
-              <w:rPr>
-                <w:rStyle w:val="Hyperlink"/>
-                <w:noProof/>
-              </w:rPr>
-              <w:t>Titels en labels</w:t>
-            </w:r>
-            <w:r>
-              <w:rPr>
-                <w:noProof/>
-                <w:webHidden/>
-              </w:rPr>
-              <w:tab/>
-            </w:r>
-            <w:r>
-              <w:rPr>
-                <w:noProof/>
-                <w:webHidden/>
-              </w:rPr>
-              <w:fldChar w:fldCharType="begin"/>
-            </w:r>
-            <w:r>
-              <w:rPr>
-                <w:noProof/>
-                <w:webHidden/>
-              </w:rPr>
-              <w:instrText xml:space="preserve"> PAGEREF _Toc476738362 \h </w:instrText>
-            </w:r>
-            <w:r>
-              <w:rPr>
-                <w:noProof/>
-                <w:webHidden/>
-              </w:rPr>
-            </w:r>
-            <w:r>
-              <w:rPr>
-                <w:noProof/>
-                <w:webHidden/>
-              </w:rPr>
-              <w:fldChar w:fldCharType="separate"/>
-            </w:r>
-            <w:r>
-              <w:rPr>
-                <w:noProof/>
-                <w:webHidden/>
-              </w:rPr>
-              <w:t>4</w:t>
-            </w:r>
-            <w:r>
-              <w:rPr>
-                <w:noProof/>
-                <w:webHidden/>
-              </w:rPr>
-              <w:fldChar w:fldCharType="end"/>
-            </w:r>
-          </w:hyperlink>
-        </w:p>
-        <w:p>
-          <w:pPr>
-            <w:pStyle w:val="TOC3"/>
-            <w:tabs>
-              <w:tab w:val="right" w:leader="dot" w:pos="9062"/>
-            </w:tabs>
-            <w:rPr>
-              <w:rFonts w:cstheme="minorBidi"/>
-              <w:noProof/>
-              <w:lang w:val="nl-NL" w:eastAsia="nl-NL"/>
-            </w:rPr>
-          </w:pPr>
-          <w:hyperlink w:anchor="_Toc476738363" w:history="1">
-            <w:r>
-              <w:rPr>
-                <w:rStyle w:val="Hyperlink"/>
-                <w:noProof/>
-              </w:rPr>
-              <w:t>Invoervelden</w:t>
-            </w:r>
-            <w:r>
-              <w:rPr>
-                <w:noProof/>
-                <w:webHidden/>
-              </w:rPr>
-              <w:tab/>
-            </w:r>
-            <w:r>
-              <w:rPr>
-                <w:noProof/>
-                <w:webHidden/>
-              </w:rPr>
-              <w:fldChar w:fldCharType="begin"/>
-            </w:r>
-            <w:r>
-              <w:rPr>
-                <w:noProof/>
-                <w:webHidden/>
-              </w:rPr>
-              <w:instrText xml:space="preserve"> PAGEREF _Toc476738363 \h </w:instrText>
-            </w:r>
-            <w:r>
-              <w:rPr>
-                <w:noProof/>
-                <w:webHidden/>
-              </w:rPr>
-            </w:r>
-            <w:r>
-              <w:rPr>
-                <w:noProof/>
-                <w:webHidden/>
-              </w:rPr>
-              <w:fldChar w:fldCharType="separate"/>
-            </w:r>
-            <w:r>
-              <w:rPr>
-                <w:noProof/>
-                <w:webHidden/>
-              </w:rPr>
-              <w:t>4</w:t>
-            </w:r>
-            <w:r>
-              <w:rPr>
-                <w:noProof/>
-                <w:webHidden/>
-              </w:rPr>
-              <w:fldChar w:fldCharType="end"/>
-            </w:r>
-          </w:hyperlink>
-        </w:p>
-        <w:p>
-          <w:pPr>
-            <w:pStyle w:val="TOC2"/>
-            <w:tabs>
-              <w:tab w:val="right" w:leader="dot" w:pos="9062"/>
-            </w:tabs>
-            <w:rPr>
-              <w:rFonts w:cstheme="minorBidi"/>
-              <w:noProof/>
-              <w:lang w:val="nl-NL" w:eastAsia="nl-NL"/>
-            </w:rPr>
-          </w:pPr>
-          <w:hyperlink w:anchor="_Toc476738364" w:history="1">
-            <w:r>
-              <w:rPr>
-                <w:rStyle w:val="Hyperlink"/>
-                <w:noProof/>
-              </w:rPr>
-              <w:t>Foto’s &amp; Logo’s</w:t>
-            </w:r>
-            <w:r>
-              <w:rPr>
-                <w:noProof/>
-                <w:webHidden/>
-              </w:rPr>
-              <w:tab/>
-            </w:r>
-            <w:r>
-              <w:rPr>
-                <w:noProof/>
-                <w:webHidden/>
-              </w:rPr>
-              <w:fldChar w:fldCharType="begin"/>
-            </w:r>
-            <w:r>
-              <w:rPr>
-                <w:noProof/>
-                <w:webHidden/>
-              </w:rPr>
-              <w:instrText xml:space="preserve"> PAGEREF _Toc476738364 \h </w:instrText>
-            </w:r>
-            <w:r>
-              <w:rPr>
-                <w:noProof/>
-                <w:webHidden/>
-              </w:rPr>
-            </w:r>
-            <w:r>
-              <w:rPr>
-                <w:noProof/>
-                <w:webHidden/>
-              </w:rPr>
-              <w:fldChar w:fldCharType="separate"/>
-            </w:r>
-            <w:r>
-              <w:rPr>
-                <w:noProof/>
-                <w:webHidden/>
-              </w:rPr>
-              <w:t>4</w:t>
-            </w:r>
-            <w:r>
-              <w:rPr>
-                <w:noProof/>
-                <w:webHidden/>
-              </w:rPr>
-              <w:fldChar w:fldCharType="end"/>
-            </w:r>
-          </w:hyperlink>
-        </w:p>
-        <w:p>
-          <w:pPr>
-            <w:pStyle w:val="TOC2"/>
-            <w:tabs>
-              <w:tab w:val="right" w:leader="dot" w:pos="9062"/>
-            </w:tabs>
-            <w:rPr>
-              <w:rFonts w:cstheme="minorBidi"/>
-              <w:noProof/>
-              <w:lang w:val="nl-NL" w:eastAsia="nl-NL"/>
-            </w:rPr>
-          </w:pPr>
-          <w:hyperlink w:anchor="_Toc476738365" w:history="1">
-            <w:r>
-              <w:rPr>
-                <w:rStyle w:val="Hyperlink"/>
-                <w:noProof/>
-              </w:rPr>
-              <w:t>Teksten</w:t>
-            </w:r>
-            <w:r>
-              <w:rPr>
-                <w:noProof/>
-                <w:webHidden/>
-              </w:rPr>
-              <w:tab/>
-            </w:r>
-            <w:r>
-              <w:rPr>
-                <w:noProof/>
-                <w:webHidden/>
-              </w:rPr>
-              <w:fldChar w:fldCharType="begin"/>
-            </w:r>
-            <w:r>
-              <w:rPr>
-                <w:noProof/>
-                <w:webHidden/>
-              </w:rPr>
-              <w:instrText xml:space="preserve"> PAGEREF _Toc476738365 \h </w:instrText>
-            </w:r>
-            <w:r>
-              <w:rPr>
-                <w:noProof/>
-                <w:webHidden/>
-              </w:rPr>
-            </w:r>
-            <w:r>
-              <w:rPr>
-                <w:noProof/>
-                <w:webHidden/>
-              </w:rPr>
-              <w:fldChar w:fldCharType="separate"/>
-            </w:r>
-            <w:r>
-              <w:rPr>
-                <w:noProof/>
-                <w:webHidden/>
-              </w:rPr>
-              <w:t>4</w:t>
-            </w:r>
-            <w:r>
-              <w:rPr>
-                <w:noProof/>
-                <w:webHidden/>
-              </w:rPr>
-              <w:fldChar w:fldCharType="end"/>
-            </w:r>
-          </w:hyperlink>
-        </w:p>
-        <w:p>
-          <w:pPr>
-            <w:pStyle w:val="TOC1"/>
-            <w:tabs>
-              <w:tab w:val="right" w:leader="dot" w:pos="9062"/>
-            </w:tabs>
-            <w:rPr>
-              <w:rFonts w:cstheme="minorBidi"/>
-              <w:noProof/>
-              <w:lang w:val="nl-NL" w:eastAsia="nl-NL"/>
-            </w:rPr>
-          </w:pPr>
-          <w:hyperlink w:anchor="_Toc476738366" w:history="1">
-            <w:r>
-              <w:rPr>
-                <w:rStyle w:val="Hyperlink"/>
-                <w:noProof/>
-              </w:rPr>
-              <w:t>Revisie</w:t>
-            </w:r>
-            <w:r>
-              <w:rPr>
-                <w:noProof/>
-                <w:webHidden/>
-              </w:rPr>
-              <w:tab/>
-            </w:r>
-            <w:r>
-              <w:rPr>
-                <w:noProof/>
-                <w:webHidden/>
-              </w:rPr>
-              <w:fldChar w:fldCharType="begin"/>
-            </w:r>
-            <w:r>
-              <w:rPr>
-                <w:noProof/>
-                <w:webHidden/>
-              </w:rPr>
-              <w:instrText xml:space="preserve"> PAGEREF _Toc476738366 \h </w:instrText>
+              <w:instrText xml:space="preserve"> PAGEREF _Toc480377364 \h </w:instrText>
             </w:r>
             <w:r>
               <w:rPr>
@@ -2691,12 +2145,12 @@
       <w:pPr>
         <w:pStyle w:val="Heading1"/>
       </w:pPr>
-      <w:bookmarkStart w:id="0" w:name="_Toc476738340"/>
+      <w:bookmarkStart w:id="1" w:name="_Toc480377347"/>
       <w:r>
         <w:lastRenderedPageBreak/>
         <w:t>Inleiding</w:t>
       </w:r>
-      <w:bookmarkEnd w:id="0"/>
+      <w:bookmarkEnd w:id="1"/>
     </w:p>
     <w:p>
       <w:r>
@@ -2717,24 +2171,24 @@
       <w:pPr>
         <w:pStyle w:val="Heading1"/>
       </w:pPr>
-      <w:bookmarkStart w:id="1" w:name="_Toc476738341"/>
+      <w:bookmarkStart w:id="2" w:name="_Toc480377348"/>
       <w:r>
         <w:t>Taakverdeling</w:t>
       </w:r>
-      <w:bookmarkEnd w:id="1"/>
+      <w:bookmarkEnd w:id="2"/>
     </w:p>
     <w:p>
       <w:pPr>
-        <w:pStyle w:val="Heading1"/>
+        <w:pStyle w:val="Heading2"/>
       </w:pPr>
-      <w:bookmarkStart w:id="2" w:name="_Toc476738342"/>
+      <w:bookmarkStart w:id="3" w:name="_Toc480377349"/>
       <w:r>
         <w:t>D</w:t>
       </w:r>
       <w:r>
         <w:t>atabase</w:t>
       </w:r>
-      <w:bookmarkEnd w:id="2"/>
+      <w:bookmarkEnd w:id="3"/>
     </w:p>
     <w:p>
       <w:r>
@@ -2745,11 +2199,11 @@
       <w:pPr>
         <w:pStyle w:val="Heading2"/>
       </w:pPr>
-      <w:bookmarkStart w:id="3" w:name="_Toc476738343"/>
+      <w:bookmarkStart w:id="4" w:name="_Toc480377350"/>
       <w:r>
         <w:t>Klassen</w:t>
       </w:r>
-      <w:bookmarkEnd w:id="3"/>
+      <w:bookmarkEnd w:id="4"/>
     </w:p>
     <w:tbl>
       <w:tblPr>
@@ -2777,11 +2231,11 @@
               <w:pStyle w:val="Heading3"/>
               <w:outlineLvl w:val="2"/>
             </w:pPr>
-            <w:bookmarkStart w:id="4" w:name="_Toc476738344"/>
-            <w:r>
-              <w:t>Activities</w:t>
-            </w:r>
-            <w:bookmarkEnd w:id="4"/>
+            <w:bookmarkStart w:id="5" w:name="_Toc480377351"/>
+            <w:r>
+              <w:t>Pages</w:t>
+            </w:r>
+            <w:bookmarkEnd w:id="5"/>
           </w:p>
           <w:p/>
         </w:tc>
@@ -2791,15 +2245,11 @@
           </w:tcPr>
           <w:p>
             <w:pPr>
-              <w:pStyle w:val="Heading3"/>
-              <w:outlineLvl w:val="2"/>
               <w:cnfStyle w:val="100000000000" w:firstRow="1" w:lastRow="0" w:firstColumn="0" w:lastColumn="0" w:oddVBand="0" w:evenVBand="0" w:oddHBand="0" w:evenHBand="0" w:firstRowFirstColumn="0" w:firstRowLastColumn="0" w:lastRowFirstColumn="0" w:lastRowLastColumn="0"/>
             </w:pPr>
-            <w:bookmarkStart w:id="5" w:name="_Toc476738345"/>
             <w:r>
               <w:t>Door: Santino Bonora</w:t>
             </w:r>
-            <w:bookmarkEnd w:id="5"/>
           </w:p>
           <w:p>
             <w:pPr>
@@ -2827,9 +2277,11 @@
             <w:tcW w:w="2977" w:type="dxa"/>
           </w:tcPr>
           <w:p>
-            <w:r>
-              <w:t>parentID</w:t>
-            </w:r>
+            <w:proofErr w:type="spellStart"/>
+            <w:r>
+              <w:t>pageID</w:t>
+            </w:r>
+            <w:proofErr w:type="spellEnd"/>
           </w:p>
         </w:tc>
       </w:tr>
@@ -2845,9 +2297,11 @@
             <w:tcW w:w="2977" w:type="dxa"/>
           </w:tcPr>
           <w:p>
-            <w:r>
-              <w:t>categoryID</w:t>
-            </w:r>
+            <w:proofErr w:type="spellStart"/>
+            <w:r>
+              <w:t>PageType</w:t>
+            </w:r>
+            <w:proofErr w:type="spellEnd"/>
           </w:p>
         </w:tc>
       </w:tr>
@@ -2864,9 +2318,11 @@
             <w:tcW w:w="2977" w:type="dxa"/>
           </w:tcPr>
           <w:p>
-            <w:r>
-              <w:t>categoryName</w:t>
-            </w:r>
+            <w:proofErr w:type="spellStart"/>
+            <w:r>
+              <w:t>PageTitle</w:t>
+            </w:r>
+            <w:proofErr w:type="spellEnd"/>
           </w:p>
         </w:tc>
       </w:tr>
@@ -2882,9 +2338,11 @@
             <w:tcW w:w="2977" w:type="dxa"/>
           </w:tcPr>
           <w:p>
-            <w:r>
-              <w:t>categoryDescription</w:t>
-            </w:r>
+            <w:proofErr w:type="spellStart"/>
+            <w:r>
+              <w:t>PageImage</w:t>
+            </w:r>
+            <w:proofErr w:type="spellEnd"/>
           </w:p>
         </w:tc>
       </w:tr>
@@ -2901,9 +2359,31 @@
             <w:tcW w:w="2977" w:type="dxa"/>
           </w:tcPr>
           <w:p>
-            <w:r>
-              <w:t>categoryImage</w:t>
-            </w:r>
+            <w:proofErr w:type="spellStart"/>
+            <w:r>
+              <w:t>PageTextOne</w:t>
+            </w:r>
+            <w:proofErr w:type="spellEnd"/>
+          </w:p>
+        </w:tc>
+      </w:tr>
+      <w:tr>
+        <w:trPr>
+          <w:gridAfter w:val="1"/>
+          <w:wAfter w:w="2977" w:type="dxa"/>
+          <w:trHeight w:val="335"/>
+        </w:trPr>
+        <w:tc>
+          <w:tcPr>
+            <w:cnfStyle w:val="001000000000" w:firstRow="0" w:lastRow="0" w:firstColumn="1" w:lastColumn="0" w:oddVBand="0" w:evenVBand="0" w:oddHBand="0" w:evenHBand="0" w:firstRowFirstColumn="0" w:firstRowLastColumn="0" w:lastRowFirstColumn="0" w:lastRowLastColumn="0"/>
+            <w:tcW w:w="2977" w:type="dxa"/>
+          </w:tcPr>
+          <w:p>
+            <w:proofErr w:type="spellStart"/>
+            <w:r>
+              <w:t>PageTextTwo</w:t>
+            </w:r>
+            <w:proofErr w:type="spellEnd"/>
           </w:p>
         </w:tc>
       </w:tr>
@@ -2938,17 +2418,13 @@
                 <w:lang w:val="en-US"/>
               </w:rPr>
             </w:pPr>
-            <w:bookmarkStart w:id="6" w:name="_Toc476738346"/>
-            <w:r>
-              <w:t>Categ</w:t>
-            </w:r>
-            <w:r>
-              <w:rPr>
-                <w:lang w:val="en-US"/>
-              </w:rPr>
-              <w:t>ories</w:t>
+            <w:bookmarkStart w:id="6" w:name="_Toc480377352"/>
+            <w:proofErr w:type="spellStart"/>
+            <w:r>
+              <w:t>PageOrder</w:t>
             </w:r>
             <w:bookmarkEnd w:id="6"/>
+            <w:proofErr w:type="spellEnd"/>
           </w:p>
           <w:p/>
         </w:tc>
@@ -2958,15 +2434,11 @@
           </w:tcPr>
           <w:p>
             <w:pPr>
-              <w:pStyle w:val="Heading3"/>
-              <w:outlineLvl w:val="2"/>
               <w:cnfStyle w:val="100000000000" w:firstRow="1" w:lastRow="0" w:firstColumn="0" w:lastColumn="0" w:oddVBand="0" w:evenVBand="0" w:oddHBand="0" w:evenHBand="0" w:firstRowFirstColumn="0" w:firstRowLastColumn="0" w:lastRowFirstColumn="0" w:lastRowLastColumn="0"/>
             </w:pPr>
-            <w:bookmarkStart w:id="7" w:name="_Toc476738347"/>
             <w:r>
               <w:t>Door: Santino Bonora</w:t>
             </w:r>
-            <w:bookmarkEnd w:id="7"/>
           </w:p>
           <w:p>
             <w:pPr>
@@ -2994,9 +2466,11 @@
             <w:tcW w:w="2977" w:type="dxa"/>
           </w:tcPr>
           <w:p>
-            <w:r>
-              <w:t>parentID</w:t>
-            </w:r>
+            <w:proofErr w:type="spellStart"/>
+            <w:r>
+              <w:t>PageOrderID</w:t>
+            </w:r>
+            <w:proofErr w:type="spellEnd"/>
           </w:p>
         </w:tc>
       </w:tr>
@@ -3012,9 +2486,11 @@
             <w:tcW w:w="2977" w:type="dxa"/>
           </w:tcPr>
           <w:p>
-            <w:r>
-              <w:t>categoryID</w:t>
-            </w:r>
+            <w:proofErr w:type="spellStart"/>
+            <w:r>
+              <w:t>PageID</w:t>
+            </w:r>
+            <w:proofErr w:type="spellEnd"/>
           </w:p>
         </w:tc>
       </w:tr>
@@ -3031,9 +2507,11 @@
             <w:tcW w:w="2977" w:type="dxa"/>
           </w:tcPr>
           <w:p>
-            <w:r>
-              <w:t>categoryName</w:t>
-            </w:r>
+            <w:proofErr w:type="spellStart"/>
+            <w:r>
+              <w:t>ParentID</w:t>
+            </w:r>
+            <w:proofErr w:type="spellEnd"/>
           </w:p>
         </w:tc>
       </w:tr>
@@ -3049,28 +2527,11 @@
             <w:tcW w:w="2977" w:type="dxa"/>
           </w:tcPr>
           <w:p>
-            <w:r>
-              <w:t>categoryDescription</w:t>
-            </w:r>
-          </w:p>
-        </w:tc>
-      </w:tr>
-      <w:tr>
-        <w:trPr>
-          <w:gridAfter w:val="1"/>
-          <w:cnfStyle w:val="000000100000" w:firstRow="0" w:lastRow="0" w:firstColumn="0" w:lastColumn="0" w:oddVBand="0" w:evenVBand="0" w:oddHBand="1" w:evenHBand="0" w:firstRowFirstColumn="0" w:firstRowLastColumn="0" w:lastRowFirstColumn="0" w:lastRowLastColumn="0"/>
-          <w:wAfter w:w="2977" w:type="dxa"/>
-          <w:trHeight w:val="335"/>
-        </w:trPr>
-        <w:tc>
-          <w:tcPr>
-            <w:cnfStyle w:val="001000000000" w:firstRow="0" w:lastRow="0" w:firstColumn="1" w:lastColumn="0" w:oddVBand="0" w:evenVBand="0" w:oddHBand="0" w:evenHBand="0" w:firstRowFirstColumn="0" w:firstRowLastColumn="0" w:lastRowFirstColumn="0" w:lastRowLastColumn="0"/>
-            <w:tcW w:w="2977" w:type="dxa"/>
-          </w:tcPr>
-          <w:p>
-            <w:r>
-              <w:t>categoryImage</w:t>
-            </w:r>
+            <w:proofErr w:type="spellStart"/>
+            <w:r>
+              <w:t>PageTitle</w:t>
+            </w:r>
+            <w:proofErr w:type="spellEnd"/>
           </w:p>
         </w:tc>
       </w:tr>
@@ -3111,14 +2572,14 @@
                 <w:lang w:val="en-US"/>
               </w:rPr>
             </w:pPr>
-            <w:bookmarkStart w:id="8" w:name="_Toc476738348"/>
+            <w:bookmarkStart w:id="7" w:name="_Toc480377353"/>
             <w:r>
               <w:rPr>
                 <w:lang w:val="en-US"/>
               </w:rPr>
-              <w:t>Lists</w:t>
-            </w:r>
-            <w:bookmarkEnd w:id="8"/>
+              <w:t>Clients</w:t>
+            </w:r>
+            <w:bookmarkEnd w:id="7"/>
           </w:p>
           <w:p/>
         </w:tc>
@@ -3128,15 +2589,11 @@
           </w:tcPr>
           <w:p>
             <w:pPr>
-              <w:pStyle w:val="Heading3"/>
-              <w:outlineLvl w:val="2"/>
               <w:cnfStyle w:val="100000000000" w:firstRow="1" w:lastRow="0" w:firstColumn="0" w:lastColumn="0" w:oddVBand="0" w:evenVBand="0" w:oddHBand="0" w:evenHBand="0" w:firstRowFirstColumn="0" w:firstRowLastColumn="0" w:lastRowFirstColumn="0" w:lastRowLastColumn="0"/>
             </w:pPr>
-            <w:bookmarkStart w:id="9" w:name="_Toc476738349"/>
             <w:r>
               <w:t>Door: Tarik Hacialiogullari</w:t>
             </w:r>
-            <w:bookmarkEnd w:id="9"/>
           </w:p>
           <w:p>
             <w:pPr>
@@ -3164,9 +2621,11 @@
             <w:tcW w:w="2977" w:type="dxa"/>
           </w:tcPr>
           <w:p>
-            <w:r>
-              <w:t>newsID</w:t>
-            </w:r>
+            <w:proofErr w:type="spellStart"/>
+            <w:r>
+              <w:t>ClientID</w:t>
+            </w:r>
+            <w:proofErr w:type="spellEnd"/>
           </w:p>
         </w:tc>
       </w:tr>
@@ -3182,9 +2641,11 @@
             <w:tcW w:w="2977" w:type="dxa"/>
           </w:tcPr>
           <w:p>
-            <w:r>
-              <w:t>newsName</w:t>
-            </w:r>
+            <w:proofErr w:type="spellStart"/>
+            <w:r>
+              <w:t>ClientName</w:t>
+            </w:r>
+            <w:proofErr w:type="spellEnd"/>
           </w:p>
         </w:tc>
       </w:tr>
@@ -3201,101 +2662,11 @@
             <w:tcW w:w="2977" w:type="dxa"/>
           </w:tcPr>
           <w:p>
-            <w:r>
-              <w:t>newsDescription</w:t>
-            </w:r>
-          </w:p>
-        </w:tc>
-      </w:tr>
-      <w:tr>
-        <w:trPr>
-          <w:gridAfter w:val="1"/>
-          <w:wAfter w:w="2977" w:type="dxa"/>
-          <w:trHeight w:val="335"/>
-        </w:trPr>
-        <w:tc>
-          <w:tcPr>
-            <w:cnfStyle w:val="001000000000" w:firstRow="0" w:lastRow="0" w:firstColumn="1" w:lastColumn="0" w:oddVBand="0" w:evenVBand="0" w:oddHBand="0" w:evenHBand="0" w:firstRowFirstColumn="0" w:firstRowLastColumn="0" w:lastRowFirstColumn="0" w:lastRowLastColumn="0"/>
-            <w:tcW w:w="2977" w:type="dxa"/>
-          </w:tcPr>
-          <w:p>
-            <w:r>
-              <w:t>newsTextHeader</w:t>
-            </w:r>
-          </w:p>
-        </w:tc>
-      </w:tr>
-      <w:tr>
-        <w:trPr>
-          <w:gridAfter w:val="1"/>
-          <w:cnfStyle w:val="000000100000" w:firstRow="0" w:lastRow="0" w:firstColumn="0" w:lastColumn="0" w:oddVBand="0" w:evenVBand="0" w:oddHBand="1" w:evenHBand="0" w:firstRowFirstColumn="0" w:firstRowLastColumn="0" w:lastRowFirstColumn="0" w:lastRowLastColumn="0"/>
-          <w:wAfter w:w="2977" w:type="dxa"/>
-          <w:trHeight w:val="335"/>
-        </w:trPr>
-        <w:tc>
-          <w:tcPr>
-            <w:cnfStyle w:val="001000000000" w:firstRow="0" w:lastRow="0" w:firstColumn="1" w:lastColumn="0" w:oddVBand="0" w:evenVBand="0" w:oddHBand="0" w:evenHBand="0" w:firstRowFirstColumn="0" w:firstRowLastColumn="0" w:lastRowFirstColumn="0" w:lastRowLastColumn="0"/>
-            <w:tcW w:w="2977" w:type="dxa"/>
-          </w:tcPr>
-          <w:p>
-            <w:r>
-              <w:t>newsTextCenter</w:t>
-            </w:r>
-          </w:p>
-        </w:tc>
-      </w:tr>
-      <w:tr>
-        <w:trPr>
-          <w:gridAfter w:val="1"/>
-          <w:wAfter w:w="2977" w:type="dxa"/>
-          <w:trHeight w:val="335"/>
-        </w:trPr>
-        <w:tc>
-          <w:tcPr>
-            <w:cnfStyle w:val="001000000000" w:firstRow="0" w:lastRow="0" w:firstColumn="1" w:lastColumn="0" w:oddVBand="0" w:evenVBand="0" w:oddHBand="0" w:evenHBand="0" w:firstRowFirstColumn="0" w:firstRowLastColumn="0" w:lastRowFirstColumn="0" w:lastRowLastColumn="0"/>
-            <w:tcW w:w="2977" w:type="dxa"/>
-          </w:tcPr>
-          <w:p>
-            <w:r>
-              <w:t>newsTextFooter</w:t>
-            </w:r>
-          </w:p>
-        </w:tc>
-      </w:tr>
-      <w:tr>
-        <w:trPr>
-          <w:gridAfter w:val="1"/>
-          <w:cnfStyle w:val="000000100000" w:firstRow="0" w:lastRow="0" w:firstColumn="0" w:lastColumn="0" w:oddVBand="0" w:evenVBand="0" w:oddHBand="1" w:evenHBand="0" w:firstRowFirstColumn="0" w:firstRowLastColumn="0" w:lastRowFirstColumn="0" w:lastRowLastColumn="0"/>
-          <w:wAfter w:w="2977" w:type="dxa"/>
-          <w:trHeight w:val="335"/>
-        </w:trPr>
-        <w:tc>
-          <w:tcPr>
-            <w:cnfStyle w:val="001000000000" w:firstRow="0" w:lastRow="0" w:firstColumn="1" w:lastColumn="0" w:oddVBand="0" w:evenVBand="0" w:oddHBand="0" w:evenHBand="0" w:firstRowFirstColumn="0" w:firstRowLastColumn="0" w:lastRowFirstColumn="0" w:lastRowLastColumn="0"/>
-            <w:tcW w:w="2977" w:type="dxa"/>
-          </w:tcPr>
-          <w:p>
-            <w:r>
-              <w:t>newsDateTime</w:t>
-            </w:r>
-          </w:p>
-        </w:tc>
-      </w:tr>
-      <w:tr>
-        <w:trPr>
-          <w:gridAfter w:val="1"/>
-          <w:wAfter w:w="2977" w:type="dxa"/>
-          <w:trHeight w:val="335"/>
-        </w:trPr>
-        <w:tc>
-          <w:tcPr>
-            <w:cnfStyle w:val="001000000000" w:firstRow="0" w:lastRow="0" w:firstColumn="1" w:lastColumn="0" w:oddVBand="0" w:evenVBand="0" w:oddHBand="0" w:evenHBand="0" w:firstRowFirstColumn="0" w:firstRowLastColumn="0" w:lastRowFirstColumn="0" w:lastRowLastColumn="0"/>
-            <w:tcW w:w="2977" w:type="dxa"/>
-          </w:tcPr>
-          <w:p>
-            <w:r>
-              <w:t>NewsImage</w:t>
-            </w:r>
+            <w:proofErr w:type="spellStart"/>
+            <w:r>
+              <w:t>ClientImage</w:t>
+            </w:r>
+            <w:proofErr w:type="spellEnd"/>
           </w:p>
         </w:tc>
       </w:tr>
@@ -3306,6 +2677,19 @@
           <w:lang w:val="en-US"/>
         </w:rPr>
       </w:pPr>
+    </w:p>
+    <w:p>
+      <w:pPr>
+        <w:rPr>
+          <w:lang w:val="en-US"/>
+        </w:rPr>
+      </w:pPr>
+      <w:r>
+        <w:rPr>
+          <w:lang w:val="en-US"/>
+        </w:rPr>
+        <w:br w:type="page"/>
+      </w:r>
     </w:p>
     <w:tbl>
       <w:tblPr>
@@ -3336,15 +2720,15 @@
                 <w:lang w:val="en-US"/>
               </w:rPr>
             </w:pPr>
-            <w:bookmarkStart w:id="10" w:name="_Toc476738350"/>
+            <w:bookmarkStart w:id="8" w:name="_Toc480377354"/>
             <w:r>
               <w:rPr>
                 <w:lang w:val="en-US"/>
               </w:rPr>
               <w:lastRenderedPageBreak/>
-              <w:t>News</w:t>
-            </w:r>
-            <w:bookmarkEnd w:id="10"/>
+              <w:t>Projects</w:t>
+            </w:r>
+            <w:bookmarkEnd w:id="8"/>
           </w:p>
           <w:p/>
         </w:tc>
@@ -3354,15 +2738,11 @@
           </w:tcPr>
           <w:p>
             <w:pPr>
-              <w:pStyle w:val="Heading3"/>
-              <w:outlineLvl w:val="2"/>
               <w:cnfStyle w:val="100000000000" w:firstRow="1" w:lastRow="0" w:firstColumn="0" w:lastColumn="0" w:oddVBand="0" w:evenVBand="0" w:oddHBand="0" w:evenHBand="0" w:firstRowFirstColumn="0" w:firstRowLastColumn="0" w:lastRowFirstColumn="0" w:lastRowLastColumn="0"/>
             </w:pPr>
-            <w:bookmarkStart w:id="11" w:name="_Toc476738351"/>
             <w:r>
               <w:t>Door: Tarik Hacialiogullari</w:t>
             </w:r>
-            <w:bookmarkEnd w:id="11"/>
           </w:p>
           <w:p>
             <w:pPr>
@@ -3390,9 +2770,11 @@
             <w:tcW w:w="2977" w:type="dxa"/>
           </w:tcPr>
           <w:p>
-            <w:r>
-              <w:t>newsID</w:t>
-            </w:r>
+            <w:proofErr w:type="spellStart"/>
+            <w:r>
+              <w:t>ProjectID</w:t>
+            </w:r>
+            <w:proofErr w:type="spellEnd"/>
           </w:p>
         </w:tc>
       </w:tr>
@@ -3408,9 +2790,11 @@
             <w:tcW w:w="2977" w:type="dxa"/>
           </w:tcPr>
           <w:p>
-            <w:r>
-              <w:t>newsName</w:t>
-            </w:r>
+            <w:proofErr w:type="spellStart"/>
+            <w:r>
+              <w:t>ProjectName</w:t>
+            </w:r>
+            <w:proofErr w:type="spellEnd"/>
           </w:p>
         </w:tc>
       </w:tr>
@@ -3427,9 +2811,11 @@
             <w:tcW w:w="2977" w:type="dxa"/>
           </w:tcPr>
           <w:p>
-            <w:r>
-              <w:t>newsDescription</w:t>
-            </w:r>
+            <w:proofErr w:type="spellStart"/>
+            <w:r>
+              <w:t>ProjectImageOne</w:t>
+            </w:r>
+            <w:proofErr w:type="spellEnd"/>
           </w:p>
         </w:tc>
       </w:tr>
@@ -3445,9 +2831,11 @@
             <w:tcW w:w="2977" w:type="dxa"/>
           </w:tcPr>
           <w:p>
-            <w:r>
-              <w:t>newsTextHeader</w:t>
-            </w:r>
+            <w:proofErr w:type="spellStart"/>
+            <w:r>
+              <w:t>ProjectImageTwo</w:t>
+            </w:r>
+            <w:proofErr w:type="spellEnd"/>
           </w:p>
         </w:tc>
       </w:tr>
@@ -3464,64 +2852,11 @@
             <w:tcW w:w="2977" w:type="dxa"/>
           </w:tcPr>
           <w:p>
-            <w:r>
-              <w:t>newsTextCenter</w:t>
-            </w:r>
-          </w:p>
-        </w:tc>
-      </w:tr>
-      <w:tr>
-        <w:trPr>
-          <w:gridAfter w:val="1"/>
-          <w:wAfter w:w="2977" w:type="dxa"/>
-          <w:trHeight w:val="335"/>
-        </w:trPr>
-        <w:tc>
-          <w:tcPr>
-            <w:cnfStyle w:val="001000000000" w:firstRow="0" w:lastRow="0" w:firstColumn="1" w:lastColumn="0" w:oddVBand="0" w:evenVBand="0" w:oddHBand="0" w:evenHBand="0" w:firstRowFirstColumn="0" w:firstRowLastColumn="0" w:lastRowFirstColumn="0" w:lastRowLastColumn="0"/>
-            <w:tcW w:w="2977" w:type="dxa"/>
-          </w:tcPr>
-          <w:p>
-            <w:r>
-              <w:t>newsTextFooter</w:t>
-            </w:r>
-          </w:p>
-        </w:tc>
-      </w:tr>
-      <w:tr>
-        <w:trPr>
-          <w:gridAfter w:val="1"/>
-          <w:cnfStyle w:val="000000100000" w:firstRow="0" w:lastRow="0" w:firstColumn="0" w:lastColumn="0" w:oddVBand="0" w:evenVBand="0" w:oddHBand="1" w:evenHBand="0" w:firstRowFirstColumn="0" w:firstRowLastColumn="0" w:lastRowFirstColumn="0" w:lastRowLastColumn="0"/>
-          <w:wAfter w:w="2977" w:type="dxa"/>
-          <w:trHeight w:val="335"/>
-        </w:trPr>
-        <w:tc>
-          <w:tcPr>
-            <w:cnfStyle w:val="001000000000" w:firstRow="0" w:lastRow="0" w:firstColumn="1" w:lastColumn="0" w:oddVBand="0" w:evenVBand="0" w:oddHBand="0" w:evenHBand="0" w:firstRowFirstColumn="0" w:firstRowLastColumn="0" w:lastRowFirstColumn="0" w:lastRowLastColumn="0"/>
-            <w:tcW w:w="2977" w:type="dxa"/>
-          </w:tcPr>
-          <w:p>
-            <w:r>
-              <w:t>newsDateTime</w:t>
-            </w:r>
-          </w:p>
-        </w:tc>
-      </w:tr>
-      <w:tr>
-        <w:trPr>
-          <w:gridAfter w:val="1"/>
-          <w:wAfter w:w="2977" w:type="dxa"/>
-          <w:trHeight w:val="335"/>
-        </w:trPr>
-        <w:tc>
-          <w:tcPr>
-            <w:cnfStyle w:val="001000000000" w:firstRow="0" w:lastRow="0" w:firstColumn="1" w:lastColumn="0" w:oddVBand="0" w:evenVBand="0" w:oddHBand="0" w:evenHBand="0" w:firstRowFirstColumn="0" w:firstRowLastColumn="0" w:lastRowFirstColumn="0" w:lastRowLastColumn="0"/>
-            <w:tcW w:w="2977" w:type="dxa"/>
-          </w:tcPr>
-          <w:p>
-            <w:r>
-              <w:t>newsImage</w:t>
-            </w:r>
+            <w:proofErr w:type="spellStart"/>
+            <w:r>
+              <w:t>ProjectImageThree</w:t>
+            </w:r>
+            <w:proofErr w:type="spellEnd"/>
           </w:p>
         </w:tc>
       </w:tr>
@@ -3575,14 +2910,14 @@
                 <w:lang w:val="en-US"/>
               </w:rPr>
             </w:pPr>
-            <w:bookmarkStart w:id="12" w:name="_Toc476738352"/>
+            <w:bookmarkStart w:id="9" w:name="_Toc480377355"/>
             <w:r>
               <w:rPr>
                 <w:lang w:val="en-US"/>
               </w:rPr>
-              <w:t>Brands</w:t>
-            </w:r>
-            <w:bookmarkEnd w:id="12"/>
+              <w:t>Services</w:t>
+            </w:r>
+            <w:bookmarkEnd w:id="9"/>
           </w:p>
           <w:p/>
         </w:tc>
@@ -3592,15 +2927,11 @@
           </w:tcPr>
           <w:p>
             <w:pPr>
-              <w:pStyle w:val="Heading3"/>
-              <w:outlineLvl w:val="2"/>
               <w:cnfStyle w:val="100000000000" w:firstRow="1" w:lastRow="0" w:firstColumn="0" w:lastColumn="0" w:oddVBand="0" w:evenVBand="0" w:oddHBand="0" w:evenHBand="0" w:firstRowFirstColumn="0" w:firstRowLastColumn="0" w:lastRowFirstColumn="0" w:lastRowLastColumn="0"/>
             </w:pPr>
-            <w:bookmarkStart w:id="13" w:name="_Toc476738353"/>
             <w:r>
               <w:t>Door: Santino Bonora</w:t>
             </w:r>
-            <w:bookmarkEnd w:id="13"/>
           </w:p>
           <w:p>
             <w:pPr>
@@ -3628,9 +2959,11 @@
             <w:tcW w:w="2977" w:type="dxa"/>
           </w:tcPr>
           <w:p>
-            <w:r>
-              <w:t>modelID</w:t>
-            </w:r>
+            <w:proofErr w:type="spellStart"/>
+            <w:r>
+              <w:t>ServiceID</w:t>
+            </w:r>
+            <w:proofErr w:type="spellEnd"/>
           </w:p>
         </w:tc>
       </w:tr>
@@ -3646,9 +2979,52 @@
             <w:tcW w:w="2977" w:type="dxa"/>
           </w:tcPr>
           <w:p>
-            <w:r>
-              <w:t>parentID</w:t>
-            </w:r>
+            <w:proofErr w:type="spellStart"/>
+            <w:r>
+              <w:t>ServiceTitle</w:t>
+            </w:r>
+            <w:proofErr w:type="spellEnd"/>
+          </w:p>
+        </w:tc>
+      </w:tr>
+      <w:tr>
+        <w:trPr>
+          <w:gridAfter w:val="1"/>
+          <w:cnfStyle w:val="000000100000" w:firstRow="0" w:lastRow="0" w:firstColumn="0" w:lastColumn="0" w:oddVBand="0" w:evenVBand="0" w:oddHBand="1" w:evenHBand="0" w:firstRowFirstColumn="0" w:firstRowLastColumn="0" w:lastRowFirstColumn="0" w:lastRowLastColumn="0"/>
+          <w:wAfter w:w="2977" w:type="dxa"/>
+          <w:trHeight w:val="335"/>
+        </w:trPr>
+        <w:tc>
+          <w:tcPr>
+            <w:cnfStyle w:val="001000000000" w:firstRow="0" w:lastRow="0" w:firstColumn="1" w:lastColumn="0" w:oddVBand="0" w:evenVBand="0" w:oddHBand="0" w:evenHBand="0" w:firstRowFirstColumn="0" w:firstRowLastColumn="0" w:lastRowFirstColumn="0" w:lastRowLastColumn="0"/>
+            <w:tcW w:w="2977" w:type="dxa"/>
+          </w:tcPr>
+          <w:p>
+            <w:proofErr w:type="spellStart"/>
+            <w:r>
+              <w:t>ServiceText</w:t>
+            </w:r>
+            <w:proofErr w:type="spellEnd"/>
+          </w:p>
+        </w:tc>
+      </w:tr>
+      <w:tr>
+        <w:trPr>
+          <w:gridAfter w:val="1"/>
+          <w:wAfter w:w="2977" w:type="dxa"/>
+          <w:trHeight w:val="335"/>
+        </w:trPr>
+        <w:tc>
+          <w:tcPr>
+            <w:cnfStyle w:val="001000000000" w:firstRow="0" w:lastRow="0" w:firstColumn="1" w:lastColumn="0" w:oddVBand="0" w:evenVBand="0" w:oddHBand="0" w:evenHBand="0" w:firstRowFirstColumn="0" w:firstRowLastColumn="0" w:lastRowFirstColumn="0" w:lastRowLastColumn="0"/>
+            <w:tcW w:w="2977" w:type="dxa"/>
+          </w:tcPr>
+          <w:p>
+            <w:proofErr w:type="spellStart"/>
+            <w:r>
+              <w:t>ServiceImage</w:t>
+            </w:r>
+            <w:proofErr w:type="spellEnd"/>
           </w:p>
         </w:tc>
       </w:tr>
@@ -3660,150 +3036,6 @@
         </w:rPr>
       </w:pPr>
     </w:p>
-    <w:tbl>
-      <w:tblPr>
-        <w:tblStyle w:val="GridTable4-Accent1"/>
-        <w:tblW w:w="5954" w:type="dxa"/>
-        <w:tblInd w:w="-5" w:type="dxa"/>
-        <w:tblLook w:val="04A0" w:firstRow="1" w:lastRow="0" w:firstColumn="1" w:lastColumn="0" w:noHBand="0" w:noVBand="1"/>
-      </w:tblPr>
-      <w:tblGrid>
-        <w:gridCol w:w="2977"/>
-        <w:gridCol w:w="2977"/>
-      </w:tblGrid>
-      <w:tr>
-        <w:trPr>
-          <w:cnfStyle w:val="100000000000" w:firstRow="1" w:lastRow="0" w:firstColumn="0" w:lastColumn="0" w:oddVBand="0" w:evenVBand="0" w:oddHBand="0" w:evenHBand="0" w:firstRowFirstColumn="0" w:firstRowLastColumn="0" w:lastRowFirstColumn="0" w:lastRowLastColumn="0"/>
-          <w:trHeight w:val="335"/>
-        </w:trPr>
-        <w:tc>
-          <w:tcPr>
-            <w:cnfStyle w:val="001000000000" w:firstRow="0" w:lastRow="0" w:firstColumn="1" w:lastColumn="0" w:oddVBand="0" w:evenVBand="0" w:oddHBand="0" w:evenHBand="0" w:firstRowFirstColumn="0" w:firstRowLastColumn="0" w:lastRowFirstColumn="0" w:lastRowLastColumn="0"/>
-            <w:tcW w:w="2977" w:type="dxa"/>
-          </w:tcPr>
-          <w:p>
-            <w:pPr>
-              <w:pStyle w:val="Heading3"/>
-              <w:outlineLvl w:val="2"/>
-              <w:rPr>
-                <w:lang w:val="en-US"/>
-              </w:rPr>
-            </w:pPr>
-            <w:bookmarkStart w:id="14" w:name="_Toc476738354"/>
-            <w:r>
-              <w:rPr>
-                <w:lang w:val="en-US"/>
-              </w:rPr>
-              <w:t>Models</w:t>
-            </w:r>
-            <w:bookmarkEnd w:id="14"/>
-          </w:p>
-          <w:p/>
-        </w:tc>
-        <w:tc>
-          <w:tcPr>
-            <w:tcW w:w="2977" w:type="dxa"/>
-          </w:tcPr>
-          <w:p>
-            <w:pPr>
-              <w:pStyle w:val="Heading3"/>
-              <w:outlineLvl w:val="2"/>
-              <w:cnfStyle w:val="100000000000" w:firstRow="1" w:lastRow="0" w:firstColumn="0" w:lastColumn="0" w:oddVBand="0" w:evenVBand="0" w:oddHBand="0" w:evenHBand="0" w:firstRowFirstColumn="0" w:firstRowLastColumn="0" w:lastRowFirstColumn="0" w:lastRowLastColumn="0"/>
-            </w:pPr>
-            <w:bookmarkStart w:id="15" w:name="_Toc476738355"/>
-            <w:r>
-              <w:t>Door: Santino Bonora</w:t>
-            </w:r>
-            <w:bookmarkEnd w:id="15"/>
-          </w:p>
-          <w:p>
-            <w:pPr>
-              <w:cnfStyle w:val="100000000000" w:firstRow="1" w:lastRow="0" w:firstColumn="0" w:lastColumn="0" w:oddVBand="0" w:evenVBand="0" w:oddHBand="0" w:evenHBand="0" w:firstRowFirstColumn="0" w:firstRowLastColumn="0" w:lastRowFirstColumn="0" w:lastRowLastColumn="0"/>
-            </w:pPr>
-            <w:r>
-              <w:t xml:space="preserve">Tijd: </w:t>
-            </w:r>
-            <w:r>
-              <w:t>10 min</w:t>
-            </w:r>
-          </w:p>
-        </w:tc>
-      </w:tr>
-      <w:tr>
-        <w:trPr>
-          <w:gridAfter w:val="1"/>
-          <w:cnfStyle w:val="000000100000" w:firstRow="0" w:lastRow="0" w:firstColumn="0" w:lastColumn="0" w:oddVBand="0" w:evenVBand="0" w:oddHBand="1" w:evenHBand="0" w:firstRowFirstColumn="0" w:firstRowLastColumn="0" w:lastRowFirstColumn="0" w:lastRowLastColumn="0"/>
-          <w:wAfter w:w="2977" w:type="dxa"/>
-          <w:trHeight w:val="335"/>
-        </w:trPr>
-        <w:tc>
-          <w:tcPr>
-            <w:cnfStyle w:val="001000000000" w:firstRow="0" w:lastRow="0" w:firstColumn="1" w:lastColumn="0" w:oddVBand="0" w:evenVBand="0" w:oddHBand="0" w:evenHBand="0" w:firstRowFirstColumn="0" w:firstRowLastColumn="0" w:lastRowFirstColumn="0" w:lastRowLastColumn="0"/>
-            <w:tcW w:w="2977" w:type="dxa"/>
-          </w:tcPr>
-          <w:p>
-            <w:r>
-              <w:t>brandID</w:t>
-            </w:r>
-          </w:p>
-        </w:tc>
-      </w:tr>
-      <w:tr>
-        <w:trPr>
-          <w:gridAfter w:val="1"/>
-          <w:wAfter w:w="2977" w:type="dxa"/>
-          <w:trHeight w:val="335"/>
-        </w:trPr>
-        <w:tc>
-          <w:tcPr>
-            <w:cnfStyle w:val="001000000000" w:firstRow="0" w:lastRow="0" w:firstColumn="1" w:lastColumn="0" w:oddVBand="0" w:evenVBand="0" w:oddHBand="0" w:evenHBand="0" w:firstRowFirstColumn="0" w:firstRowLastColumn="0" w:lastRowFirstColumn="0" w:lastRowLastColumn="0"/>
-            <w:tcW w:w="2977" w:type="dxa"/>
-          </w:tcPr>
-          <w:p>
-            <w:r>
-              <w:t>parentID</w:t>
-            </w:r>
-          </w:p>
-        </w:tc>
-      </w:tr>
-      <w:tr>
-        <w:trPr>
-          <w:gridAfter w:val="1"/>
-          <w:cnfStyle w:val="000000100000" w:firstRow="0" w:lastRow="0" w:firstColumn="0" w:lastColumn="0" w:oddVBand="0" w:evenVBand="0" w:oddHBand="1" w:evenHBand="0" w:firstRowFirstColumn="0" w:firstRowLastColumn="0" w:lastRowFirstColumn="0" w:lastRowLastColumn="0"/>
-          <w:wAfter w:w="2977" w:type="dxa"/>
-          <w:trHeight w:val="335"/>
-        </w:trPr>
-        <w:tc>
-          <w:tcPr>
-            <w:cnfStyle w:val="001000000000" w:firstRow="0" w:lastRow="0" w:firstColumn="1" w:lastColumn="0" w:oddVBand="0" w:evenVBand="0" w:oddHBand="0" w:evenHBand="0" w:firstRowFirstColumn="0" w:firstRowLastColumn="0" w:lastRowFirstColumn="0" w:lastRowLastColumn="0"/>
-            <w:tcW w:w="2977" w:type="dxa"/>
-          </w:tcPr>
-          <w:p>
-            <w:r>
-              <w:t>brandName</w:t>
-            </w:r>
-          </w:p>
-        </w:tc>
-      </w:tr>
-      <w:tr>
-        <w:trPr>
-          <w:gridAfter w:val="1"/>
-          <w:wAfter w:w="2977" w:type="dxa"/>
-          <w:trHeight w:val="335"/>
-        </w:trPr>
-        <w:tc>
-          <w:tcPr>
-            <w:cnfStyle w:val="001000000000" w:firstRow="0" w:lastRow="0" w:firstColumn="1" w:lastColumn="0" w:oddVBand="0" w:evenVBand="0" w:oddHBand="0" w:evenHBand="0" w:firstRowFirstColumn="0" w:firstRowLastColumn="0" w:lastRowFirstColumn="0" w:lastRowLastColumn="0"/>
-            <w:tcW w:w="2977" w:type="dxa"/>
-          </w:tcPr>
-          <w:p>
-            <w:r>
-              <w:t>brandImage</w:t>
-            </w:r>
-          </w:p>
-        </w:tc>
-      </w:tr>
-    </w:tbl>
     <w:p>
       <w:pPr>
         <w:rPr>
@@ -3811,241 +3043,49 @@
         </w:rPr>
       </w:pPr>
     </w:p>
-    <w:tbl>
-      <w:tblPr>
-        <w:tblStyle w:val="GridTable4-Accent1"/>
-        <w:tblW w:w="5954" w:type="dxa"/>
-        <w:tblInd w:w="-5" w:type="dxa"/>
-        <w:tblLook w:val="04A0" w:firstRow="1" w:lastRow="0" w:firstColumn="1" w:lastColumn="0" w:noHBand="0" w:noVBand="1"/>
-      </w:tblPr>
-      <w:tblGrid>
-        <w:gridCol w:w="2977"/>
-        <w:gridCol w:w="2977"/>
-      </w:tblGrid>
-      <w:tr>
-        <w:trPr>
-          <w:cnfStyle w:val="100000000000" w:firstRow="1" w:lastRow="0" w:firstColumn="0" w:lastColumn="0" w:oddVBand="0" w:evenVBand="0" w:oddHBand="0" w:evenHBand="0" w:firstRowFirstColumn="0" w:firstRowLastColumn="0" w:lastRowFirstColumn="0" w:lastRowLastColumn="0"/>
-          <w:trHeight w:val="335"/>
-        </w:trPr>
-        <w:tc>
-          <w:tcPr>
-            <w:cnfStyle w:val="001000000000" w:firstRow="0" w:lastRow="0" w:firstColumn="1" w:lastColumn="0" w:oddVBand="0" w:evenVBand="0" w:oddHBand="0" w:evenHBand="0" w:firstRowFirstColumn="0" w:firstRowLastColumn="0" w:lastRowFirstColumn="0" w:lastRowLastColumn="0"/>
-            <w:tcW w:w="2977" w:type="dxa"/>
-          </w:tcPr>
-          <w:p>
-            <w:pPr>
-              <w:pStyle w:val="Heading3"/>
-              <w:outlineLvl w:val="2"/>
-              <w:rPr>
-                <w:lang w:val="en-US"/>
-              </w:rPr>
-            </w:pPr>
-            <w:bookmarkStart w:id="16" w:name="_Toc476738356"/>
-            <w:r>
-              <w:rPr>
-                <w:lang w:val="en-US"/>
-              </w:rPr>
-              <w:t>Pages</w:t>
-            </w:r>
-            <w:bookmarkEnd w:id="16"/>
-          </w:p>
-          <w:p/>
-        </w:tc>
-        <w:tc>
-          <w:tcPr>
-            <w:tcW w:w="2977" w:type="dxa"/>
-          </w:tcPr>
-          <w:p>
-            <w:pPr>
-              <w:pStyle w:val="Heading3"/>
-              <w:outlineLvl w:val="2"/>
-              <w:cnfStyle w:val="100000000000" w:firstRow="1" w:lastRow="0" w:firstColumn="0" w:lastColumn="0" w:oddVBand="0" w:evenVBand="0" w:oddHBand="0" w:evenHBand="0" w:firstRowFirstColumn="0" w:firstRowLastColumn="0" w:lastRowFirstColumn="0" w:lastRowLastColumn="0"/>
-            </w:pPr>
-            <w:bookmarkStart w:id="17" w:name="_Toc476738357"/>
-            <w:r>
-              <w:t>Door: Tarik Hacialiogullari</w:t>
-            </w:r>
-            <w:bookmarkEnd w:id="17"/>
-          </w:p>
-          <w:p>
-            <w:pPr>
-              <w:cnfStyle w:val="100000000000" w:firstRow="1" w:lastRow="0" w:firstColumn="0" w:lastColumn="0" w:oddVBand="0" w:evenVBand="0" w:oddHBand="0" w:evenHBand="0" w:firstRowFirstColumn="0" w:firstRowLastColumn="0" w:lastRowFirstColumn="0" w:lastRowLastColumn="0"/>
-            </w:pPr>
-            <w:r>
-              <w:t xml:space="preserve">Tijd: </w:t>
-            </w:r>
-            <w:r>
-              <w:t>10 min</w:t>
-            </w:r>
-          </w:p>
-        </w:tc>
-      </w:tr>
-      <w:tr>
-        <w:trPr>
-          <w:gridAfter w:val="1"/>
-          <w:cnfStyle w:val="000000100000" w:firstRow="0" w:lastRow="0" w:firstColumn="0" w:lastColumn="0" w:oddVBand="0" w:evenVBand="0" w:oddHBand="1" w:evenHBand="0" w:firstRowFirstColumn="0" w:firstRowLastColumn="0" w:lastRowFirstColumn="0" w:lastRowLastColumn="0"/>
-          <w:wAfter w:w="2977" w:type="dxa"/>
-          <w:trHeight w:val="335"/>
-        </w:trPr>
-        <w:tc>
-          <w:tcPr>
-            <w:cnfStyle w:val="001000000000" w:firstRow="0" w:lastRow="0" w:firstColumn="1" w:lastColumn="0" w:oddVBand="0" w:evenVBand="0" w:oddHBand="0" w:evenHBand="0" w:firstRowFirstColumn="0" w:firstRowLastColumn="0" w:lastRowFirstColumn="0" w:lastRowLastColumn="0"/>
-            <w:tcW w:w="2977" w:type="dxa"/>
-          </w:tcPr>
-          <w:p>
-            <w:r>
-              <w:t>pageID</w:t>
-            </w:r>
-          </w:p>
-        </w:tc>
-      </w:tr>
-      <w:tr>
-        <w:trPr>
-          <w:gridAfter w:val="1"/>
-          <w:wAfter w:w="2977" w:type="dxa"/>
-          <w:trHeight w:val="335"/>
-        </w:trPr>
-        <w:tc>
-          <w:tcPr>
-            <w:cnfStyle w:val="001000000000" w:firstRow="0" w:lastRow="0" w:firstColumn="1" w:lastColumn="0" w:oddVBand="0" w:evenVBand="0" w:oddHBand="0" w:evenHBand="0" w:firstRowFirstColumn="0" w:firstRowLastColumn="0" w:lastRowFirstColumn="0" w:lastRowLastColumn="0"/>
-            <w:tcW w:w="2977" w:type="dxa"/>
-          </w:tcPr>
-          <w:p>
-            <w:r>
-              <w:t>pageName</w:t>
-            </w:r>
-          </w:p>
-        </w:tc>
-      </w:tr>
-      <w:tr>
-        <w:trPr>
-          <w:gridAfter w:val="1"/>
-          <w:cnfStyle w:val="000000100000" w:firstRow="0" w:lastRow="0" w:firstColumn="0" w:lastColumn="0" w:oddVBand="0" w:evenVBand="0" w:oddHBand="1" w:evenHBand="0" w:firstRowFirstColumn="0" w:firstRowLastColumn="0" w:lastRowFirstColumn="0" w:lastRowLastColumn="0"/>
-          <w:wAfter w:w="2977" w:type="dxa"/>
-          <w:trHeight w:val="335"/>
-        </w:trPr>
-        <w:tc>
-          <w:tcPr>
-            <w:cnfStyle w:val="001000000000" w:firstRow="0" w:lastRow="0" w:firstColumn="1" w:lastColumn="0" w:oddVBand="0" w:evenVBand="0" w:oddHBand="0" w:evenHBand="0" w:firstRowFirstColumn="0" w:firstRowLastColumn="0" w:lastRowFirstColumn="0" w:lastRowLastColumn="0"/>
-            <w:tcW w:w="2977" w:type="dxa"/>
-          </w:tcPr>
-          <w:p>
-            <w:r>
-              <w:t>pageDescription</w:t>
-            </w:r>
-          </w:p>
-        </w:tc>
-      </w:tr>
-      <w:tr>
-        <w:trPr>
-          <w:gridAfter w:val="1"/>
-          <w:wAfter w:w="2977" w:type="dxa"/>
-          <w:trHeight w:val="335"/>
-        </w:trPr>
-        <w:tc>
-          <w:tcPr>
-            <w:cnfStyle w:val="001000000000" w:firstRow="0" w:lastRow="0" w:firstColumn="1" w:lastColumn="0" w:oddVBand="0" w:evenVBand="0" w:oddHBand="0" w:evenHBand="0" w:firstRowFirstColumn="0" w:firstRowLastColumn="0" w:lastRowFirstColumn="0" w:lastRowLastColumn="0"/>
-            <w:tcW w:w="2977" w:type="dxa"/>
-          </w:tcPr>
-          <w:p>
-            <w:r>
-              <w:t>pageTextHeader</w:t>
-            </w:r>
-          </w:p>
-        </w:tc>
-      </w:tr>
-      <w:tr>
-        <w:trPr>
-          <w:gridAfter w:val="1"/>
-          <w:cnfStyle w:val="000000100000" w:firstRow="0" w:lastRow="0" w:firstColumn="0" w:lastColumn="0" w:oddVBand="0" w:evenVBand="0" w:oddHBand="1" w:evenHBand="0" w:firstRowFirstColumn="0" w:firstRowLastColumn="0" w:lastRowFirstColumn="0" w:lastRowLastColumn="0"/>
-          <w:wAfter w:w="2977" w:type="dxa"/>
-          <w:trHeight w:val="335"/>
-        </w:trPr>
-        <w:tc>
-          <w:tcPr>
-            <w:cnfStyle w:val="001000000000" w:firstRow="0" w:lastRow="0" w:firstColumn="1" w:lastColumn="0" w:oddVBand="0" w:evenVBand="0" w:oddHBand="0" w:evenHBand="0" w:firstRowFirstColumn="0" w:firstRowLastColumn="0" w:lastRowFirstColumn="0" w:lastRowLastColumn="0"/>
-            <w:tcW w:w="2977" w:type="dxa"/>
-          </w:tcPr>
-          <w:p>
-            <w:r>
-              <w:t>pageTextCenter</w:t>
-            </w:r>
-          </w:p>
-        </w:tc>
-      </w:tr>
-      <w:tr>
-        <w:trPr>
-          <w:gridAfter w:val="1"/>
-          <w:wAfter w:w="2977" w:type="dxa"/>
-          <w:trHeight w:val="335"/>
-        </w:trPr>
-        <w:tc>
-          <w:tcPr>
-            <w:cnfStyle w:val="001000000000" w:firstRow="0" w:lastRow="0" w:firstColumn="1" w:lastColumn="0" w:oddVBand="0" w:evenVBand="0" w:oddHBand="0" w:evenHBand="0" w:firstRowFirstColumn="0" w:firstRowLastColumn="0" w:lastRowFirstColumn="0" w:lastRowLastColumn="0"/>
-            <w:tcW w:w="2977" w:type="dxa"/>
-          </w:tcPr>
-          <w:p>
-            <w:r>
-              <w:t>pageTextFooter</w:t>
-            </w:r>
-          </w:p>
-        </w:tc>
-      </w:tr>
-      <w:tr>
-        <w:trPr>
-          <w:gridAfter w:val="1"/>
-          <w:cnfStyle w:val="000000100000" w:firstRow="0" w:lastRow="0" w:firstColumn="0" w:lastColumn="0" w:oddVBand="0" w:evenVBand="0" w:oddHBand="1" w:evenHBand="0" w:firstRowFirstColumn="0" w:firstRowLastColumn="0" w:lastRowFirstColumn="0" w:lastRowLastColumn="0"/>
-          <w:wAfter w:w="2977" w:type="dxa"/>
-          <w:trHeight w:val="335"/>
-        </w:trPr>
-        <w:tc>
-          <w:tcPr>
-            <w:cnfStyle w:val="001000000000" w:firstRow="0" w:lastRow="0" w:firstColumn="1" w:lastColumn="0" w:oddVBand="0" w:evenVBand="0" w:oddHBand="0" w:evenHBand="0" w:firstRowFirstColumn="0" w:firstRowLastColumn="0" w:lastRowFirstColumn="0" w:lastRowLastColumn="0"/>
-            <w:tcW w:w="2977" w:type="dxa"/>
-          </w:tcPr>
-          <w:p>
-            <w:r>
-              <w:t>pageImage</w:t>
-            </w:r>
-          </w:p>
-        </w:tc>
-      </w:tr>
-    </w:tbl>
-    <w:p/>
-    <w:p/>
-    <w:p/>
-    <w:p/>
-    <w:p/>
+    <w:p>
+      <w:pPr>
+        <w:rPr>
+          <w:rFonts w:eastAsiaTheme="majorEastAsia" w:cstheme="majorBidi"/>
+          <w:color w:val="2E74B5" w:themeColor="accent1" w:themeShade="BF"/>
+          <w:sz w:val="32"/>
+          <w:szCs w:val="32"/>
+        </w:rPr>
+      </w:pPr>
+      <w:r>
+        <w:br w:type="page"/>
+      </w:r>
+    </w:p>
     <w:p>
       <w:pPr>
         <w:pStyle w:val="Heading1"/>
       </w:pPr>
-      <w:bookmarkStart w:id="18" w:name="_Toc476738358"/>
+      <w:bookmarkStart w:id="10" w:name="_Toc480377356"/>
       <w:r>
         <w:lastRenderedPageBreak/>
         <w:t>Applicatie</w:t>
       </w:r>
-      <w:bookmarkEnd w:id="18"/>
+      <w:bookmarkEnd w:id="10"/>
     </w:p>
     <w:p>
       <w:pPr>
         <w:pStyle w:val="Heading2"/>
       </w:pPr>
-      <w:bookmarkStart w:id="19" w:name="_Toc476738359"/>
+      <w:bookmarkStart w:id="11" w:name="_Toc480377357"/>
       <w:r>
         <w:t>Lay-out</w:t>
       </w:r>
-      <w:bookmarkEnd w:id="19"/>
+      <w:bookmarkEnd w:id="11"/>
     </w:p>
     <w:p>
       <w:pPr>
         <w:pStyle w:val="Heading3"/>
       </w:pPr>
-      <w:bookmarkStart w:id="20" w:name="_Toc476738360"/>
+      <w:bookmarkStart w:id="12" w:name="_Toc480377358"/>
       <w:r>
         <w:t>Pagina’s</w:t>
       </w:r>
-      <w:bookmarkEnd w:id="20"/>
+      <w:bookmarkEnd w:id="12"/>
     </w:p>
     <w:p>
       <w:r>
@@ -4055,12 +3095,7 @@
         <w:t>4</w:t>
       </w:r>
       <w:r>
-        <w:t xml:space="preserve"> </w:t>
-      </w:r>
-      <w:bookmarkStart w:id="21" w:name="_GoBack"/>
-      <w:bookmarkEnd w:id="21"/>
-      <w:r>
-        <w:t>uur aan besteed</w:t>
+        <w:t xml:space="preserve"> uur aan besteed</w:t>
       </w:r>
       <w:r>
         <w:t xml:space="preserve"> worden.</w:t>
@@ -4070,11 +3105,11 @@
       <w:pPr>
         <w:pStyle w:val="Heading3"/>
       </w:pPr>
-      <w:bookmarkStart w:id="22" w:name="_Toc476738361"/>
+      <w:bookmarkStart w:id="13" w:name="_Toc480377359"/>
       <w:r>
         <w:t>Knoppen</w:t>
       </w:r>
-      <w:bookmarkEnd w:id="22"/>
+      <w:bookmarkEnd w:id="13"/>
     </w:p>
     <w:p>
       <w:r>
@@ -4085,26 +3120,32 @@
       <w:pPr>
         <w:pStyle w:val="Heading3"/>
       </w:pPr>
-      <w:bookmarkStart w:id="23" w:name="_Toc476738362"/>
+      <w:bookmarkStart w:id="14" w:name="_Toc480377360"/>
       <w:r>
         <w:t>Titels en labels</w:t>
       </w:r>
-      <w:bookmarkEnd w:id="23"/>
+      <w:bookmarkEnd w:id="14"/>
     </w:p>
     <w:p>
       <w:r>
-        <w:t>De titels en labels worden aangemaakt en opgemaakt door de persoon die met de desbetreffende pagina bezig is. de tekst in de titels en de labels is aangeleverd door de klant.</w:t>
+        <w:t>De titels en labels worden aangemaakt en opgemaakt door de persoon die met de d</w:t>
+      </w:r>
+      <w:r>
+        <w:t>esbetreffende pagina bezig is. D</w:t>
+      </w:r>
+      <w:r>
+        <w:t>e tekst in de titels en de labels is aangeleverd door de klant.</w:t>
       </w:r>
     </w:p>
     <w:p>
       <w:pPr>
         <w:pStyle w:val="Heading3"/>
       </w:pPr>
-      <w:bookmarkStart w:id="24" w:name="_Toc476738363"/>
+      <w:bookmarkStart w:id="15" w:name="_Toc480377361"/>
       <w:r>
         <w:t>Invoervelden</w:t>
       </w:r>
-      <w:bookmarkEnd w:id="24"/>
+      <w:bookmarkEnd w:id="15"/>
     </w:p>
     <w:p>
       <w:r>
@@ -4116,11 +3157,11 @@
       <w:pPr>
         <w:pStyle w:val="Heading2"/>
       </w:pPr>
-      <w:bookmarkStart w:id="25" w:name="_Toc476738364"/>
+      <w:bookmarkStart w:id="16" w:name="_Toc480377362"/>
       <w:r>
         <w:t>Foto’s &amp; Logo’s</w:t>
       </w:r>
-      <w:bookmarkEnd w:id="25"/>
+      <w:bookmarkEnd w:id="16"/>
     </w:p>
     <w:p>
       <w:r>
@@ -4130,24 +3171,31 @@
         <w:t>Santino Bonora</w:t>
       </w:r>
       <w:r>
-        <w:t xml:space="preserve"> en duurt waarschijnlijk </w:t>
+        <w:t xml:space="preserve"> en duurt </w:t>
       </w:r>
       <w:r>
-        <w:t>10 minuten</w:t>
+        <w:t>5</w:t>
+      </w:r>
+      <w:r>
+        <w:t xml:space="preserve"> minuten</w:t>
+      </w:r>
+      <w:r>
+        <w:t xml:space="preserve"> per foto</w:t>
       </w:r>
       <w:r>
         <w:t>.</w:t>
       </w:r>
     </w:p>
+    <w:p/>
     <w:p>
       <w:pPr>
         <w:pStyle w:val="Heading2"/>
       </w:pPr>
-      <w:bookmarkStart w:id="26" w:name="_Toc476738365"/>
+      <w:bookmarkStart w:id="17" w:name="_Toc480377363"/>
       <w:r>
         <w:t>Teksten</w:t>
       </w:r>
-      <w:bookmarkEnd w:id="26"/>
+      <w:bookmarkEnd w:id="17"/>
     </w:p>
     <w:p>
       <w:r>
@@ -4174,7 +3222,7 @@
       <w:r>
         <w:br w:type="column"/>
       </w:r>
-      <w:bookmarkStart w:id="27" w:name="_Toc476738366"/>
+      <w:bookmarkStart w:id="18" w:name="_Toc480377364"/>
       <w:r>
         <w:rPr>
           <w:rStyle w:val="Heading1Char"/>
@@ -4182,7 +3230,7 @@
         <w:lastRenderedPageBreak/>
         <w:t>Revisie</w:t>
       </w:r>
-      <w:bookmarkEnd w:id="27"/>
+      <w:bookmarkEnd w:id="18"/>
     </w:p>
     <w:tbl>
       <w:tblPr>
@@ -4253,7 +3301,16 @@
           </w:tcPr>
           <w:p>
             <w:r>
-              <w:t>09-03-2017</w:t>
+              <w:t>20</w:t>
+            </w:r>
+            <w:r>
+              <w:t>-0</w:t>
+            </w:r>
+            <w:r>
+              <w:t>4</w:t>
+            </w:r>
+            <w:r>
+              <w:t>-2017</w:t>
             </w:r>
           </w:p>
         </w:tc>
@@ -4292,7 +3349,7 @@
           </w:tcPr>
           <w:p>
             <w:r>
-              <w:t>V0.4</w:t>
+              <w:t>V1.0</w:t>
             </w:r>
           </w:p>
         </w:tc>
@@ -4308,7 +3365,16 @@
           </w:tcPr>
           <w:p>
             <w:r>
-              <w:t>08-03-2017</w:t>
+              <w:t>19</w:t>
+            </w:r>
+            <w:r>
+              <w:t>-0</w:t>
+            </w:r>
+            <w:r>
+              <w:t>4</w:t>
+            </w:r>
+            <w:r>
+              <w:t>-2017</w:t>
             </w:r>
           </w:p>
         </w:tc>
@@ -4366,7 +3432,16 @@
           </w:tcPr>
           <w:p>
             <w:r>
-              <w:t>06-03-2017</w:t>
+              <w:t>19</w:t>
+            </w:r>
+            <w:r>
+              <w:t>-0</w:t>
+            </w:r>
+            <w:r>
+              <w:t>4</w:t>
+            </w:r>
+            <w:r>
+              <w:t>-2017</w:t>
             </w:r>
           </w:p>
         </w:tc>
@@ -4425,7 +3500,16 @@
           </w:tcPr>
           <w:p>
             <w:r>
-              <w:t>13-02-2017</w:t>
+              <w:t>18</w:t>
+            </w:r>
+            <w:r>
+              <w:t>-0</w:t>
+            </w:r>
+            <w:r>
+              <w:t>4</w:t>
+            </w:r>
+            <w:r>
+              <w:t>-2017</w:t>
             </w:r>
           </w:p>
         </w:tc>
@@ -4481,7 +3565,16 @@
           </w:tcPr>
           <w:p>
             <w:r>
-              <w:t>12-02-2017</w:t>
+              <w:t>18</w:t>
+            </w:r>
+            <w:r>
+              <w:t>-0</w:t>
+            </w:r>
+            <w:r>
+              <w:t>4</w:t>
+            </w:r>
+            <w:r>
+              <w:t>-2017</w:t>
             </w:r>
           </w:p>
         </w:tc>
@@ -4586,7 +3679,7 @@
           <w:rPr>
             <w:noProof/>
           </w:rPr>
-          <w:t>4</w:t>
+          <w:t>1</w:t>
         </w:r>
         <w:r>
           <w:fldChar w:fldCharType="end"/>
@@ -5970,7 +5063,7 @@
 </file>
 
 <file path=customXml/itemProps2.xml><?xml version="1.0" encoding="utf-8"?>
-<ds:datastoreItem xmlns:ds="http://schemas.openxmlformats.org/officeDocument/2006/customXml" ds:itemID="{2B97F1E2-3346-4E6B-98D1-48F6FA34534E}">
+<ds:datastoreItem xmlns:ds="http://schemas.openxmlformats.org/officeDocument/2006/customXml" ds:itemID="{99C47860-1E4E-4BA4-9DC2-C0906154BF36}">
   <ds:schemaRefs>
     <ds:schemaRef ds:uri="http://schemas.openxmlformats.org/officeDocument/2006/bibliography"/>
   </ds:schemaRefs>

</xml_diff>

<commit_message>
realiseren van applicatie na kijken
</commit_message>
<xml_diff>
--- a/Documentatie/Kerntaak-2/2.2.5_Taakverdeling-voor-het-realiseren-van-een-applicatie/2017-03-09_Taakverdeling-voor-het-realiseren-van-een-applicatie_V0.4.docx
+++ b/Documentatie/Kerntaak-2/2.2.5_Taakverdeling-voor-het-realiseren-van-een-applicatie/2017-03-09_Taakverdeling-voor-het-realiseren-van-een-applicatie_V0.4.docx
@@ -1,6 +1,6 @@
 
 <file path=word/document.xml><?xml version="1.0" encoding="utf-8"?>
-<w:document xmlns:wpc="http://schemas.microsoft.com/office/word/2010/wordprocessingCanvas" xmlns:cx="http://schemas.microsoft.com/office/drawing/2014/chartex" xmlns:cx1="http://schemas.microsoft.com/office/drawing/2015/9/8/chartex" xmlns:cx2="http://schemas.microsoft.com/office/drawing/2015/10/21/chartex" xmlns:cx3="http://schemas.microsoft.com/office/drawing/2016/5/9/chartex" xmlns:cx4="http://schemas.microsoft.com/office/drawing/2016/5/10/chartex" xmlns:cx5="http://schemas.microsoft.com/office/drawing/2016/5/11/chartex" xmlns:mc="http://schemas.openxmlformats.org/markup-compatibility/2006" xmlns:o="urn:schemas-microsoft-com:office:office" xmlns:r="http://schemas.openxmlformats.org/officeDocument/2006/relationships" xmlns:m="http://schemas.openxmlformats.org/officeDocument/2006/math" xmlns:v="urn:schemas-microsoft-com:vml" xmlns:wp14="http://schemas.microsoft.com/office/word/2010/wordprocessingDrawing" xmlns:wp="http://schemas.openxmlformats.org/drawingml/2006/wordprocessingDrawing" xmlns:w10="urn:schemas-microsoft-com:office:word" xmlns:w="http://schemas.openxmlformats.org/wordprocessingml/2006/main" xmlns:w14="http://schemas.microsoft.com/office/word/2010/wordml" xmlns:w15="http://schemas.microsoft.com/office/word/2012/wordml" xmlns:w16se="http://schemas.microsoft.com/office/word/2015/wordml/symex" xmlns:wpg="http://schemas.microsoft.com/office/word/2010/wordprocessingGroup" xmlns:wpi="http://schemas.microsoft.com/office/word/2010/wordprocessingInk" xmlns:wne="http://schemas.microsoft.com/office/word/2006/wordml" xmlns:wps="http://schemas.microsoft.com/office/word/2010/wordprocessingShape" mc:Ignorable="w14 w15 w16se wp14">
+<w:document xmlns:wpc="http://schemas.microsoft.com/office/word/2010/wordprocessingCanvas" xmlns:mc="http://schemas.openxmlformats.org/markup-compatibility/2006" xmlns:o="urn:schemas-microsoft-com:office:office" xmlns:r="http://schemas.openxmlformats.org/officeDocument/2006/relationships" xmlns:m="http://schemas.openxmlformats.org/officeDocument/2006/math" xmlns:v="urn:schemas-microsoft-com:vml" xmlns:wp14="http://schemas.microsoft.com/office/word/2010/wordprocessingDrawing" xmlns:wp="http://schemas.openxmlformats.org/drawingml/2006/wordprocessingDrawing" xmlns:w10="urn:schemas-microsoft-com:office:word" xmlns:w="http://schemas.openxmlformats.org/wordprocessingml/2006/main" xmlns:w14="http://schemas.microsoft.com/office/word/2010/wordml" xmlns:w15="http://schemas.microsoft.com/office/word/2012/wordml" xmlns:wpg="http://schemas.microsoft.com/office/word/2010/wordprocessingGroup" xmlns:wpi="http://schemas.microsoft.com/office/word/2010/wordprocessingInk" xmlns:wne="http://schemas.microsoft.com/office/word/2006/wordml" xmlns:wps="http://schemas.microsoft.com/office/word/2010/wordprocessingShape" mc:Ignorable="w14 w15 wp14">
   <w:body>
     <w:sdt>
       <w:sdtPr>
@@ -17,7 +17,7 @@
           <w:r>
             <w:rPr>
               <w:noProof/>
-              <w:lang w:val="en-GB" w:eastAsia="en-GB"/>
+              <w:lang w:eastAsia="nl-NL"/>
             </w:rPr>
             <mc:AlternateContent>
               <mc:Choice Requires="wps">
@@ -109,12 +109,14 @@
                                   </w:rPr>
                                   <w:br/>
                                 </w:r>
+                                <w:proofErr w:type="spellStart"/>
                                 <w:r>
                                   <w:rPr>
                                     <w:lang w:val="en-GB"/>
                                   </w:rPr>
                                   <w:t>Klas</w:t>
                                 </w:r>
+                                <w:proofErr w:type="spellEnd"/>
                                 <w:r>
                                   <w:rPr>
                                     <w:lang w:val="en-US"/>
@@ -127,12 +129,14 @@
                                   </w:rPr>
                                   <w:br/>
                                 </w:r>
+                                <w:proofErr w:type="spellStart"/>
                                 <w:r>
                                   <w:rPr>
                                     <w:lang w:val="en-GB"/>
                                   </w:rPr>
                                   <w:t>Examencasus</w:t>
                                 </w:r>
+                                <w:proofErr w:type="spellEnd"/>
                                 <w:r>
                                   <w:rPr>
                                     <w:lang w:val="en-US"/>
@@ -173,7 +177,7 @@
                   </wp:anchor>
                 </w:drawing>
               </mc:Choice>
-              <mc:Fallback>
+              <mc:Fallback xmlns:w16se="http://schemas.microsoft.com/office/word/2015/wordml/symex" xmlns:cx5="http://schemas.microsoft.com/office/drawing/2016/5/11/chartex" xmlns:cx4="http://schemas.microsoft.com/office/drawing/2016/5/10/chartex" xmlns:cx3="http://schemas.microsoft.com/office/drawing/2016/5/9/chartex" xmlns:cx2="http://schemas.microsoft.com/office/drawing/2015/10/21/chartex" xmlns:cx1="http://schemas.microsoft.com/office/drawing/2015/9/8/chartex" xmlns:cx="http://schemas.microsoft.com/office/drawing/2014/chartex">
                 <w:pict>
                   <v:shapetype w14:anchorId="5BF15DFE" id="_x0000_t202" coordsize="21600,21600" o:spt="202" path="m,l,21600r21600,l21600,xe">
                     <v:stroke joinstyle="miter"/>
@@ -280,7 +284,7 @@
           <w:r>
             <w:rPr>
               <w:noProof/>
-              <w:lang w:val="en-GB" w:eastAsia="en-GB"/>
+              <w:lang w:eastAsia="nl-NL"/>
             </w:rPr>
             <mc:AlternateContent>
               <mc:Choice Requires="wps">
@@ -334,7 +338,7 @@
                             <w:txbxContent>
                               <w:p>
                                 <w:pPr>
-                                  <w:pStyle w:val="Geenafstand"/>
+                                  <w:pStyle w:val="NoSpacing"/>
                                   <w:spacing w:before="40" w:after="560" w:line="216" w:lineRule="auto"/>
                                   <w:rPr>
                                     <w:color w:val="5B9BD5" w:themeColor="accent1"/>
@@ -408,7 +412,7 @@
                                 <w:sdtContent>
                                   <w:p>
                                     <w:pPr>
-                                      <w:pStyle w:val="Geenafstand"/>
+                                      <w:pStyle w:val="NoSpacing"/>
                                       <w:spacing w:before="40" w:after="40"/>
                                       <w:rPr>
                                         <w:caps/>
@@ -448,7 +452,7 @@
                                 <w:sdtContent>
                                   <w:p>
                                     <w:pPr>
-                                      <w:pStyle w:val="Geenafstand"/>
+                                      <w:pStyle w:val="NoSpacing"/>
                                       <w:spacing w:before="80" w:after="40"/>
                                       <w:rPr>
                                         <w:caps/>
@@ -489,7 +493,7 @@
                   </wp:anchor>
                 </w:drawing>
               </mc:Choice>
-              <mc:Fallback>
+              <mc:Fallback xmlns:w16se="http://schemas.microsoft.com/office/word/2015/wordml/symex" xmlns:cx5="http://schemas.microsoft.com/office/drawing/2016/5/11/chartex" xmlns:cx4="http://schemas.microsoft.com/office/drawing/2016/5/10/chartex" xmlns:cx3="http://schemas.microsoft.com/office/drawing/2016/5/9/chartex" xmlns:cx2="http://schemas.microsoft.com/office/drawing/2015/10/21/chartex" xmlns:cx1="http://schemas.microsoft.com/office/drawing/2015/9/8/chartex" xmlns:cx="http://schemas.microsoft.com/office/drawing/2014/chartex">
                 <w:pict>
                   <v:shape w14:anchorId="52265DCF" id="Tekstvak 131" o:spid="_x0000_s1027" type="#_x0000_t202" style="position:absolute;margin-left:34.75pt;margin-top:400.8pt;width:369pt;height:203.4pt;z-index:251660288;visibility:visible;mso-wrap-style:square;mso-width-percent:790;mso-height-percent:0;mso-wrap-distance-left:14.4pt;mso-wrap-distance-top:0;mso-wrap-distance-right:14.4pt;mso-wrap-distance-bottom:0;mso-position-horizontal:absolute;mso-position-horizontal-relative:margin;mso-position-vertical:absolute;mso-position-vertical-relative:page;mso-width-percent:790;mso-height-percent:0;mso-width-relative:margin;mso-height-relative:page;v-text-anchor:top" o:gfxdata="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" filled="f" stroked="f" strokeweight=".5pt">
                     <v:textbox inset="0,0,0,0">
@@ -642,7 +646,7 @@
           <w:r>
             <w:rPr>
               <w:noProof/>
-              <w:lang w:val="en-GB" w:eastAsia="en-GB"/>
+              <w:lang w:eastAsia="nl-NL"/>
             </w:rPr>
             <mc:AlternateContent>
               <mc:Choice Requires="wps">
@@ -728,7 +732,7 @@
                                 <w:sdtContent>
                                   <w:p>
                                     <w:pPr>
-                                      <w:pStyle w:val="Geenafstand"/>
+                                      <w:pStyle w:val="NoSpacing"/>
                                       <w:jc w:val="right"/>
                                       <w:rPr>
                                         <w:color w:val="FFFFFF" w:themeColor="background1"/>
@@ -766,7 +770,7 @@
                   </wp:anchor>
                 </w:drawing>
               </mc:Choice>
-              <mc:Fallback>
+              <mc:Fallback xmlns:w16se="http://schemas.microsoft.com/office/word/2015/wordml/symex" xmlns:cx5="http://schemas.microsoft.com/office/drawing/2016/5/11/chartex" xmlns:cx4="http://schemas.microsoft.com/office/drawing/2016/5/10/chartex" xmlns:cx3="http://schemas.microsoft.com/office/drawing/2016/5/9/chartex" xmlns:cx2="http://schemas.microsoft.com/office/drawing/2015/10/21/chartex" xmlns:cx1="http://schemas.microsoft.com/office/drawing/2015/9/8/chartex" xmlns:cx="http://schemas.microsoft.com/office/drawing/2014/chartex">
                 <w:pict>
                   <v:rect id="Rechthoek 132" o:spid="_x0000_s1028" style="position:absolute;margin-left:-4.4pt;margin-top:0;width:46.8pt;height:77.75pt;z-index:251659264;visibility:visible;mso-wrap-style:square;mso-width-percent:76;mso-height-percent:98;mso-top-percent:23;mso-wrap-distance-left:9pt;mso-wrap-distance-top:0;mso-wrap-distance-right:9pt;mso-wrap-distance-bottom:0;mso-position-horizontal:right;mso-position-horizontal-relative:margin;mso-position-vertical-relative:page;mso-width-percent:76;mso-height-percent:98;mso-top-percent:23;mso-width-relative:page;mso-height-relative:page;v-text-anchor:bottom" o:gfxdata="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" fillcolor="#5b9bd5 [3204]" stroked="f" strokeweight="1pt">
                     <v:path arrowok="t"/>
@@ -850,7 +854,7 @@
       <w:sdtContent>
         <w:p>
           <w:pPr>
-            <w:pStyle w:val="Kopvaninhoudsopgave"/>
+            <w:pStyle w:val="TOCHeading"/>
           </w:pPr>
           <w:r>
             <w:rPr>
@@ -861,14 +865,14 @@
         </w:p>
         <w:p>
           <w:pPr>
-            <w:pStyle w:val="Inhopg1"/>
+            <w:pStyle w:val="TOC1"/>
             <w:tabs>
               <w:tab w:val="right" w:leader="dot" w:pos="9062"/>
             </w:tabs>
             <w:rPr>
               <w:rFonts w:cstheme="minorBidi"/>
               <w:noProof/>
-              <w:lang w:val="en-GB" w:eastAsia="en-GB"/>
+              <w:lang w:val="nl-NL" w:eastAsia="nl-NL"/>
             </w:rPr>
           </w:pPr>
           <w:r>
@@ -880,7 +884,7 @@
           <w:r>
             <w:fldChar w:fldCharType="separate"/>
           </w:r>
-          <w:hyperlink w:anchor="_Toc482776102" w:history="1">
+          <w:hyperlink w:anchor="_Toc482866585" w:history="1">
             <w:r>
               <w:rPr>
                 <w:rStyle w:val="Hyperlink"/>
@@ -907,7 +911,7 @@
                 <w:noProof/>
                 <w:webHidden/>
               </w:rPr>
-              <w:instrText xml:space="preserve"> PAGEREF _Toc482776102 \h </w:instrText>
+              <w:instrText xml:space="preserve"> PAGEREF _Toc482866585 \h </w:instrText>
             </w:r>
             <w:r>
               <w:rPr>
@@ -940,17 +944,17 @@
         </w:p>
         <w:p>
           <w:pPr>
-            <w:pStyle w:val="Inhopg1"/>
+            <w:pStyle w:val="TOC1"/>
             <w:tabs>
               <w:tab w:val="right" w:leader="dot" w:pos="9062"/>
             </w:tabs>
             <w:rPr>
               <w:rFonts w:cstheme="minorBidi"/>
               <w:noProof/>
-              <w:lang w:val="en-GB" w:eastAsia="en-GB"/>
+              <w:lang w:val="nl-NL" w:eastAsia="nl-NL"/>
             </w:rPr>
           </w:pPr>
-          <w:hyperlink w:anchor="_Toc482776103" w:history="1">
+          <w:hyperlink w:anchor="_Toc482866586" w:history="1">
             <w:r>
               <w:rPr>
                 <w:rStyle w:val="Hyperlink"/>
@@ -977,7 +981,7 @@
                 <w:noProof/>
                 <w:webHidden/>
               </w:rPr>
-              <w:instrText xml:space="preserve"> PAGEREF _Toc482776103 \h </w:instrText>
+              <w:instrText xml:space="preserve"> PAGEREF _Toc482866586 \h </w:instrText>
             </w:r>
             <w:r>
               <w:rPr>
@@ -1010,17 +1014,17 @@
         </w:p>
         <w:p>
           <w:pPr>
-            <w:pStyle w:val="Inhopg2"/>
+            <w:pStyle w:val="TOC2"/>
             <w:tabs>
               <w:tab w:val="right" w:leader="dot" w:pos="9062"/>
             </w:tabs>
             <w:rPr>
               <w:rFonts w:cstheme="minorBidi"/>
               <w:noProof/>
-              <w:lang w:val="en-GB" w:eastAsia="en-GB"/>
+              <w:lang w:val="nl-NL" w:eastAsia="nl-NL"/>
             </w:rPr>
           </w:pPr>
-          <w:hyperlink w:anchor="_Toc482776104" w:history="1">
+          <w:hyperlink w:anchor="_Toc482866587" w:history="1">
             <w:r>
               <w:rPr>
                 <w:rStyle w:val="Hyperlink"/>
@@ -1047,7 +1051,7 @@
                 <w:noProof/>
                 <w:webHidden/>
               </w:rPr>
-              <w:instrText xml:space="preserve"> PAGEREF _Toc482776104 \h </w:instrText>
+              <w:instrText xml:space="preserve"> PAGEREF _Toc482866587 \h </w:instrText>
             </w:r>
             <w:r>
               <w:rPr>
@@ -1080,17 +1084,17 @@
         </w:p>
         <w:p>
           <w:pPr>
-            <w:pStyle w:val="Inhopg2"/>
+            <w:pStyle w:val="TOC2"/>
             <w:tabs>
               <w:tab w:val="right" w:leader="dot" w:pos="9062"/>
             </w:tabs>
             <w:rPr>
               <w:rFonts w:cstheme="minorBidi"/>
               <w:noProof/>
-              <w:lang w:val="en-GB" w:eastAsia="en-GB"/>
+              <w:lang w:val="nl-NL" w:eastAsia="nl-NL"/>
             </w:rPr>
           </w:pPr>
-          <w:hyperlink w:anchor="_Toc482776105" w:history="1">
+          <w:hyperlink w:anchor="_Toc482866588" w:history="1">
             <w:r>
               <w:rPr>
                 <w:rStyle w:val="Hyperlink"/>
@@ -1117,7 +1121,7 @@
                 <w:noProof/>
                 <w:webHidden/>
               </w:rPr>
-              <w:instrText xml:space="preserve"> PAGEREF _Toc482776105 \h </w:instrText>
+              <w:instrText xml:space="preserve"> PAGEREF _Toc482866588 \h </w:instrText>
             </w:r>
             <w:r>
               <w:rPr>
@@ -1150,17 +1154,17 @@
         </w:p>
         <w:p>
           <w:pPr>
-            <w:pStyle w:val="Inhopg3"/>
+            <w:pStyle w:val="TOC3"/>
             <w:tabs>
               <w:tab w:val="right" w:leader="dot" w:pos="9062"/>
             </w:tabs>
             <w:rPr>
               <w:rFonts w:cstheme="minorBidi"/>
               <w:noProof/>
-              <w:lang w:val="en-GB" w:eastAsia="en-GB"/>
+              <w:lang w:val="nl-NL" w:eastAsia="nl-NL"/>
             </w:rPr>
           </w:pPr>
-          <w:hyperlink w:anchor="_Toc482776106" w:history="1">
+          <w:hyperlink w:anchor="_Toc482866589" w:history="1">
             <w:r>
               <w:rPr>
                 <w:rStyle w:val="Hyperlink"/>
@@ -1187,7 +1191,7 @@
                 <w:noProof/>
                 <w:webHidden/>
               </w:rPr>
-              <w:instrText xml:space="preserve"> PAGEREF _Toc482776106 \h </w:instrText>
+              <w:instrText xml:space="preserve"> PAGEREF _Toc482866589 \h </w:instrText>
             </w:r>
             <w:r>
               <w:rPr>
@@ -1220,17 +1224,17 @@
         </w:p>
         <w:p>
           <w:pPr>
-            <w:pStyle w:val="Inhopg3"/>
+            <w:pStyle w:val="TOC3"/>
             <w:tabs>
               <w:tab w:val="right" w:leader="dot" w:pos="9062"/>
             </w:tabs>
             <w:rPr>
               <w:rFonts w:cstheme="minorBidi"/>
               <w:noProof/>
-              <w:lang w:val="en-GB" w:eastAsia="en-GB"/>
+              <w:lang w:val="nl-NL" w:eastAsia="nl-NL"/>
             </w:rPr>
           </w:pPr>
-          <w:hyperlink w:anchor="_Toc482776107" w:history="1">
+          <w:hyperlink w:anchor="_Toc482866590" w:history="1">
             <w:r>
               <w:rPr>
                 <w:rStyle w:val="Hyperlink"/>
@@ -1257,7 +1261,7 @@
                 <w:noProof/>
                 <w:webHidden/>
               </w:rPr>
-              <w:instrText xml:space="preserve"> PAGEREF _Toc482776107 \h </w:instrText>
+              <w:instrText xml:space="preserve"> PAGEREF _Toc482866590 \h </w:instrText>
             </w:r>
             <w:r>
               <w:rPr>
@@ -1290,17 +1294,17 @@
         </w:p>
         <w:p>
           <w:pPr>
-            <w:pStyle w:val="Inhopg3"/>
+            <w:pStyle w:val="TOC3"/>
             <w:tabs>
               <w:tab w:val="right" w:leader="dot" w:pos="9062"/>
             </w:tabs>
             <w:rPr>
               <w:rFonts w:cstheme="minorBidi"/>
               <w:noProof/>
-              <w:lang w:val="en-GB" w:eastAsia="en-GB"/>
+              <w:lang w:val="nl-NL" w:eastAsia="nl-NL"/>
             </w:rPr>
           </w:pPr>
-          <w:hyperlink w:anchor="_Toc482776108" w:history="1">
+          <w:hyperlink w:anchor="_Toc482866591" w:history="1">
             <w:r>
               <w:rPr>
                 <w:rStyle w:val="Hyperlink"/>
@@ -1327,7 +1331,7 @@
                 <w:noProof/>
                 <w:webHidden/>
               </w:rPr>
-              <w:instrText xml:space="preserve"> PAGEREF _Toc482776108 \h </w:instrText>
+              <w:instrText xml:space="preserve"> PAGEREF _Toc482866591 \h </w:instrText>
             </w:r>
             <w:r>
               <w:rPr>
@@ -1360,17 +1364,17 @@
         </w:p>
         <w:p>
           <w:pPr>
-            <w:pStyle w:val="Inhopg3"/>
+            <w:pStyle w:val="TOC3"/>
             <w:tabs>
               <w:tab w:val="right" w:leader="dot" w:pos="9062"/>
             </w:tabs>
             <w:rPr>
               <w:rFonts w:cstheme="minorBidi"/>
               <w:noProof/>
-              <w:lang w:val="en-GB" w:eastAsia="en-GB"/>
+              <w:lang w:val="nl-NL" w:eastAsia="nl-NL"/>
             </w:rPr>
           </w:pPr>
-          <w:hyperlink w:anchor="_Toc482776109" w:history="1">
+          <w:hyperlink w:anchor="_Toc482866592" w:history="1">
             <w:r>
               <w:rPr>
                 <w:rStyle w:val="Hyperlink"/>
@@ -1397,7 +1401,7 @@
                 <w:noProof/>
                 <w:webHidden/>
               </w:rPr>
-              <w:instrText xml:space="preserve"> PAGEREF _Toc482776109 \h </w:instrText>
+              <w:instrText xml:space="preserve"> PAGEREF _Toc482866592 \h </w:instrText>
             </w:r>
             <w:r>
               <w:rPr>
@@ -1430,17 +1434,17 @@
         </w:p>
         <w:p>
           <w:pPr>
-            <w:pStyle w:val="Inhopg3"/>
+            <w:pStyle w:val="TOC3"/>
             <w:tabs>
               <w:tab w:val="right" w:leader="dot" w:pos="9062"/>
             </w:tabs>
             <w:rPr>
               <w:rFonts w:cstheme="minorBidi"/>
               <w:noProof/>
-              <w:lang w:val="en-GB" w:eastAsia="en-GB"/>
+              <w:lang w:val="nl-NL" w:eastAsia="nl-NL"/>
             </w:rPr>
           </w:pPr>
-          <w:hyperlink w:anchor="_Toc482776110" w:history="1">
+          <w:hyperlink w:anchor="_Toc482866593" w:history="1">
             <w:r>
               <w:rPr>
                 <w:rStyle w:val="Hyperlink"/>
@@ -1467,7 +1471,7 @@
                 <w:noProof/>
                 <w:webHidden/>
               </w:rPr>
-              <w:instrText xml:space="preserve"> PAGEREF _Toc482776110 \h </w:instrText>
+              <w:instrText xml:space="preserve"> PAGEREF _Toc482866593 \h </w:instrText>
             </w:r>
             <w:r>
               <w:rPr>
@@ -1500,17 +1504,17 @@
         </w:p>
         <w:p>
           <w:pPr>
-            <w:pStyle w:val="Inhopg1"/>
+            <w:pStyle w:val="TOC1"/>
             <w:tabs>
               <w:tab w:val="right" w:leader="dot" w:pos="9062"/>
             </w:tabs>
             <w:rPr>
               <w:rFonts w:cstheme="minorBidi"/>
               <w:noProof/>
-              <w:lang w:val="en-GB" w:eastAsia="en-GB"/>
+              <w:lang w:val="nl-NL" w:eastAsia="nl-NL"/>
             </w:rPr>
           </w:pPr>
-          <w:hyperlink w:anchor="_Toc482776111" w:history="1">
+          <w:hyperlink w:anchor="_Toc482866594" w:history="1">
             <w:r>
               <w:rPr>
                 <w:rStyle w:val="Hyperlink"/>
@@ -1537,7 +1541,7 @@
                 <w:noProof/>
                 <w:webHidden/>
               </w:rPr>
-              <w:instrText xml:space="preserve"> PAGEREF _Toc482776111 \h </w:instrText>
+              <w:instrText xml:space="preserve"> PAGEREF _Toc482866594 \h </w:instrText>
             </w:r>
             <w:r>
               <w:rPr>
@@ -1570,17 +1574,17 @@
         </w:p>
         <w:p>
           <w:pPr>
-            <w:pStyle w:val="Inhopg2"/>
+            <w:pStyle w:val="TOC2"/>
             <w:tabs>
               <w:tab w:val="right" w:leader="dot" w:pos="9062"/>
             </w:tabs>
             <w:rPr>
               <w:rFonts w:cstheme="minorBidi"/>
               <w:noProof/>
-              <w:lang w:val="en-GB" w:eastAsia="en-GB"/>
+              <w:lang w:val="nl-NL" w:eastAsia="nl-NL"/>
             </w:rPr>
           </w:pPr>
-          <w:hyperlink w:anchor="_Toc482776112" w:history="1">
+          <w:hyperlink w:anchor="_Toc482866595" w:history="1">
             <w:r>
               <w:rPr>
                 <w:rStyle w:val="Hyperlink"/>
@@ -1607,7 +1611,7 @@
                 <w:noProof/>
                 <w:webHidden/>
               </w:rPr>
-              <w:instrText xml:space="preserve"> PAGEREF _Toc482776112 \h </w:instrText>
+              <w:instrText xml:space="preserve"> PAGEREF _Toc482866595 \h </w:instrText>
             </w:r>
             <w:r>
               <w:rPr>
@@ -1640,17 +1644,17 @@
         </w:p>
         <w:p>
           <w:pPr>
-            <w:pStyle w:val="Inhopg3"/>
+            <w:pStyle w:val="TOC3"/>
             <w:tabs>
               <w:tab w:val="right" w:leader="dot" w:pos="9062"/>
             </w:tabs>
             <w:rPr>
               <w:rFonts w:cstheme="minorBidi"/>
               <w:noProof/>
-              <w:lang w:val="en-GB" w:eastAsia="en-GB"/>
+              <w:lang w:val="nl-NL" w:eastAsia="nl-NL"/>
             </w:rPr>
           </w:pPr>
-          <w:hyperlink w:anchor="_Toc482776113" w:history="1">
+          <w:hyperlink w:anchor="_Toc482866596" w:history="1">
             <w:r>
               <w:rPr>
                 <w:rStyle w:val="Hyperlink"/>
@@ -1677,7 +1681,7 @@
                 <w:noProof/>
                 <w:webHidden/>
               </w:rPr>
-              <w:instrText xml:space="preserve"> PAGEREF _Toc482776113 \h </w:instrText>
+              <w:instrText xml:space="preserve"> PAGEREF _Toc482866596 \h </w:instrText>
             </w:r>
             <w:r>
               <w:rPr>
@@ -1710,17 +1714,17 @@
         </w:p>
         <w:p>
           <w:pPr>
-            <w:pStyle w:val="Inhopg3"/>
+            <w:pStyle w:val="TOC3"/>
             <w:tabs>
               <w:tab w:val="right" w:leader="dot" w:pos="9062"/>
             </w:tabs>
             <w:rPr>
               <w:rFonts w:cstheme="minorBidi"/>
               <w:noProof/>
-              <w:lang w:val="en-GB" w:eastAsia="en-GB"/>
+              <w:lang w:val="nl-NL" w:eastAsia="nl-NL"/>
             </w:rPr>
           </w:pPr>
-          <w:hyperlink w:anchor="_Toc482776114" w:history="1">
+          <w:hyperlink w:anchor="_Toc482866597" w:history="1">
             <w:r>
               <w:rPr>
                 <w:rStyle w:val="Hyperlink"/>
@@ -1747,7 +1751,7 @@
                 <w:noProof/>
                 <w:webHidden/>
               </w:rPr>
-              <w:instrText xml:space="preserve"> PAGEREF _Toc482776114 \h </w:instrText>
+              <w:instrText xml:space="preserve"> PAGEREF _Toc482866597 \h </w:instrText>
             </w:r>
             <w:r>
               <w:rPr>
@@ -1780,17 +1784,17 @@
         </w:p>
         <w:p>
           <w:pPr>
-            <w:pStyle w:val="Inhopg3"/>
+            <w:pStyle w:val="TOC3"/>
             <w:tabs>
               <w:tab w:val="right" w:leader="dot" w:pos="9062"/>
             </w:tabs>
             <w:rPr>
               <w:rFonts w:cstheme="minorBidi"/>
               <w:noProof/>
-              <w:lang w:val="en-GB" w:eastAsia="en-GB"/>
+              <w:lang w:val="nl-NL" w:eastAsia="nl-NL"/>
             </w:rPr>
           </w:pPr>
-          <w:hyperlink w:anchor="_Toc482776115" w:history="1">
+          <w:hyperlink w:anchor="_Toc482866598" w:history="1">
             <w:r>
               <w:rPr>
                 <w:rStyle w:val="Hyperlink"/>
@@ -1817,7 +1821,7 @@
                 <w:noProof/>
                 <w:webHidden/>
               </w:rPr>
-              <w:instrText xml:space="preserve"> PAGEREF _Toc482776115 \h </w:instrText>
+              <w:instrText xml:space="preserve"> PAGEREF _Toc482866598 \h </w:instrText>
             </w:r>
             <w:r>
               <w:rPr>
@@ -1850,17 +1854,17 @@
         </w:p>
         <w:p>
           <w:pPr>
-            <w:pStyle w:val="Inhopg3"/>
+            <w:pStyle w:val="TOC3"/>
             <w:tabs>
               <w:tab w:val="right" w:leader="dot" w:pos="9062"/>
             </w:tabs>
             <w:rPr>
               <w:rFonts w:cstheme="minorBidi"/>
               <w:noProof/>
-              <w:lang w:val="en-GB" w:eastAsia="en-GB"/>
+              <w:lang w:val="nl-NL" w:eastAsia="nl-NL"/>
             </w:rPr>
           </w:pPr>
-          <w:hyperlink w:anchor="_Toc482776116" w:history="1">
+          <w:hyperlink w:anchor="_Toc482866599" w:history="1">
             <w:r>
               <w:rPr>
                 <w:rStyle w:val="Hyperlink"/>
@@ -1887,7 +1891,7 @@
                 <w:noProof/>
                 <w:webHidden/>
               </w:rPr>
-              <w:instrText xml:space="preserve"> PAGEREF _Toc482776116 \h </w:instrText>
+              <w:instrText xml:space="preserve"> PAGEREF _Toc482866599 \h </w:instrText>
             </w:r>
             <w:r>
               <w:rPr>
@@ -1920,17 +1924,17 @@
         </w:p>
         <w:p>
           <w:pPr>
-            <w:pStyle w:val="Inhopg2"/>
+            <w:pStyle w:val="TOC2"/>
             <w:tabs>
               <w:tab w:val="right" w:leader="dot" w:pos="9062"/>
             </w:tabs>
             <w:rPr>
               <w:rFonts w:cstheme="minorBidi"/>
               <w:noProof/>
-              <w:lang w:val="en-GB" w:eastAsia="en-GB"/>
+              <w:lang w:val="nl-NL" w:eastAsia="nl-NL"/>
             </w:rPr>
           </w:pPr>
-          <w:hyperlink w:anchor="_Toc482776117" w:history="1">
+          <w:hyperlink w:anchor="_Toc482866600" w:history="1">
             <w:r>
               <w:rPr>
                 <w:rStyle w:val="Hyperlink"/>
@@ -1957,7 +1961,7 @@
                 <w:noProof/>
                 <w:webHidden/>
               </w:rPr>
-              <w:instrText xml:space="preserve"> PAGEREF _Toc482776117 \h </w:instrText>
+              <w:instrText xml:space="preserve"> PAGEREF _Toc482866600 \h </w:instrText>
             </w:r>
             <w:r>
               <w:rPr>
@@ -1977,7 +1981,7 @@
                 <w:noProof/>
                 <w:webHidden/>
               </w:rPr>
-              <w:t>5</w:t>
+              <w:t>6</w:t>
             </w:r>
             <w:r>
               <w:rPr>
@@ -1990,17 +1994,17 @@
         </w:p>
         <w:p>
           <w:pPr>
-            <w:pStyle w:val="Inhopg2"/>
+            <w:pStyle w:val="TOC2"/>
             <w:tabs>
               <w:tab w:val="right" w:leader="dot" w:pos="9062"/>
             </w:tabs>
             <w:rPr>
               <w:rFonts w:cstheme="minorBidi"/>
               <w:noProof/>
-              <w:lang w:val="en-GB" w:eastAsia="en-GB"/>
+              <w:lang w:val="nl-NL" w:eastAsia="nl-NL"/>
             </w:rPr>
           </w:pPr>
-          <w:hyperlink w:anchor="_Toc482776118" w:history="1">
+          <w:hyperlink w:anchor="_Toc482866601" w:history="1">
             <w:r>
               <w:rPr>
                 <w:rStyle w:val="Hyperlink"/>
@@ -2027,7 +2031,7 @@
                 <w:noProof/>
                 <w:webHidden/>
               </w:rPr>
-              <w:instrText xml:space="preserve"> PAGEREF _Toc482776118 \h </w:instrText>
+              <w:instrText xml:space="preserve"> PAGEREF _Toc482866601 \h </w:instrText>
             </w:r>
             <w:r>
               <w:rPr>
@@ -2047,7 +2051,7 @@
                 <w:noProof/>
                 <w:webHidden/>
               </w:rPr>
-              <w:t>5</w:t>
+              <w:t>6</w:t>
             </w:r>
             <w:r>
               <w:rPr>
@@ -2060,17 +2064,17 @@
         </w:p>
         <w:p>
           <w:pPr>
-            <w:pStyle w:val="Inhopg1"/>
+            <w:pStyle w:val="TOC1"/>
             <w:tabs>
               <w:tab w:val="right" w:leader="dot" w:pos="9062"/>
             </w:tabs>
             <w:rPr>
               <w:rFonts w:cstheme="minorBidi"/>
               <w:noProof/>
-              <w:lang w:val="en-GB" w:eastAsia="en-GB"/>
+              <w:lang w:val="nl-NL" w:eastAsia="nl-NL"/>
             </w:rPr>
           </w:pPr>
-          <w:hyperlink w:anchor="_Toc482776119" w:history="1">
+          <w:hyperlink w:anchor="_Toc482866602" w:history="1">
             <w:r>
               <w:rPr>
                 <w:rStyle w:val="Hyperlink"/>
@@ -2097,7 +2101,7 @@
                 <w:noProof/>
                 <w:webHidden/>
               </w:rPr>
-              <w:instrText xml:space="preserve"> PAGEREF _Toc482776119 \h </w:instrText>
+              <w:instrText xml:space="preserve"> PAGEREF _Toc482866602 \h </w:instrText>
             </w:r>
             <w:r>
               <w:rPr>
@@ -2117,7 +2121,7 @@
                 <w:noProof/>
                 <w:webHidden/>
               </w:rPr>
-              <w:t>6</w:t>
+              <w:t>7</w:t>
             </w:r>
             <w:r>
               <w:rPr>
@@ -2147,9 +2151,9 @@
     </w:p>
     <w:p>
       <w:pPr>
-        <w:pStyle w:val="Kop1"/>
+        <w:pStyle w:val="Heading1"/>
       </w:pPr>
-      <w:bookmarkStart w:id="0" w:name="_Toc482776102"/>
+      <w:bookmarkStart w:id="0" w:name="_Toc482866585"/>
       <w:r>
         <w:lastRenderedPageBreak/>
         <w:t>Inleiding</w:t>
@@ -2186,9 +2190,9 @@
     </w:p>
     <w:p>
       <w:pPr>
-        <w:pStyle w:val="Kop1"/>
+        <w:pStyle w:val="Heading1"/>
       </w:pPr>
-      <w:bookmarkStart w:id="1" w:name="_Toc482776103"/>
+      <w:bookmarkStart w:id="1" w:name="_Toc482866586"/>
       <w:r>
         <w:lastRenderedPageBreak/>
         <w:t>Taakverdeling</w:t>
@@ -2197,9 +2201,9 @@
     </w:p>
     <w:p>
       <w:pPr>
-        <w:pStyle w:val="Kop2"/>
+        <w:pStyle w:val="Heading2"/>
       </w:pPr>
-      <w:bookmarkStart w:id="2" w:name="_Toc482776104"/>
+      <w:bookmarkStart w:id="2" w:name="_Toc482866587"/>
       <w:r>
         <w:t>D</w:t>
       </w:r>
@@ -2215,9 +2219,9 @@
     </w:p>
     <w:p>
       <w:pPr>
-        <w:pStyle w:val="Kop2"/>
+        <w:pStyle w:val="Heading2"/>
       </w:pPr>
-      <w:bookmarkStart w:id="3" w:name="_Toc482776105"/>
+      <w:bookmarkStart w:id="3" w:name="_Toc482866588"/>
       <w:r>
         <w:t>Klassen</w:t>
       </w:r>
@@ -2225,7 +2229,7 @@
     </w:p>
     <w:tbl>
       <w:tblPr>
-        <w:tblStyle w:val="Rastertabel4-Accent1"/>
+        <w:tblStyle w:val="GridTable4-Accent1"/>
         <w:tblW w:w="5954" w:type="dxa"/>
         <w:tblInd w:w="-5" w:type="dxa"/>
         <w:tblLook w:val="04A0" w:firstRow="1" w:lastRow="0" w:firstColumn="1" w:lastColumn="0" w:noHBand="0" w:noVBand="1"/>
@@ -2246,10 +2250,10 @@
           </w:tcPr>
           <w:p>
             <w:pPr>
-              <w:pStyle w:val="Kop3"/>
+              <w:pStyle w:val="Heading3"/>
               <w:outlineLvl w:val="2"/>
             </w:pPr>
-            <w:bookmarkStart w:id="4" w:name="_Toc482776106"/>
+            <w:bookmarkStart w:id="4" w:name="_Toc482866589"/>
             <w:r>
               <w:t>Pages</w:t>
             </w:r>
@@ -2295,9 +2299,11 @@
             <w:tcW w:w="2977" w:type="dxa"/>
           </w:tcPr>
           <w:p>
+            <w:proofErr w:type="spellStart"/>
             <w:r>
               <w:t>pageID</w:t>
             </w:r>
+            <w:proofErr w:type="spellEnd"/>
           </w:p>
         </w:tc>
       </w:tr>
@@ -2313,9 +2319,11 @@
             <w:tcW w:w="2977" w:type="dxa"/>
           </w:tcPr>
           <w:p>
+            <w:proofErr w:type="spellStart"/>
             <w:r>
               <w:t>PageType</w:t>
             </w:r>
+            <w:proofErr w:type="spellEnd"/>
           </w:p>
         </w:tc>
       </w:tr>
@@ -2332,9 +2340,11 @@
             <w:tcW w:w="2977" w:type="dxa"/>
           </w:tcPr>
           <w:p>
+            <w:proofErr w:type="spellStart"/>
             <w:r>
               <w:t>PageTitle</w:t>
             </w:r>
+            <w:proofErr w:type="spellEnd"/>
           </w:p>
         </w:tc>
       </w:tr>
@@ -2350,9 +2360,11 @@
             <w:tcW w:w="2977" w:type="dxa"/>
           </w:tcPr>
           <w:p>
+            <w:proofErr w:type="spellStart"/>
             <w:r>
               <w:t>PageImage</w:t>
             </w:r>
+            <w:proofErr w:type="spellEnd"/>
           </w:p>
         </w:tc>
       </w:tr>
@@ -2369,9 +2381,11 @@
             <w:tcW w:w="2977" w:type="dxa"/>
           </w:tcPr>
           <w:p>
+            <w:proofErr w:type="spellStart"/>
             <w:r>
               <w:t>PageTextOne</w:t>
             </w:r>
+            <w:proofErr w:type="spellEnd"/>
           </w:p>
         </w:tc>
       </w:tr>
@@ -2387,9 +2401,11 @@
             <w:tcW w:w="2977" w:type="dxa"/>
           </w:tcPr>
           <w:p>
+            <w:proofErr w:type="spellStart"/>
             <w:r>
               <w:t>PageTextTwo</w:t>
             </w:r>
+            <w:proofErr w:type="spellEnd"/>
           </w:p>
         </w:tc>
       </w:tr>
@@ -2397,7 +2413,7 @@
     <w:p/>
     <w:tbl>
       <w:tblPr>
-        <w:tblStyle w:val="Rastertabel4-Accent1"/>
+        <w:tblStyle w:val="GridTable4-Accent1"/>
         <w:tblW w:w="5954" w:type="dxa"/>
         <w:tblInd w:w="-5" w:type="dxa"/>
         <w:tblLook w:val="04A0" w:firstRow="1" w:lastRow="0" w:firstColumn="1" w:lastColumn="0" w:noHBand="0" w:noVBand="1"/>
@@ -2418,17 +2434,19 @@
           </w:tcPr>
           <w:p>
             <w:pPr>
-              <w:pStyle w:val="Kop3"/>
+              <w:pStyle w:val="Heading3"/>
               <w:outlineLvl w:val="2"/>
               <w:rPr>
                 <w:lang w:val="en-US"/>
               </w:rPr>
             </w:pPr>
-            <w:bookmarkStart w:id="5" w:name="_Toc482776107"/>
+            <w:bookmarkStart w:id="5" w:name="_Toc482866590"/>
+            <w:proofErr w:type="spellStart"/>
             <w:r>
               <w:t>PageOrder</w:t>
             </w:r>
             <w:bookmarkEnd w:id="5"/>
+            <w:proofErr w:type="spellEnd"/>
           </w:p>
           <w:p/>
         </w:tc>
@@ -2470,9 +2488,11 @@
             <w:tcW w:w="2977" w:type="dxa"/>
           </w:tcPr>
           <w:p>
+            <w:proofErr w:type="spellStart"/>
             <w:r>
               <w:t>PageOrderID</w:t>
             </w:r>
+            <w:proofErr w:type="spellEnd"/>
           </w:p>
         </w:tc>
       </w:tr>
@@ -2488,9 +2508,11 @@
             <w:tcW w:w="2977" w:type="dxa"/>
           </w:tcPr>
           <w:p>
+            <w:proofErr w:type="spellStart"/>
             <w:r>
               <w:t>PageID</w:t>
             </w:r>
+            <w:proofErr w:type="spellEnd"/>
           </w:p>
         </w:tc>
       </w:tr>
@@ -2507,9 +2529,11 @@
             <w:tcW w:w="2977" w:type="dxa"/>
           </w:tcPr>
           <w:p>
+            <w:proofErr w:type="spellStart"/>
             <w:r>
               <w:t>ParentID</w:t>
             </w:r>
+            <w:proofErr w:type="spellEnd"/>
           </w:p>
         </w:tc>
       </w:tr>
@@ -2525,9 +2549,11 @@
             <w:tcW w:w="2977" w:type="dxa"/>
           </w:tcPr>
           <w:p>
+            <w:proofErr w:type="spellStart"/>
             <w:r>
               <w:t>PageTitle</w:t>
             </w:r>
+            <w:proofErr w:type="spellEnd"/>
           </w:p>
         </w:tc>
       </w:tr>
@@ -2541,7 +2567,7 @@
     </w:p>
     <w:tbl>
       <w:tblPr>
-        <w:tblStyle w:val="Rastertabel4-Accent1"/>
+        <w:tblStyle w:val="GridTable4-Accent1"/>
         <w:tblW w:w="5954" w:type="dxa"/>
         <w:tblInd w:w="-5" w:type="dxa"/>
         <w:tblLook w:val="04A0" w:firstRow="1" w:lastRow="0" w:firstColumn="1" w:lastColumn="0" w:noHBand="0" w:noVBand="1"/>
@@ -2562,13 +2588,13 @@
           </w:tcPr>
           <w:p>
             <w:pPr>
-              <w:pStyle w:val="Kop3"/>
+              <w:pStyle w:val="Heading3"/>
               <w:outlineLvl w:val="2"/>
               <w:rPr>
                 <w:lang w:val="en-US"/>
               </w:rPr>
             </w:pPr>
-            <w:bookmarkStart w:id="6" w:name="_Toc482776108"/>
+            <w:bookmarkStart w:id="6" w:name="_Toc482866591"/>
             <w:r>
               <w:rPr>
                 <w:lang w:val="en-US"/>
@@ -2617,9 +2643,11 @@
             <w:tcW w:w="2977" w:type="dxa"/>
           </w:tcPr>
           <w:p>
+            <w:proofErr w:type="spellStart"/>
             <w:r>
               <w:t>ClientID</w:t>
             </w:r>
+            <w:proofErr w:type="spellEnd"/>
           </w:p>
         </w:tc>
       </w:tr>
@@ -2635,9 +2663,11 @@
             <w:tcW w:w="2977" w:type="dxa"/>
           </w:tcPr>
           <w:p>
+            <w:proofErr w:type="spellStart"/>
             <w:r>
               <w:t>ClientName</w:t>
             </w:r>
+            <w:proofErr w:type="spellEnd"/>
           </w:p>
         </w:tc>
       </w:tr>
@@ -2654,9 +2684,11 @@
             <w:tcW w:w="2977" w:type="dxa"/>
           </w:tcPr>
           <w:p>
+            <w:proofErr w:type="spellStart"/>
             <w:r>
               <w:t>ClientImage</w:t>
             </w:r>
+            <w:proofErr w:type="spellEnd"/>
           </w:p>
         </w:tc>
       </w:tr>
@@ -2683,7 +2715,7 @@
     </w:p>
     <w:tbl>
       <w:tblPr>
-        <w:tblStyle w:val="Rastertabel4-Accent1"/>
+        <w:tblStyle w:val="GridTable4-Accent1"/>
         <w:tblW w:w="5954" w:type="dxa"/>
         <w:tblInd w:w="-5" w:type="dxa"/>
         <w:tblLook w:val="04A0" w:firstRow="1" w:lastRow="0" w:firstColumn="1" w:lastColumn="0" w:noHBand="0" w:noVBand="1"/>
@@ -2704,13 +2736,13 @@
           </w:tcPr>
           <w:p>
             <w:pPr>
-              <w:pStyle w:val="Kop3"/>
+              <w:pStyle w:val="Heading3"/>
               <w:outlineLvl w:val="2"/>
               <w:rPr>
                 <w:lang w:val="en-US"/>
               </w:rPr>
             </w:pPr>
-            <w:bookmarkStart w:id="7" w:name="_Toc482776109"/>
+            <w:bookmarkStart w:id="7" w:name="_Toc482866592"/>
             <w:r>
               <w:rPr>
                 <w:lang w:val="en-US"/>
@@ -2760,9 +2792,11 @@
             <w:tcW w:w="2977" w:type="dxa"/>
           </w:tcPr>
           <w:p>
+            <w:proofErr w:type="spellStart"/>
             <w:r>
               <w:t>ProjectID</w:t>
             </w:r>
+            <w:proofErr w:type="spellEnd"/>
           </w:p>
         </w:tc>
       </w:tr>
@@ -2778,9 +2812,11 @@
             <w:tcW w:w="2977" w:type="dxa"/>
           </w:tcPr>
           <w:p>
+            <w:proofErr w:type="spellStart"/>
             <w:r>
               <w:t>ProjectName</w:t>
             </w:r>
+            <w:proofErr w:type="spellEnd"/>
           </w:p>
         </w:tc>
       </w:tr>
@@ -2797,9 +2833,11 @@
             <w:tcW w:w="2977" w:type="dxa"/>
           </w:tcPr>
           <w:p>
+            <w:proofErr w:type="spellStart"/>
             <w:r>
               <w:t>ProjectImageOne</w:t>
             </w:r>
+            <w:proofErr w:type="spellEnd"/>
           </w:p>
         </w:tc>
       </w:tr>
@@ -2815,9 +2853,11 @@
             <w:tcW w:w="2977" w:type="dxa"/>
           </w:tcPr>
           <w:p>
+            <w:proofErr w:type="spellStart"/>
             <w:r>
               <w:t>ProjectImageTwo</w:t>
             </w:r>
+            <w:proofErr w:type="spellEnd"/>
           </w:p>
         </w:tc>
       </w:tr>
@@ -2834,9 +2874,11 @@
             <w:tcW w:w="2977" w:type="dxa"/>
           </w:tcPr>
           <w:p>
+            <w:proofErr w:type="spellStart"/>
             <w:r>
               <w:t>ProjectImageThree</w:t>
             </w:r>
+            <w:proofErr w:type="spellEnd"/>
           </w:p>
         </w:tc>
       </w:tr>
@@ -2857,7 +2899,7 @@
     </w:p>
     <w:tbl>
       <w:tblPr>
-        <w:tblStyle w:val="Rastertabel4-Accent1"/>
+        <w:tblStyle w:val="GridTable4-Accent1"/>
         <w:tblW w:w="5954" w:type="dxa"/>
         <w:tblInd w:w="-5" w:type="dxa"/>
         <w:tblLook w:val="04A0" w:firstRow="1" w:lastRow="0" w:firstColumn="1" w:lastColumn="0" w:noHBand="0" w:noVBand="1"/>
@@ -2878,13 +2920,13 @@
           </w:tcPr>
           <w:p>
             <w:pPr>
-              <w:pStyle w:val="Kop3"/>
+              <w:pStyle w:val="Heading3"/>
               <w:outlineLvl w:val="2"/>
               <w:rPr>
                 <w:lang w:val="en-US"/>
               </w:rPr>
             </w:pPr>
-            <w:bookmarkStart w:id="8" w:name="_Toc482776110"/>
+            <w:bookmarkStart w:id="8" w:name="_Toc482866593"/>
             <w:r>
               <w:rPr>
                 <w:lang w:val="en-US"/>
@@ -2933,9 +2975,11 @@
             <w:tcW w:w="2977" w:type="dxa"/>
           </w:tcPr>
           <w:p>
+            <w:proofErr w:type="spellStart"/>
             <w:r>
               <w:t>ServiceID</w:t>
             </w:r>
+            <w:proofErr w:type="spellEnd"/>
           </w:p>
         </w:tc>
       </w:tr>
@@ -2951,9 +2995,11 @@
             <w:tcW w:w="2977" w:type="dxa"/>
           </w:tcPr>
           <w:p>
+            <w:proofErr w:type="spellStart"/>
             <w:r>
               <w:t>ServiceTitle</w:t>
             </w:r>
+            <w:proofErr w:type="spellEnd"/>
           </w:p>
         </w:tc>
       </w:tr>
@@ -2970,9 +3016,11 @@
             <w:tcW w:w="2977" w:type="dxa"/>
           </w:tcPr>
           <w:p>
+            <w:proofErr w:type="spellStart"/>
             <w:r>
               <w:t>ServiceText</w:t>
             </w:r>
+            <w:proofErr w:type="spellEnd"/>
           </w:p>
         </w:tc>
       </w:tr>
@@ -2988,9 +3036,11 @@
             <w:tcW w:w="2977" w:type="dxa"/>
           </w:tcPr>
           <w:p>
+            <w:proofErr w:type="spellStart"/>
             <w:r>
               <w:t>ServiceImage</w:t>
             </w:r>
+            <w:proofErr w:type="spellEnd"/>
           </w:p>
         </w:tc>
       </w:tr>
@@ -3024,67 +3074,316 @@
     </w:p>
     <w:p>
       <w:pPr>
-        <w:pStyle w:val="Kop1"/>
+        <w:pStyle w:val="Heading1"/>
       </w:pPr>
-      <w:bookmarkStart w:id="9" w:name="_Toc482776111"/>
+      <w:bookmarkStart w:id="9" w:name="_Toc482866594"/>
+      <w:commentRangeStart w:id="10"/>
       <w:r>
         <w:lastRenderedPageBreak/>
         <w:t>Applicatie</w:t>
       </w:r>
       <w:bookmarkEnd w:id="9"/>
+      <w:commentRangeEnd w:id="10"/>
+      <w:r>
+        <w:rPr>
+          <w:rStyle w:val="CommentReference"/>
+          <w:rFonts w:eastAsiaTheme="minorHAnsi" w:cstheme="minorBidi"/>
+          <w:color w:val="auto"/>
+        </w:rPr>
+        <w:commentReference w:id="10"/>
+      </w:r>
+    </w:p>
+    <w:p>
+      <w:bookmarkStart w:id="11" w:name="_GoBack"/>
+      <w:bookmarkEnd w:id="11"/>
     </w:p>
     <w:p>
       <w:pPr>
-        <w:pStyle w:val="Kop2"/>
+        <w:pStyle w:val="Heading2"/>
       </w:pPr>
-      <w:bookmarkStart w:id="10" w:name="_Toc482776112"/>
+      <w:bookmarkStart w:id="12" w:name="_Toc482866595"/>
       <w:r>
         <w:t>Lay-out</w:t>
       </w:r>
-      <w:bookmarkEnd w:id="10"/>
+      <w:bookmarkEnd w:id="12"/>
     </w:p>
     <w:p>
       <w:pPr>
-        <w:pStyle w:val="Kop3"/>
+        <w:pStyle w:val="Heading3"/>
       </w:pPr>
-      <w:bookmarkStart w:id="11" w:name="_Toc482776113"/>
+      <w:bookmarkStart w:id="13" w:name="_Toc482866596"/>
+      <w:commentRangeStart w:id="14"/>
       <w:r>
         <w:t>Pagina’s</w:t>
       </w:r>
-      <w:bookmarkEnd w:id="11"/>
-    </w:p>
-    <w:p>
-      <w:r>
-        <w:t xml:space="preserve">De pagina’s worden gemaakt door Santino Bonora en Tarik Hacialiogullari. Per pagina zal er </w:t>
-      </w:r>
-      <w:r>
-        <w:t>4</w:t>
-      </w:r>
-      <w:r>
-        <w:t xml:space="preserve"> uur aan besteed</w:t>
-      </w:r>
-      <w:r>
-        <w:t xml:space="preserve"> worden.</w:t>
-      </w:r>
-    </w:p>
-    <w:p>
-      <w:pPr>
-        <w:pStyle w:val="Kop3"/>
-      </w:pPr>
-      <w:bookmarkStart w:id="12" w:name="_Toc482776114"/>
-      <w:commentRangeStart w:id="13"/>
-      <w:r>
-        <w:t>Knoppen</w:t>
-      </w:r>
-      <w:bookmarkEnd w:id="12"/>
-      <w:commentRangeEnd w:id="13"/>
+      <w:bookmarkEnd w:id="13"/>
+      <w:commentRangeEnd w:id="14"/>
       <w:r>
         <w:rPr>
-          <w:rStyle w:val="Verwijzingopmerking"/>
+          <w:rStyle w:val="CommentReference"/>
           <w:rFonts w:ascii="Arial" w:eastAsiaTheme="minorHAnsi" w:hAnsi="Arial" w:cstheme="minorBidi"/>
           <w:color w:val="auto"/>
         </w:rPr>
-        <w:commentReference w:id="13"/>
+        <w:commentReference w:id="14"/>
+      </w:r>
+    </w:p>
+    <w:p>
+      <w:pPr>
+        <w:pStyle w:val="Heading4"/>
+      </w:pPr>
+      <w:r>
+        <w:t>Home</w:t>
+      </w:r>
+    </w:p>
+    <w:p>
+      <w:r>
+        <w:t>“</w:t>
+      </w:r>
+      <w:r>
+        <w:t>Home</w:t>
+      </w:r>
+      <w:r>
+        <w:t>”</w:t>
+      </w:r>
+      <w:r>
+        <w:t xml:space="preserve"> wordt gemaakt door Santino Bonora en Tarik Hacialiogullari.</w:t>
+      </w:r>
+      <w:r>
+        <w:t xml:space="preserve"> </w:t>
+      </w:r>
+      <w:r>
+        <w:t xml:space="preserve">Wij verwachten dat we </w:t>
+      </w:r>
+      <w:r>
+        <w:t>met de “home” pagina</w:t>
+      </w:r>
+      <w:r>
+        <w:t xml:space="preserve"> </w:t>
+      </w:r>
+      <w:r>
+        <w:t>3</w:t>
+      </w:r>
+      <w:r>
+        <w:t xml:space="preserve"> uur en 20 minuten mee bezig zullen zijn</w:t>
+      </w:r>
+      <w:r>
+        <w:t xml:space="preserve"> </w:t>
+      </w:r>
+    </w:p>
+    <w:p>
+      <w:pPr>
+        <w:pStyle w:val="Heading4"/>
+      </w:pPr>
+      <w:r>
+        <w:t>Diensten</w:t>
+      </w:r>
+    </w:p>
+    <w:p>
+      <w:r>
+        <w:t>De “diensten” pagina wordt gemaakt door Santino Bonora.</w:t>
+      </w:r>
+      <w:r>
+        <w:t xml:space="preserve"> </w:t>
+      </w:r>
+      <w:r>
+        <w:t>Wij verwachten dat we met de “diensten” pagina 2 uur en 20 minuten mee bezig zullen zijn</w:t>
+      </w:r>
+    </w:p>
+    <w:p>
+      <w:pPr>
+        <w:pStyle w:val="Heading4"/>
+      </w:pPr>
+      <w:r>
+        <w:t>Projecten</w:t>
+      </w:r>
+    </w:p>
+    <w:p>
+      <w:r>
+        <w:t>De “projecten” pagina wordt gemaakt door Santino Bonora en Tarik Hacialiogullari.</w:t>
+      </w:r>
+      <w:r>
+        <w:rPr>
+          <w:highlight w:val="red"/>
+        </w:rPr>
+        <w:t xml:space="preserve"> </w:t>
+      </w:r>
+      <w:r>
+        <w:t xml:space="preserve">Wij verwachten dat we met de “projecten” pagina </w:t>
+      </w:r>
+      <w:r>
+        <w:t>3</w:t>
+      </w:r>
+      <w:r>
+        <w:t xml:space="preserve"> uur en 20 minuten mee bezig zullen zijn</w:t>
+      </w:r>
+    </w:p>
+    <w:p>
+      <w:pPr>
+        <w:pStyle w:val="Heading4"/>
+      </w:pPr>
+      <w:r>
+        <w:t>Voor ons</w:t>
+      </w:r>
+    </w:p>
+    <w:p>
+      <w:r>
+        <w:t>“Voor ons” pagina wordt gemaakt door Tarik Hacialiogullari.</w:t>
+      </w:r>
+      <w:r>
+        <w:t xml:space="preserve"> </w:t>
+      </w:r>
+      <w:r>
+        <w:t>Wij verwachten dat we met de “Voor ons” pagina 2 uur en 20 minuten mee bezig zullen zijn</w:t>
+      </w:r>
+    </w:p>
+    <w:p>
+      <w:pPr>
+        <w:pStyle w:val="Heading4"/>
+      </w:pPr>
+      <w:r>
+        <w:t>Cliënten</w:t>
+      </w:r>
+    </w:p>
+    <w:p>
+      <w:r>
+        <w:t>De “cliënten” pagina wordt gemaakt door Tarik Hacialiogullari.</w:t>
+      </w:r>
+      <w:r>
+        <w:t xml:space="preserve"> </w:t>
+      </w:r>
+      <w:r>
+        <w:t xml:space="preserve">Wij verwachten dat we met de “cliënten” pagina </w:t>
+      </w:r>
+      <w:r>
+        <w:t>3</w:t>
+      </w:r>
+      <w:r>
+        <w:t xml:space="preserve"> uur en 20 minuten mee bezig zullen zijn</w:t>
+      </w:r>
+    </w:p>
+    <w:p>
+      <w:pPr>
+        <w:pStyle w:val="Heading4"/>
+      </w:pPr>
+      <w:r>
+        <w:t>Contact</w:t>
+      </w:r>
+    </w:p>
+    <w:p>
+      <w:r>
+        <w:t>De “contact” pagina wordt gemaakt door Santino Bonora.</w:t>
+      </w:r>
+      <w:r>
+        <w:t xml:space="preserve"> </w:t>
+      </w:r>
+      <w:r>
+        <w:t>Wij verwachten dat we met de “contact” pagina 2 uur en 20 minuten mee bezig zullen zijn</w:t>
+      </w:r>
+    </w:p>
+    <w:p>
+      <w:pPr>
+        <w:pStyle w:val="Heading4"/>
+      </w:pPr>
+      <w:r>
+        <w:t>Website</w:t>
+      </w:r>
+    </w:p>
+    <w:p>
+      <w:r>
+        <w:t>“Website” pagina wordt gemaakt door Tarik Hacialiogullari.</w:t>
+      </w:r>
+      <w:r>
+        <w:t xml:space="preserve"> </w:t>
+      </w:r>
+      <w:r>
+        <w:t xml:space="preserve">Wij verwachten dat we met de “Website” pagina </w:t>
+      </w:r>
+      <w:r>
+        <w:t>1</w:t>
+      </w:r>
+      <w:r>
+        <w:t xml:space="preserve"> uur en 20 minuten mee bezig zullen zijn</w:t>
+      </w:r>
+    </w:p>
+    <w:p>
+      <w:pPr>
+        <w:pStyle w:val="Heading4"/>
+      </w:pPr>
+      <w:r>
+        <w:t>E-commerce</w:t>
+      </w:r>
+    </w:p>
+    <w:p>
+      <w:r>
+        <w:t>De “E-commerce” pagina wordt gemaakt door Santino Bonora.</w:t>
+      </w:r>
+      <w:r>
+        <w:t xml:space="preserve"> </w:t>
+      </w:r>
+      <w:r>
+        <w:t xml:space="preserve">Wij verwachten dat we met de “E-commerce” pagina </w:t>
+      </w:r>
+      <w:r>
+        <w:t>1</w:t>
+      </w:r>
+      <w:r>
+        <w:t xml:space="preserve"> uur en 20 minuten mee bezig zullen zijn</w:t>
+      </w:r>
+    </w:p>
+    <w:p>
+      <w:pPr>
+        <w:pStyle w:val="Heading4"/>
+      </w:pPr>
+      <w:r>
+        <w:t>Applicaties op maat</w:t>
+      </w:r>
+    </w:p>
+    <w:p>
+      <w:r>
+        <w:t>De “applicaties op maat” pagina wordt gemaakt door Santino Bonora.</w:t>
+      </w:r>
+      <w:r>
+        <w:t xml:space="preserve"> </w:t>
+      </w:r>
+      <w:r>
+        <w:t xml:space="preserve">Wij verwachten dat we met de “applicaties op maat” pagina </w:t>
+      </w:r>
+      <w:r>
+        <w:t>1</w:t>
+      </w:r>
+      <w:r>
+        <w:t xml:space="preserve"> uur en 20 minuten mee bezig zullen zijn</w:t>
+      </w:r>
+    </w:p>
+    <w:p/>
+    <w:p>
+      <w:pPr>
+        <w:pStyle w:val="Heading3"/>
+      </w:pPr>
+      <w:bookmarkStart w:id="15" w:name="_Toc482866597"/>
+      <w:commentRangeStart w:id="16"/>
+      <w:commentRangeStart w:id="17"/>
+      <w:r>
+        <w:t>Knoppen</w:t>
+      </w:r>
+      <w:commentRangeEnd w:id="16"/>
+      <w:r>
+        <w:rPr>
+          <w:rStyle w:val="CommentReference"/>
+          <w:rFonts w:ascii="Arial" w:eastAsiaTheme="minorHAnsi" w:hAnsi="Arial" w:cstheme="minorBidi"/>
+          <w:color w:val="auto"/>
+        </w:rPr>
+        <w:commentReference w:id="16"/>
+      </w:r>
+      <w:bookmarkEnd w:id="15"/>
+      <w:commentRangeEnd w:id="17"/>
+      <w:r>
+        <w:rPr>
+          <w:rStyle w:val="CommentReference"/>
+          <w:rFonts w:ascii="Arial" w:eastAsiaTheme="minorHAnsi" w:hAnsi="Arial" w:cstheme="minorBidi"/>
+          <w:color w:val="auto"/>
+        </w:rPr>
+        <w:commentReference w:id="17"/>
       </w:r>
     </w:p>
     <w:p>
@@ -3097,20 +3396,27 @@
     </w:p>
     <w:p>
       <w:pPr>
-        <w:pStyle w:val="Kop3"/>
+        <w:pStyle w:val="Heading3"/>
       </w:pPr>
-      <w:bookmarkStart w:id="14" w:name="_Toc482776115"/>
-      <w:r>
+      <w:bookmarkStart w:id="18" w:name="_Toc482866598"/>
+      <w:r>
+        <w:lastRenderedPageBreak/>
         <w:t>Titels en labels</w:t>
       </w:r>
-      <w:bookmarkEnd w:id="14"/>
+      <w:bookmarkEnd w:id="18"/>
     </w:p>
     <w:p>
       <w:r>
         <w:t>De titels en labels worden aangemaakt en opgemaakt door de persoon die met de d</w:t>
       </w:r>
       <w:r>
-        <w:t>esbetreffende pagina bezig is. D</w:t>
+        <w:t xml:space="preserve">esbetreffende pagina bezig is. </w:t>
+      </w:r>
+      <w:r>
+        <w:t xml:space="preserve">We verwachten dat we 1 uur en 20 minuten bezig zijn met de titels en labels. </w:t>
+      </w:r>
+      <w:r>
+        <w:t>D</w:t>
       </w:r>
       <w:r>
         <w:t>e tekst in de titels en de labels is aangeleverd door de klant.</w:t>
@@ -3118,29 +3424,35 @@
     </w:p>
     <w:p>
       <w:pPr>
-        <w:pStyle w:val="Kop3"/>
+        <w:pStyle w:val="Heading3"/>
       </w:pPr>
-      <w:bookmarkStart w:id="15" w:name="_Toc482776116"/>
+      <w:bookmarkStart w:id="19" w:name="_Toc482866599"/>
       <w:r>
         <w:t>Invoervelden</w:t>
       </w:r>
-      <w:bookmarkEnd w:id="15"/>
-    </w:p>
-    <w:p>
-      <w:r>
-        <w:t xml:space="preserve">De invoervelden worden aangemaakt en opgemaakt door de persoon die met de desbetreffende pagina bezig is. </w:t>
+      <w:bookmarkEnd w:id="19"/>
+    </w:p>
+    <w:p>
+      <w:r>
+        <w:t>De invoervelden worden aangemaakt en opgemaakt door de persoon die met de desbetreffende pagina bezig is.</w:t>
+      </w:r>
+      <w:r>
+        <w:t xml:space="preserve"> Als we alle tijd bij elkaar op tellen verwachten we dat we 1 uur en 40 minuten bezig zijn met de invoervelden</w:t>
+      </w:r>
+      <w:r>
+        <w:t xml:space="preserve"> </w:t>
       </w:r>
     </w:p>
     <w:p/>
     <w:p>
       <w:pPr>
-        <w:pStyle w:val="Kop2"/>
+        <w:pStyle w:val="Heading2"/>
       </w:pPr>
-      <w:bookmarkStart w:id="16" w:name="_Toc482776117"/>
+      <w:bookmarkStart w:id="20" w:name="_Toc482866600"/>
       <w:r>
         <w:t>Foto’s &amp; Logo’s</w:t>
       </w:r>
-      <w:bookmarkEnd w:id="16"/>
+      <w:bookmarkEnd w:id="20"/>
     </w:p>
     <w:p>
       <w:r>
@@ -3165,19 +3477,22 @@
         <w:t>.</w:t>
       </w:r>
       <w:r>
+        <w:t xml:space="preserve"> Omdat we 40 afbeeldingen hebben verwachten we dat er 3 uur en 20 minuten mee bezig zullen zijn.</w:t>
+      </w:r>
+      <w:r>
         <w:t xml:space="preserve"> Aangezien deze moeten worden geconverteerd naar een byte array.</w:t>
       </w:r>
     </w:p>
     <w:p/>
     <w:p>
       <w:pPr>
-        <w:pStyle w:val="Kop2"/>
+        <w:pStyle w:val="Heading2"/>
       </w:pPr>
-      <w:bookmarkStart w:id="17" w:name="_Toc482776118"/>
+      <w:bookmarkStart w:id="21" w:name="_Toc482866601"/>
       <w:r>
         <w:t>Teksten</w:t>
       </w:r>
-      <w:bookmarkEnd w:id="17"/>
+      <w:bookmarkEnd w:id="21"/>
     </w:p>
     <w:p>
       <w:r>
@@ -3207,19 +3522,19 @@
       <w:r>
         <w:br w:type="column"/>
       </w:r>
-      <w:bookmarkStart w:id="18" w:name="_Toc482776119"/>
+      <w:bookmarkStart w:id="22" w:name="_Toc482866602"/>
       <w:r>
         <w:rPr>
-          <w:rStyle w:val="Kop1Char"/>
+          <w:rStyle w:val="Heading1Char"/>
         </w:rPr>
         <w:lastRenderedPageBreak/>
         <w:t>Revisie</w:t>
       </w:r>
-      <w:bookmarkEnd w:id="18"/>
+      <w:bookmarkEnd w:id="22"/>
     </w:p>
     <w:tbl>
       <w:tblPr>
-        <w:tblStyle w:val="Gemiddeldearcering2-accent5"/>
+        <w:tblStyle w:val="MediumShading2-Accent5"/>
         <w:tblW w:w="5000" w:type="pct"/>
         <w:tblLook w:val="0660" w:firstRow="1" w:lastRow="1" w:firstColumn="0" w:lastColumn="0" w:noHBand="1" w:noVBand="1"/>
       </w:tblPr>
@@ -3327,8 +3642,6 @@
             <w:r>
               <w:t>V1.0</w:t>
             </w:r>
-            <w:bookmarkStart w:id="19" w:name="_GoBack"/>
-            <w:bookmarkEnd w:id="19"/>
           </w:p>
         </w:tc>
       </w:tr>
@@ -3591,23 +3904,83 @@
 </file>
 
 <file path=word/comments.xml><?xml version="1.0" encoding="utf-8"?>
-<w:comments xmlns:wpc="http://schemas.microsoft.com/office/word/2010/wordprocessingCanvas" xmlns:cx="http://schemas.microsoft.com/office/drawing/2014/chartex" xmlns:cx1="http://schemas.microsoft.com/office/drawing/2015/9/8/chartex" xmlns:cx2="http://schemas.microsoft.com/office/drawing/2015/10/21/chartex" xmlns:cx3="http://schemas.microsoft.com/office/drawing/2016/5/9/chartex" xmlns:cx4="http://schemas.microsoft.com/office/drawing/2016/5/10/chartex" xmlns:cx5="http://schemas.microsoft.com/office/drawing/2016/5/11/chartex" xmlns:mc="http://schemas.openxmlformats.org/markup-compatibility/2006" xmlns:o="urn:schemas-microsoft-com:office:office" xmlns:r="http://schemas.openxmlformats.org/officeDocument/2006/relationships" xmlns:m="http://schemas.openxmlformats.org/officeDocument/2006/math" xmlns:v="urn:schemas-microsoft-com:vml" xmlns:wp14="http://schemas.microsoft.com/office/word/2010/wordprocessingDrawing" xmlns:wp="http://schemas.openxmlformats.org/drawingml/2006/wordprocessingDrawing" xmlns:w10="urn:schemas-microsoft-com:office:word" xmlns:w="http://schemas.openxmlformats.org/wordprocessingml/2006/main" xmlns:w14="http://schemas.microsoft.com/office/word/2010/wordml" xmlns:w15="http://schemas.microsoft.com/office/word/2012/wordml" xmlns:w16se="http://schemas.microsoft.com/office/word/2015/wordml/symex" xmlns:wpg="http://schemas.microsoft.com/office/word/2010/wordprocessingGroup" xmlns:wpi="http://schemas.microsoft.com/office/word/2010/wordprocessingInk" xmlns:wne="http://schemas.microsoft.com/office/word/2006/wordml" xmlns:wps="http://schemas.microsoft.com/office/word/2010/wordprocessingShape" mc:Ignorable="w14 w15 w16se wp14">
-  <w:comment w:id="13" w:author="Hacialioğullari, Tarik (student)" w:date="2017-05-17T09:26:00Z" w:initials="HT(">
+<w:comments xmlns:wpc="http://schemas.microsoft.com/office/word/2010/wordprocessingCanvas" xmlns:mc="http://schemas.openxmlformats.org/markup-compatibility/2006" xmlns:o="urn:schemas-microsoft-com:office:office" xmlns:r="http://schemas.openxmlformats.org/officeDocument/2006/relationships" xmlns:m="http://schemas.openxmlformats.org/officeDocument/2006/math" xmlns:v="urn:schemas-microsoft-com:vml" xmlns:wp14="http://schemas.microsoft.com/office/word/2010/wordprocessingDrawing" xmlns:wp="http://schemas.openxmlformats.org/drawingml/2006/wordprocessingDrawing" xmlns:w10="urn:schemas-microsoft-com:office:word" xmlns:w="http://schemas.openxmlformats.org/wordprocessingml/2006/main" xmlns:w14="http://schemas.microsoft.com/office/word/2010/wordml" xmlns:w15="http://schemas.microsoft.com/office/word/2012/wordml" xmlns:wpg="http://schemas.microsoft.com/office/word/2010/wordprocessingGroup" xmlns:wpi="http://schemas.microsoft.com/office/word/2010/wordprocessingInk" xmlns:wne="http://schemas.microsoft.com/office/word/2006/wordml" xmlns:wps="http://schemas.microsoft.com/office/word/2010/wordprocessingShape" mc:Ignorable="w14 w15 wp14">
+  <w:comment w:id="10" w:author="santino bonora" w:date="2017-05-18T10:51:00Z" w:initials="sb">
     <w:p>
       <w:pPr>
-        <w:pStyle w:val="Tekstopmerking"/>
+        <w:pStyle w:val="CommentText"/>
       </w:pPr>
       <w:r>
         <w:rPr>
-          <w:rStyle w:val="Verwijzingopmerking"/>
+          <w:rStyle w:val="CommentReference"/>
         </w:rPr>
         <w:annotationRef/>
       </w:r>
       <w:r>
+        <w:t>33 uur in totaal</w:t>
+      </w:r>
+    </w:p>
+  </w:comment>
+  <w:comment w:id="14" w:author="santino bonora" w:date="2017-05-18T10:51:00Z" w:initials="sb">
+    <w:p>
+      <w:pPr>
+        <w:pStyle w:val="CommentText"/>
+      </w:pPr>
+      <w:r>
+        <w:rPr>
+          <w:rStyle w:val="CommentReference"/>
+          <w:highlight w:val="green"/>
+        </w:rPr>
+        <w:annotationRef/>
+      </w:r>
+      <w:r>
+        <w:rPr>
+          <w:highlight w:val="green"/>
+        </w:rPr>
+        <w:t>De reden waarom de uren verschillen is omdat bij sommige pagina’s gecompliceerder zijn. En andere zijn minder gecompliceerd.</w:t>
+      </w:r>
+    </w:p>
+  </w:comment>
+  <w:comment w:id="16" w:author="Hacialioğullari, Tarik (student)" w:date="2017-05-17T09:26:00Z" w:initials="HT(">
+    <w:p>
+      <w:pPr>
+        <w:pStyle w:val="CommentText"/>
+      </w:pPr>
+      <w:r>
+        <w:rPr>
+          <w:rStyle w:val="CommentReference"/>
+        </w:rPr>
+        <w:annotationRef/>
+      </w:r>
+      <w:r>
         <w:t xml:space="preserve">Per pagina beschrijven </w:t>
       </w:r>
       <w:r>
         <w:t>hoelang je er aan gaat werken en wie er aan gaat werken.</w:t>
+      </w:r>
+    </w:p>
+  </w:comment>
+  <w:comment w:id="17" w:author="santino bonora" w:date="2017-05-18T10:28:00Z" w:initials="sb">
+    <w:p>
+      <w:pPr>
+        <w:pStyle w:val="CommentText"/>
+      </w:pPr>
+      <w:r>
+        <w:rPr>
+          <w:rStyle w:val="CommentReference"/>
+        </w:rPr>
+        <w:annotationRef/>
+      </w:r>
+      <w:r>
+        <w:t xml:space="preserve">Heb ik het zo goed beschreven? </w:t>
+      </w:r>
+    </w:p>
+    <w:p>
+      <w:pPr>
+        <w:pStyle w:val="CommentText"/>
+      </w:pPr>
+      <w:r>
+        <w:t>In plaats van het kopje ”pagina’s” is het nu per pagina beschreven</w:t>
       </w:r>
     </w:p>
   </w:comment>
@@ -3615,13 +3988,16 @@
 </file>
 
 <file path=word/commentsExtended.xml><?xml version="1.0" encoding="utf-8"?>
-<w15:commentsEx xmlns:wpc="http://schemas.microsoft.com/office/word/2010/wordprocessingCanvas" xmlns:cx="http://schemas.microsoft.com/office/drawing/2014/chartex" xmlns:cx1="http://schemas.microsoft.com/office/drawing/2015/9/8/chartex" xmlns:cx2="http://schemas.microsoft.com/office/drawing/2015/10/21/chartex" xmlns:cx3="http://schemas.microsoft.com/office/drawing/2016/5/9/chartex" xmlns:cx4="http://schemas.microsoft.com/office/drawing/2016/5/10/chartex" xmlns:cx5="http://schemas.microsoft.com/office/drawing/2016/5/11/chartex" xmlns:mc="http://schemas.openxmlformats.org/markup-compatibility/2006" xmlns:o="urn:schemas-microsoft-com:office:office" xmlns:r="http://schemas.openxmlformats.org/officeDocument/2006/relationships" xmlns:m="http://schemas.openxmlformats.org/officeDocument/2006/math" xmlns:v="urn:schemas-microsoft-com:vml" xmlns:wp14="http://schemas.microsoft.com/office/word/2010/wordprocessingDrawing" xmlns:wp="http://schemas.openxmlformats.org/drawingml/2006/wordprocessingDrawing" xmlns:w10="urn:schemas-microsoft-com:office:word" xmlns:w="http://schemas.openxmlformats.org/wordprocessingml/2006/main" xmlns:w14="http://schemas.microsoft.com/office/word/2010/wordml" xmlns:w15="http://schemas.microsoft.com/office/word/2012/wordml" xmlns:w16se="http://schemas.microsoft.com/office/word/2015/wordml/symex" xmlns:wpg="http://schemas.microsoft.com/office/word/2010/wordprocessingGroup" xmlns:wpi="http://schemas.microsoft.com/office/word/2010/wordprocessingInk" xmlns:wne="http://schemas.microsoft.com/office/word/2006/wordml" xmlns:wps="http://schemas.microsoft.com/office/word/2010/wordprocessingShape" mc:Ignorable="w14 w15 w16se wp14">
+<w15:commentsEx xmlns:wpc="http://schemas.microsoft.com/office/word/2010/wordprocessingCanvas" xmlns:mc="http://schemas.openxmlformats.org/markup-compatibility/2006" xmlns:o="urn:schemas-microsoft-com:office:office" xmlns:r="http://schemas.openxmlformats.org/officeDocument/2006/relationships" xmlns:m="http://schemas.openxmlformats.org/officeDocument/2006/math" xmlns:v="urn:schemas-microsoft-com:vml" xmlns:wp14="http://schemas.microsoft.com/office/word/2010/wordprocessingDrawing" xmlns:wp="http://schemas.openxmlformats.org/drawingml/2006/wordprocessingDrawing" xmlns:w10="urn:schemas-microsoft-com:office:word" xmlns:w="http://schemas.openxmlformats.org/wordprocessingml/2006/main" xmlns:w14="http://schemas.microsoft.com/office/word/2010/wordml" xmlns:w15="http://schemas.microsoft.com/office/word/2012/wordml" xmlns:wpg="http://schemas.microsoft.com/office/word/2010/wordprocessingGroup" xmlns:wpi="http://schemas.microsoft.com/office/word/2010/wordprocessingInk" xmlns:wne="http://schemas.microsoft.com/office/word/2006/wordml" xmlns:wps="http://schemas.microsoft.com/office/word/2010/wordprocessingShape" mc:Ignorable="w14 w15 wp14">
+  <w15:commentEx w15:paraId="3B65A451" w15:done="0"/>
+  <w15:commentEx w15:paraId="33A7F7F9" w15:done="0"/>
   <w15:commentEx w15:paraId="0879E6FF" w15:done="1"/>
+  <w15:commentEx w15:paraId="08E957CC" w15:paraIdParent="0879E6FF" w15:done="0"/>
 </w15:commentsEx>
 </file>
 
 <file path=word/endnotes.xml><?xml version="1.0" encoding="utf-8"?>
-<w:endnotes xmlns:wpc="http://schemas.microsoft.com/office/word/2010/wordprocessingCanvas" xmlns:cx="http://schemas.microsoft.com/office/drawing/2014/chartex" xmlns:cx1="http://schemas.microsoft.com/office/drawing/2015/9/8/chartex" xmlns:cx2="http://schemas.microsoft.com/office/drawing/2015/10/21/chartex" xmlns:cx3="http://schemas.microsoft.com/office/drawing/2016/5/9/chartex" xmlns:cx4="http://schemas.microsoft.com/office/drawing/2016/5/10/chartex" xmlns:cx5="http://schemas.microsoft.com/office/drawing/2016/5/11/chartex" xmlns:mc="http://schemas.openxmlformats.org/markup-compatibility/2006" xmlns:o="urn:schemas-microsoft-com:office:office" xmlns:r="http://schemas.openxmlformats.org/officeDocument/2006/relationships" xmlns:m="http://schemas.openxmlformats.org/officeDocument/2006/math" xmlns:v="urn:schemas-microsoft-com:vml" xmlns:wp14="http://schemas.microsoft.com/office/word/2010/wordprocessingDrawing" xmlns:wp="http://schemas.openxmlformats.org/drawingml/2006/wordprocessingDrawing" xmlns:w10="urn:schemas-microsoft-com:office:word" xmlns:w="http://schemas.openxmlformats.org/wordprocessingml/2006/main" xmlns:w14="http://schemas.microsoft.com/office/word/2010/wordml" xmlns:w15="http://schemas.microsoft.com/office/word/2012/wordml" xmlns:w16se="http://schemas.microsoft.com/office/word/2015/wordml/symex" xmlns:wpg="http://schemas.microsoft.com/office/word/2010/wordprocessingGroup" xmlns:wpi="http://schemas.microsoft.com/office/word/2010/wordprocessingInk" xmlns:wne="http://schemas.microsoft.com/office/word/2006/wordml" xmlns:wps="http://schemas.microsoft.com/office/word/2010/wordprocessingShape" mc:Ignorable="w14 w15 w16se wp14">
+<w:endnotes xmlns:wpc="http://schemas.microsoft.com/office/word/2010/wordprocessingCanvas" xmlns:mc="http://schemas.openxmlformats.org/markup-compatibility/2006" xmlns:o="urn:schemas-microsoft-com:office:office" xmlns:r="http://schemas.openxmlformats.org/officeDocument/2006/relationships" xmlns:m="http://schemas.openxmlformats.org/officeDocument/2006/math" xmlns:v="urn:schemas-microsoft-com:vml" xmlns:wp14="http://schemas.microsoft.com/office/word/2010/wordprocessingDrawing" xmlns:wp="http://schemas.openxmlformats.org/drawingml/2006/wordprocessingDrawing" xmlns:w10="urn:schemas-microsoft-com:office:word" xmlns:w="http://schemas.openxmlformats.org/wordprocessingml/2006/main" xmlns:w14="http://schemas.microsoft.com/office/word/2010/wordml" xmlns:w15="http://schemas.microsoft.com/office/word/2012/wordml" xmlns:wpg="http://schemas.microsoft.com/office/word/2010/wordprocessingGroup" xmlns:wpi="http://schemas.microsoft.com/office/word/2010/wordprocessingInk" xmlns:wne="http://schemas.microsoft.com/office/word/2006/wordml" xmlns:wps="http://schemas.microsoft.com/office/word/2010/wordprocessingShape" mc:Ignorable="w14 w15 wp14">
   <w:endnote w:type="separator" w:id="-1">
     <w:p>
       <w:pPr>
@@ -3646,7 +4022,7 @@
 </file>
 
 <file path=word/footer1.xml><?xml version="1.0" encoding="utf-8"?>
-<w:ftr xmlns:wpc="http://schemas.microsoft.com/office/word/2010/wordprocessingCanvas" xmlns:cx="http://schemas.microsoft.com/office/drawing/2014/chartex" xmlns:cx1="http://schemas.microsoft.com/office/drawing/2015/9/8/chartex" xmlns:cx2="http://schemas.microsoft.com/office/drawing/2015/10/21/chartex" xmlns:cx3="http://schemas.microsoft.com/office/drawing/2016/5/9/chartex" xmlns:cx4="http://schemas.microsoft.com/office/drawing/2016/5/10/chartex" xmlns:cx5="http://schemas.microsoft.com/office/drawing/2016/5/11/chartex" xmlns:mc="http://schemas.openxmlformats.org/markup-compatibility/2006" xmlns:o="urn:schemas-microsoft-com:office:office" xmlns:r="http://schemas.openxmlformats.org/officeDocument/2006/relationships" xmlns:m="http://schemas.openxmlformats.org/officeDocument/2006/math" xmlns:v="urn:schemas-microsoft-com:vml" xmlns:wp14="http://schemas.microsoft.com/office/word/2010/wordprocessingDrawing" xmlns:wp="http://schemas.openxmlformats.org/drawingml/2006/wordprocessingDrawing" xmlns:w10="urn:schemas-microsoft-com:office:word" xmlns:w="http://schemas.openxmlformats.org/wordprocessingml/2006/main" xmlns:w14="http://schemas.microsoft.com/office/word/2010/wordml" xmlns:w15="http://schemas.microsoft.com/office/word/2012/wordml" xmlns:w16se="http://schemas.microsoft.com/office/word/2015/wordml/symex" xmlns:wpg="http://schemas.microsoft.com/office/word/2010/wordprocessingGroup" xmlns:wpi="http://schemas.microsoft.com/office/word/2010/wordprocessingInk" xmlns:wne="http://schemas.microsoft.com/office/word/2006/wordml" xmlns:wps="http://schemas.microsoft.com/office/word/2010/wordprocessingShape" mc:Ignorable="w14 w15 w16se wp14">
+<w:ftr xmlns:wpc="http://schemas.microsoft.com/office/word/2010/wordprocessingCanvas" xmlns:mc="http://schemas.openxmlformats.org/markup-compatibility/2006" xmlns:o="urn:schemas-microsoft-com:office:office" xmlns:r="http://schemas.openxmlformats.org/officeDocument/2006/relationships" xmlns:m="http://schemas.openxmlformats.org/officeDocument/2006/math" xmlns:v="urn:schemas-microsoft-com:vml" xmlns:wp14="http://schemas.microsoft.com/office/word/2010/wordprocessingDrawing" xmlns:wp="http://schemas.openxmlformats.org/drawingml/2006/wordprocessingDrawing" xmlns:w10="urn:schemas-microsoft-com:office:word" xmlns:w="http://schemas.openxmlformats.org/wordprocessingml/2006/main" xmlns:w14="http://schemas.microsoft.com/office/word/2010/wordml" xmlns:w15="http://schemas.microsoft.com/office/word/2012/wordml" xmlns:wpg="http://schemas.microsoft.com/office/word/2010/wordprocessingGroup" xmlns:wpi="http://schemas.microsoft.com/office/word/2010/wordprocessingInk" xmlns:wne="http://schemas.microsoft.com/office/word/2006/wordml" xmlns:wps="http://schemas.microsoft.com/office/word/2010/wordprocessingShape" mc:Ignorable="w14 w15 wp14">
   <w:sdt>
     <w:sdtPr>
       <w:id w:val="1540778983"/>
@@ -3659,7 +4035,7 @@
     <w:sdtContent>
       <w:p>
         <w:pPr>
-          <w:pStyle w:val="Voettekst"/>
+          <w:pStyle w:val="Footer"/>
           <w:jc w:val="right"/>
         </w:pPr>
         <w:r>
@@ -3675,7 +4051,7 @@
           <w:rPr>
             <w:noProof/>
           </w:rPr>
-          <w:t>6</w:t>
+          <w:t>5</w:t>
         </w:r>
         <w:r>
           <w:fldChar w:fldCharType="end"/>
@@ -3685,14 +4061,14 @@
   </w:sdt>
   <w:p>
     <w:pPr>
-      <w:pStyle w:val="Voettekst"/>
+      <w:pStyle w:val="Footer"/>
     </w:pPr>
   </w:p>
 </w:ftr>
 </file>
 
 <file path=word/footnotes.xml><?xml version="1.0" encoding="utf-8"?>
-<w:footnotes xmlns:wpc="http://schemas.microsoft.com/office/word/2010/wordprocessingCanvas" xmlns:cx="http://schemas.microsoft.com/office/drawing/2014/chartex" xmlns:cx1="http://schemas.microsoft.com/office/drawing/2015/9/8/chartex" xmlns:cx2="http://schemas.microsoft.com/office/drawing/2015/10/21/chartex" xmlns:cx3="http://schemas.microsoft.com/office/drawing/2016/5/9/chartex" xmlns:cx4="http://schemas.microsoft.com/office/drawing/2016/5/10/chartex" xmlns:cx5="http://schemas.microsoft.com/office/drawing/2016/5/11/chartex" xmlns:mc="http://schemas.openxmlformats.org/markup-compatibility/2006" xmlns:o="urn:schemas-microsoft-com:office:office" xmlns:r="http://schemas.openxmlformats.org/officeDocument/2006/relationships" xmlns:m="http://schemas.openxmlformats.org/officeDocument/2006/math" xmlns:v="urn:schemas-microsoft-com:vml" xmlns:wp14="http://schemas.microsoft.com/office/word/2010/wordprocessingDrawing" xmlns:wp="http://schemas.openxmlformats.org/drawingml/2006/wordprocessingDrawing" xmlns:w10="urn:schemas-microsoft-com:office:word" xmlns:w="http://schemas.openxmlformats.org/wordprocessingml/2006/main" xmlns:w14="http://schemas.microsoft.com/office/word/2010/wordml" xmlns:w15="http://schemas.microsoft.com/office/word/2012/wordml" xmlns:w16se="http://schemas.microsoft.com/office/word/2015/wordml/symex" xmlns:wpg="http://schemas.microsoft.com/office/word/2010/wordprocessingGroup" xmlns:wpi="http://schemas.microsoft.com/office/word/2010/wordprocessingInk" xmlns:wne="http://schemas.microsoft.com/office/word/2006/wordml" xmlns:wps="http://schemas.microsoft.com/office/word/2010/wordprocessingShape" mc:Ignorable="w14 w15 w16se wp14">
+<w:footnotes xmlns:wpc="http://schemas.microsoft.com/office/word/2010/wordprocessingCanvas" xmlns:mc="http://schemas.openxmlformats.org/markup-compatibility/2006" xmlns:o="urn:schemas-microsoft-com:office:office" xmlns:r="http://schemas.openxmlformats.org/officeDocument/2006/relationships" xmlns:m="http://schemas.openxmlformats.org/officeDocument/2006/math" xmlns:v="urn:schemas-microsoft-com:vml" xmlns:wp14="http://schemas.microsoft.com/office/word/2010/wordprocessingDrawing" xmlns:wp="http://schemas.openxmlformats.org/drawingml/2006/wordprocessingDrawing" xmlns:w10="urn:schemas-microsoft-com:office:word" xmlns:w="http://schemas.openxmlformats.org/wordprocessingml/2006/main" xmlns:w14="http://schemas.microsoft.com/office/word/2010/wordml" xmlns:w15="http://schemas.microsoft.com/office/word/2012/wordml" xmlns:wpg="http://schemas.microsoft.com/office/word/2010/wordprocessingGroup" xmlns:wpi="http://schemas.microsoft.com/office/word/2010/wordprocessingInk" xmlns:wne="http://schemas.microsoft.com/office/word/2006/wordml" xmlns:wps="http://schemas.microsoft.com/office/word/2010/wordprocessingShape" mc:Ignorable="w14 w15 wp14">
   <w:footnote w:type="separator" w:id="-1">
     <w:p>
       <w:pPr>
@@ -3717,7 +4093,10 @@
 </file>
 
 <file path=word/people.xml><?xml version="1.0" encoding="utf-8"?>
-<w15:people xmlns:wpc="http://schemas.microsoft.com/office/word/2010/wordprocessingCanvas" xmlns:cx="http://schemas.microsoft.com/office/drawing/2014/chartex" xmlns:cx1="http://schemas.microsoft.com/office/drawing/2015/9/8/chartex" xmlns:cx2="http://schemas.microsoft.com/office/drawing/2015/10/21/chartex" xmlns:cx3="http://schemas.microsoft.com/office/drawing/2016/5/9/chartex" xmlns:cx4="http://schemas.microsoft.com/office/drawing/2016/5/10/chartex" xmlns:cx5="http://schemas.microsoft.com/office/drawing/2016/5/11/chartex" xmlns:mc="http://schemas.openxmlformats.org/markup-compatibility/2006" xmlns:o="urn:schemas-microsoft-com:office:office" xmlns:r="http://schemas.openxmlformats.org/officeDocument/2006/relationships" xmlns:m="http://schemas.openxmlformats.org/officeDocument/2006/math" xmlns:v="urn:schemas-microsoft-com:vml" xmlns:wp14="http://schemas.microsoft.com/office/word/2010/wordprocessingDrawing" xmlns:wp="http://schemas.openxmlformats.org/drawingml/2006/wordprocessingDrawing" xmlns:w10="urn:schemas-microsoft-com:office:word" xmlns:w="http://schemas.openxmlformats.org/wordprocessingml/2006/main" xmlns:w14="http://schemas.microsoft.com/office/word/2010/wordml" xmlns:w15="http://schemas.microsoft.com/office/word/2012/wordml" xmlns:w16se="http://schemas.microsoft.com/office/word/2015/wordml/symex" xmlns:wpg="http://schemas.microsoft.com/office/word/2010/wordprocessingGroup" xmlns:wpi="http://schemas.microsoft.com/office/word/2010/wordprocessingInk" xmlns:wne="http://schemas.microsoft.com/office/word/2006/wordml" xmlns:wps="http://schemas.microsoft.com/office/word/2010/wordprocessingShape" mc:Ignorable="w14 w15 w16se wp14">
+<w15:people xmlns:wpc="http://schemas.microsoft.com/office/word/2010/wordprocessingCanvas" xmlns:mc="http://schemas.openxmlformats.org/markup-compatibility/2006" xmlns:o="urn:schemas-microsoft-com:office:office" xmlns:r="http://schemas.openxmlformats.org/officeDocument/2006/relationships" xmlns:m="http://schemas.openxmlformats.org/officeDocument/2006/math" xmlns:v="urn:schemas-microsoft-com:vml" xmlns:wp14="http://schemas.microsoft.com/office/word/2010/wordprocessingDrawing" xmlns:wp="http://schemas.openxmlformats.org/drawingml/2006/wordprocessingDrawing" xmlns:w10="urn:schemas-microsoft-com:office:word" xmlns:w="http://schemas.openxmlformats.org/wordprocessingml/2006/main" xmlns:w14="http://schemas.microsoft.com/office/word/2010/wordml" xmlns:w15="http://schemas.microsoft.com/office/word/2012/wordml" xmlns:wpg="http://schemas.microsoft.com/office/word/2010/wordprocessingGroup" xmlns:wpi="http://schemas.microsoft.com/office/word/2010/wordprocessingInk" xmlns:wne="http://schemas.microsoft.com/office/word/2006/wordml" xmlns:wps="http://schemas.microsoft.com/office/word/2010/wordprocessingShape" mc:Ignorable="w14 w15 wp14">
+  <w15:person w15:author="santino bonora">
+    <w15:presenceInfo w15:providerId="Windows Live" w15:userId="962df9b8540441cf"/>
+  </w15:person>
   <w15:person w15:author="Hacialioğullari, Tarik (student)">
     <w15:presenceInfo w15:providerId="None" w15:userId="Hacialioğullari, Tarik (student)"/>
   </w15:person>
@@ -3725,7 +4104,7 @@
 </file>
 
 <file path=word/styles.xml><?xml version="1.0" encoding="utf-8"?>
-<w:styles xmlns:mc="http://schemas.openxmlformats.org/markup-compatibility/2006" xmlns:r="http://schemas.openxmlformats.org/officeDocument/2006/relationships" xmlns:w="http://schemas.openxmlformats.org/wordprocessingml/2006/main" xmlns:w14="http://schemas.microsoft.com/office/word/2010/wordml" xmlns:w15="http://schemas.microsoft.com/office/word/2012/wordml" xmlns:w16se="http://schemas.microsoft.com/office/word/2015/wordml/symex" mc:Ignorable="w14 w15 w16se">
+<w:styles xmlns:mc="http://schemas.openxmlformats.org/markup-compatibility/2006" xmlns:r="http://schemas.openxmlformats.org/officeDocument/2006/relationships" xmlns:w="http://schemas.openxmlformats.org/wordprocessingml/2006/main" xmlns:w14="http://schemas.microsoft.com/office/word/2010/wordml" xmlns:w15="http://schemas.microsoft.com/office/word/2012/wordml" mc:Ignorable="w14 w15">
   <w:docDefaults>
     <w:rPrDefault>
       <w:rPr>
@@ -3741,7 +4120,7 @@
       </w:pPr>
     </w:pPrDefault>
   </w:docDefaults>
-  <w:latentStyles w:defLockedState="0" w:defUIPriority="99" w:defSemiHidden="0" w:defUnhideWhenUsed="0" w:defQFormat="0" w:count="374">
+  <w:latentStyles w:defLockedState="0" w:defUIPriority="99" w:defSemiHidden="0" w:defUnhideWhenUsed="0" w:defQFormat="0" w:count="371">
     <w:lsdException w:name="Normal" w:uiPriority="0" w:qFormat="1"/>
     <w:lsdException w:name="heading 1" w:uiPriority="9" w:qFormat="1"/>
     <w:lsdException w:name="heading 2" w:semiHidden="1" w:uiPriority="9" w:unhideWhenUsed="1" w:qFormat="1"/>
@@ -4113,11 +4492,8 @@
     <w:lsdException w:name="List Table 5 Dark Accent 6" w:uiPriority="50"/>
     <w:lsdException w:name="List Table 6 Colorful Accent 6" w:uiPriority="51"/>
     <w:lsdException w:name="List Table 7 Colorful Accent 6" w:uiPriority="52"/>
-    <w:lsdException w:name="Mention" w:semiHidden="1" w:unhideWhenUsed="1"/>
-    <w:lsdException w:name="Smart Hyperlink" w:semiHidden="1" w:unhideWhenUsed="1"/>
-    <w:lsdException w:name="Hashtag" w:semiHidden="1" w:unhideWhenUsed="1"/>
   </w:latentStyles>
-  <w:style w:type="paragraph" w:default="1" w:styleId="Standaard">
+  <w:style w:type="paragraph" w:default="1" w:styleId="Normal">
     <w:name w:val="Normal"/>
     <w:qFormat/>
     <w:rsid w:val="00EC075C"/>
@@ -4126,11 +4502,11 @@
       <w:sz w:val="24"/>
     </w:rPr>
   </w:style>
-  <w:style w:type="paragraph" w:styleId="Kop1">
+  <w:style w:type="paragraph" w:styleId="Heading1">
     <w:name w:val="heading 1"/>
-    <w:basedOn w:val="Standaard"/>
-    <w:next w:val="Standaard"/>
-    <w:link w:val="Kop1Char"/>
+    <w:basedOn w:val="Normal"/>
+    <w:next w:val="Normal"/>
+    <w:link w:val="Heading1Char"/>
     <w:uiPriority w:val="9"/>
     <w:qFormat/>
     <w:rsid w:val="00EC075C"/>
@@ -4147,11 +4523,11 @@
       <w:szCs w:val="32"/>
     </w:rPr>
   </w:style>
-  <w:style w:type="paragraph" w:styleId="Kop2">
+  <w:style w:type="paragraph" w:styleId="Heading2">
     <w:name w:val="heading 2"/>
-    <w:basedOn w:val="Standaard"/>
-    <w:next w:val="Standaard"/>
-    <w:link w:val="Kop2Char"/>
+    <w:basedOn w:val="Normal"/>
+    <w:next w:val="Normal"/>
+    <w:link w:val="Heading2Char"/>
     <w:uiPriority w:val="9"/>
     <w:unhideWhenUsed/>
     <w:qFormat/>
@@ -4169,11 +4545,11 @@
       <w:szCs w:val="26"/>
     </w:rPr>
   </w:style>
-  <w:style w:type="paragraph" w:styleId="Kop3">
+  <w:style w:type="paragraph" w:styleId="Heading3">
     <w:name w:val="heading 3"/>
-    <w:basedOn w:val="Standaard"/>
-    <w:next w:val="Standaard"/>
-    <w:link w:val="Kop3Char"/>
+    <w:basedOn w:val="Normal"/>
+    <w:next w:val="Normal"/>
+    <w:link w:val="Heading3Char"/>
     <w:uiPriority w:val="9"/>
     <w:unhideWhenUsed/>
     <w:qFormat/>
@@ -4190,13 +4566,35 @@
       <w:szCs w:val="24"/>
     </w:rPr>
   </w:style>
-  <w:style w:type="character" w:default="1" w:styleId="Standaardalinea-lettertype">
+  <w:style w:type="paragraph" w:styleId="Heading4">
+    <w:name w:val="heading 4"/>
+    <w:basedOn w:val="Normal"/>
+    <w:next w:val="Normal"/>
+    <w:link w:val="Heading4Char"/>
+    <w:uiPriority w:val="9"/>
+    <w:unhideWhenUsed/>
+    <w:qFormat/>
+    <w:rsid w:val="00B92ADD"/>
+    <w:pPr>
+      <w:keepNext/>
+      <w:keepLines/>
+      <w:spacing w:before="40" w:after="0"/>
+      <w:outlineLvl w:val="3"/>
+    </w:pPr>
+    <w:rPr>
+      <w:rFonts w:asciiTheme="majorHAnsi" w:eastAsiaTheme="majorEastAsia" w:hAnsiTheme="majorHAnsi" w:cstheme="majorBidi"/>
+      <w:i/>
+      <w:iCs/>
+      <w:color w:val="2E74B5" w:themeColor="accent1" w:themeShade="BF"/>
+    </w:rPr>
+  </w:style>
+  <w:style w:type="character" w:default="1" w:styleId="DefaultParagraphFont">
     <w:name w:val="Default Paragraph Font"/>
     <w:uiPriority w:val="1"/>
     <w:semiHidden/>
     <w:unhideWhenUsed/>
   </w:style>
-  <w:style w:type="table" w:default="1" w:styleId="Standaardtabel">
+  <w:style w:type="table" w:default="1" w:styleId="TableNormal">
     <w:name w:val="Normal Table"/>
     <w:uiPriority w:val="99"/>
     <w:semiHidden/>
@@ -4211,15 +4609,15 @@
       </w:tblCellMar>
     </w:tblPr>
   </w:style>
-  <w:style w:type="numbering" w:default="1" w:styleId="Geenlijst">
+  <w:style w:type="numbering" w:default="1" w:styleId="NoList">
     <w:name w:val="No List"/>
     <w:uiPriority w:val="99"/>
     <w:semiHidden/>
     <w:unhideWhenUsed/>
   </w:style>
-  <w:style w:type="paragraph" w:styleId="Geenafstand">
+  <w:style w:type="paragraph" w:styleId="NoSpacing">
     <w:name w:val="No Spacing"/>
-    <w:link w:val="GeenafstandChar"/>
+    <w:link w:val="NoSpacingChar"/>
     <w:uiPriority w:val="1"/>
     <w:qFormat/>
     <w:rsid w:val="00EC075C"/>
@@ -4232,10 +4630,10 @@
       <w:lang w:val="en-US"/>
     </w:rPr>
   </w:style>
-  <w:style w:type="character" w:customStyle="1" w:styleId="GeenafstandChar">
-    <w:name w:val="Geen afstand Char"/>
-    <w:basedOn w:val="Standaardalinea-lettertype"/>
-    <w:link w:val="Geenafstand"/>
+  <w:style w:type="character" w:customStyle="1" w:styleId="NoSpacingChar">
+    <w:name w:val="No Spacing Char"/>
+    <w:basedOn w:val="DefaultParagraphFont"/>
+    <w:link w:val="NoSpacing"/>
     <w:uiPriority w:val="1"/>
     <w:rsid w:val="00EC075C"/>
     <w:rPr>
@@ -4244,10 +4642,10 @@
       <w:lang w:val="en-US"/>
     </w:rPr>
   </w:style>
-  <w:style w:type="paragraph" w:styleId="Koptekst">
+  <w:style w:type="paragraph" w:styleId="Header">
     <w:name w:val="header"/>
-    <w:basedOn w:val="Standaard"/>
-    <w:link w:val="KoptekstChar"/>
+    <w:basedOn w:val="Normal"/>
+    <w:link w:val="HeaderChar"/>
     <w:uiPriority w:val="99"/>
     <w:unhideWhenUsed/>
     <w:rsid w:val="008B05BB"/>
@@ -4259,17 +4657,17 @@
       <w:spacing w:after="0" w:line="240" w:lineRule="auto"/>
     </w:pPr>
   </w:style>
-  <w:style w:type="character" w:customStyle="1" w:styleId="KoptekstChar">
-    <w:name w:val="Koptekst Char"/>
-    <w:basedOn w:val="Standaardalinea-lettertype"/>
-    <w:link w:val="Koptekst"/>
+  <w:style w:type="character" w:customStyle="1" w:styleId="HeaderChar">
+    <w:name w:val="Header Char"/>
+    <w:basedOn w:val="DefaultParagraphFont"/>
+    <w:link w:val="Header"/>
     <w:uiPriority w:val="99"/>
     <w:rsid w:val="008B05BB"/>
   </w:style>
-  <w:style w:type="paragraph" w:styleId="Voettekst">
+  <w:style w:type="paragraph" w:styleId="Footer">
     <w:name w:val="footer"/>
-    <w:basedOn w:val="Standaard"/>
-    <w:link w:val="VoettekstChar"/>
+    <w:basedOn w:val="Normal"/>
+    <w:link w:val="FooterChar"/>
     <w:uiPriority w:val="99"/>
     <w:unhideWhenUsed/>
     <w:rsid w:val="008B05BB"/>
@@ -4281,17 +4679,17 @@
       <w:spacing w:after="0" w:line="240" w:lineRule="auto"/>
     </w:pPr>
   </w:style>
-  <w:style w:type="character" w:customStyle="1" w:styleId="VoettekstChar">
-    <w:name w:val="Voettekst Char"/>
-    <w:basedOn w:val="Standaardalinea-lettertype"/>
-    <w:link w:val="Voettekst"/>
+  <w:style w:type="character" w:customStyle="1" w:styleId="FooterChar">
+    <w:name w:val="Footer Char"/>
+    <w:basedOn w:val="DefaultParagraphFont"/>
+    <w:link w:val="Footer"/>
     <w:uiPriority w:val="99"/>
     <w:rsid w:val="008B05BB"/>
   </w:style>
-  <w:style w:type="character" w:customStyle="1" w:styleId="Kop1Char">
-    <w:name w:val="Kop 1 Char"/>
-    <w:basedOn w:val="Standaardalinea-lettertype"/>
-    <w:link w:val="Kop1"/>
+  <w:style w:type="character" w:customStyle="1" w:styleId="Heading1Char">
+    <w:name w:val="Heading 1 Char"/>
+    <w:basedOn w:val="DefaultParagraphFont"/>
+    <w:link w:val="Heading1"/>
     <w:uiPriority w:val="9"/>
     <w:rsid w:val="00EC075C"/>
     <w:rPr>
@@ -4301,10 +4699,10 @@
       <w:szCs w:val="32"/>
     </w:rPr>
   </w:style>
-  <w:style w:type="character" w:customStyle="1" w:styleId="Kop2Char">
-    <w:name w:val="Kop 2 Char"/>
-    <w:basedOn w:val="Standaardalinea-lettertype"/>
-    <w:link w:val="Kop2"/>
+  <w:style w:type="character" w:customStyle="1" w:styleId="Heading2Char">
+    <w:name w:val="Heading 2 Char"/>
+    <w:basedOn w:val="DefaultParagraphFont"/>
+    <w:link w:val="Heading2"/>
     <w:uiPriority w:val="9"/>
     <w:rsid w:val="00EC075C"/>
     <w:rPr>
@@ -4314,11 +4712,11 @@
       <w:szCs w:val="26"/>
     </w:rPr>
   </w:style>
-  <w:style w:type="paragraph" w:styleId="Titel">
+  <w:style w:type="paragraph" w:styleId="Title">
     <w:name w:val="Title"/>
-    <w:basedOn w:val="Standaard"/>
-    <w:next w:val="Standaard"/>
-    <w:link w:val="TitelChar"/>
+    <w:basedOn w:val="Normal"/>
+    <w:next w:val="Normal"/>
+    <w:link w:val="TitleChar"/>
     <w:uiPriority w:val="10"/>
     <w:qFormat/>
     <w:rsid w:val="00EC075C"/>
@@ -4334,10 +4732,10 @@
       <w:szCs w:val="56"/>
     </w:rPr>
   </w:style>
-  <w:style w:type="character" w:customStyle="1" w:styleId="TitelChar">
-    <w:name w:val="Titel Char"/>
-    <w:basedOn w:val="Standaardalinea-lettertype"/>
-    <w:link w:val="Titel"/>
+  <w:style w:type="character" w:customStyle="1" w:styleId="TitleChar">
+    <w:name w:val="Title Char"/>
+    <w:basedOn w:val="DefaultParagraphFont"/>
+    <w:link w:val="Title"/>
     <w:uiPriority w:val="10"/>
     <w:rsid w:val="00EC075C"/>
     <w:rPr>
@@ -4348,10 +4746,10 @@
       <w:szCs w:val="56"/>
     </w:rPr>
   </w:style>
-  <w:style w:type="paragraph" w:styleId="Kopvaninhoudsopgave">
+  <w:style w:type="paragraph" w:styleId="TOCHeading">
     <w:name w:val="TOC Heading"/>
-    <w:basedOn w:val="Kop1"/>
-    <w:next w:val="Standaard"/>
+    <w:basedOn w:val="Heading1"/>
+    <w:next w:val="Normal"/>
     <w:uiPriority w:val="39"/>
     <w:unhideWhenUsed/>
     <w:qFormat/>
@@ -4364,10 +4762,10 @@
       <w:lang w:val="en-US"/>
     </w:rPr>
   </w:style>
-  <w:style w:type="paragraph" w:styleId="Inhopg2">
+  <w:style w:type="paragraph" w:styleId="TOC2">
     <w:name w:val="toc 2"/>
-    <w:basedOn w:val="Standaard"/>
-    <w:next w:val="Standaard"/>
+    <w:basedOn w:val="Normal"/>
+    <w:next w:val="Normal"/>
     <w:autoRedefine/>
     <w:uiPriority w:val="39"/>
     <w:unhideWhenUsed/>
@@ -4382,10 +4780,10 @@
       <w:lang w:val="en-US"/>
     </w:rPr>
   </w:style>
-  <w:style w:type="paragraph" w:styleId="Inhopg1">
+  <w:style w:type="paragraph" w:styleId="TOC1">
     <w:name w:val="toc 1"/>
-    <w:basedOn w:val="Standaard"/>
-    <w:next w:val="Standaard"/>
+    <w:basedOn w:val="Normal"/>
+    <w:next w:val="Normal"/>
     <w:autoRedefine/>
     <w:uiPriority w:val="39"/>
     <w:unhideWhenUsed/>
@@ -4399,10 +4797,10 @@
       <w:lang w:val="en-US"/>
     </w:rPr>
   </w:style>
-  <w:style w:type="paragraph" w:styleId="Inhopg3">
+  <w:style w:type="paragraph" w:styleId="TOC3">
     <w:name w:val="toc 3"/>
-    <w:basedOn w:val="Standaard"/>
-    <w:next w:val="Standaard"/>
+    <w:basedOn w:val="Normal"/>
+    <w:next w:val="Normal"/>
     <w:autoRedefine/>
     <w:uiPriority w:val="39"/>
     <w:unhideWhenUsed/>
@@ -4419,7 +4817,7 @@
   </w:style>
   <w:style w:type="character" w:styleId="Hyperlink">
     <w:name w:val="Hyperlink"/>
-    <w:basedOn w:val="Standaardalinea-lettertype"/>
+    <w:basedOn w:val="DefaultParagraphFont"/>
     <w:uiPriority w:val="99"/>
     <w:unhideWhenUsed/>
     <w:rsid w:val="00EC075C"/>
@@ -4428,9 +4826,9 @@
       <w:u w:val="single"/>
     </w:rPr>
   </w:style>
-  <w:style w:type="table" w:styleId="Tabelraster">
+  <w:style w:type="table" w:styleId="TableGrid">
     <w:name w:val="Table Grid"/>
-    <w:basedOn w:val="Standaardtabel"/>
+    <w:basedOn w:val="TableNormal"/>
     <w:uiPriority w:val="39"/>
     <w:rsid w:val="00A74C59"/>
     <w:pPr>
@@ -4447,9 +4845,9 @@
       </w:tblBorders>
     </w:tblPr>
   </w:style>
-  <w:style w:type="table" w:styleId="Gemiddeldearcering2-accent5">
+  <w:style w:type="table" w:styleId="MediumShading2-Accent5">
     <w:name w:val="Medium Shading 2 Accent 5"/>
-    <w:basedOn w:val="Standaardtabel"/>
+    <w:basedOn w:val="TableNormal"/>
     <w:uiPriority w:val="64"/>
     <w:rsid w:val="00DE260B"/>
     <w:pPr>
@@ -4593,10 +4991,10 @@
       </w:tcPr>
     </w:tblStylePr>
   </w:style>
-  <w:style w:type="character" w:customStyle="1" w:styleId="Kop3Char">
-    <w:name w:val="Kop 3 Char"/>
-    <w:basedOn w:val="Standaardalinea-lettertype"/>
-    <w:link w:val="Kop3"/>
+  <w:style w:type="character" w:customStyle="1" w:styleId="Heading3Char">
+    <w:name w:val="Heading 3 Char"/>
+    <w:basedOn w:val="DefaultParagraphFont"/>
+    <w:link w:val="Heading3"/>
     <w:uiPriority w:val="9"/>
     <w:rsid w:val="007B4E71"/>
     <w:rPr>
@@ -4606,9 +5004,9 @@
       <w:szCs w:val="24"/>
     </w:rPr>
   </w:style>
-  <w:style w:type="table" w:styleId="Rastertabel4-Accent1">
+  <w:style w:type="table" w:styleId="GridTable4-Accent1">
     <w:name w:val="Grid Table 4 Accent 1"/>
-    <w:basedOn w:val="Standaardtabel"/>
+    <w:basedOn w:val="TableNormal"/>
     <w:uiPriority w:val="49"/>
     <w:rsid w:val="00DE72B3"/>
     <w:pPr>
@@ -4682,9 +5080,9 @@
       </w:tcPr>
     </w:tblStylePr>
   </w:style>
-  <w:style w:type="character" w:styleId="Verwijzingopmerking">
+  <w:style w:type="character" w:styleId="CommentReference">
     <w:name w:val="annotation reference"/>
-    <w:basedOn w:val="Standaardalinea-lettertype"/>
+    <w:basedOn w:val="DefaultParagraphFont"/>
     <w:uiPriority w:val="99"/>
     <w:semiHidden/>
     <w:unhideWhenUsed/>
@@ -4694,10 +5092,10 @@
       <w:szCs w:val="16"/>
     </w:rPr>
   </w:style>
-  <w:style w:type="paragraph" w:styleId="Tekstopmerking">
+  <w:style w:type="paragraph" w:styleId="CommentText">
     <w:name w:val="annotation text"/>
-    <w:basedOn w:val="Standaard"/>
-    <w:link w:val="TekstopmerkingChar"/>
+    <w:basedOn w:val="Normal"/>
+    <w:link w:val="CommentTextChar"/>
     <w:uiPriority w:val="99"/>
     <w:semiHidden/>
     <w:unhideWhenUsed/>
@@ -4710,10 +5108,10 @@
       <w:szCs w:val="20"/>
     </w:rPr>
   </w:style>
-  <w:style w:type="character" w:customStyle="1" w:styleId="TekstopmerkingChar">
-    <w:name w:val="Tekst opmerking Char"/>
-    <w:basedOn w:val="Standaardalinea-lettertype"/>
-    <w:link w:val="Tekstopmerking"/>
+  <w:style w:type="character" w:customStyle="1" w:styleId="CommentTextChar">
+    <w:name w:val="Comment Text Char"/>
+    <w:basedOn w:val="DefaultParagraphFont"/>
+    <w:link w:val="CommentText"/>
     <w:uiPriority w:val="99"/>
     <w:semiHidden/>
     <w:rsid w:val="00626B6C"/>
@@ -4723,11 +5121,11 @@
       <w:szCs w:val="20"/>
     </w:rPr>
   </w:style>
-  <w:style w:type="paragraph" w:styleId="Onderwerpvanopmerking">
+  <w:style w:type="paragraph" w:styleId="CommentSubject">
     <w:name w:val="annotation subject"/>
-    <w:basedOn w:val="Tekstopmerking"/>
-    <w:next w:val="Tekstopmerking"/>
-    <w:link w:val="OnderwerpvanopmerkingChar"/>
+    <w:basedOn w:val="CommentText"/>
+    <w:next w:val="CommentText"/>
+    <w:link w:val="CommentSubjectChar"/>
     <w:uiPriority w:val="99"/>
     <w:semiHidden/>
     <w:unhideWhenUsed/>
@@ -4737,10 +5135,10 @@
       <w:bCs/>
     </w:rPr>
   </w:style>
-  <w:style w:type="character" w:customStyle="1" w:styleId="OnderwerpvanopmerkingChar">
-    <w:name w:val="Onderwerp van opmerking Char"/>
-    <w:basedOn w:val="TekstopmerkingChar"/>
-    <w:link w:val="Onderwerpvanopmerking"/>
+  <w:style w:type="character" w:customStyle="1" w:styleId="CommentSubjectChar">
+    <w:name w:val="Comment Subject Char"/>
+    <w:basedOn w:val="CommentTextChar"/>
+    <w:link w:val="CommentSubject"/>
     <w:uiPriority w:val="99"/>
     <w:semiHidden/>
     <w:rsid w:val="00626B6C"/>
@@ -4752,10 +5150,10 @@
       <w:szCs w:val="20"/>
     </w:rPr>
   </w:style>
-  <w:style w:type="paragraph" w:styleId="Ballontekst">
+  <w:style w:type="paragraph" w:styleId="BalloonText">
     <w:name w:val="Balloon Text"/>
-    <w:basedOn w:val="Standaard"/>
-    <w:link w:val="BallontekstChar"/>
+    <w:basedOn w:val="Normal"/>
+    <w:link w:val="BalloonTextChar"/>
     <w:uiPriority w:val="99"/>
     <w:semiHidden/>
     <w:unhideWhenUsed/>
@@ -4769,10 +5167,10 @@
       <w:szCs w:val="18"/>
     </w:rPr>
   </w:style>
-  <w:style w:type="character" w:customStyle="1" w:styleId="BallontekstChar">
-    <w:name w:val="Ballontekst Char"/>
-    <w:basedOn w:val="Standaardalinea-lettertype"/>
-    <w:link w:val="Ballontekst"/>
+  <w:style w:type="character" w:customStyle="1" w:styleId="BalloonTextChar">
+    <w:name w:val="Balloon Text Char"/>
+    <w:basedOn w:val="DefaultParagraphFont"/>
+    <w:link w:val="BalloonText"/>
     <w:uiPriority w:val="99"/>
     <w:semiHidden/>
     <w:rsid w:val="00626B6C"/>
@@ -4780,6 +5178,20 @@
       <w:rFonts w:ascii="Segoe UI" w:hAnsi="Segoe UI" w:cs="Segoe UI"/>
       <w:sz w:val="18"/>
       <w:szCs w:val="18"/>
+    </w:rPr>
+  </w:style>
+  <w:style w:type="character" w:customStyle="1" w:styleId="Heading4Char">
+    <w:name w:val="Heading 4 Char"/>
+    <w:basedOn w:val="DefaultParagraphFont"/>
+    <w:link w:val="Heading4"/>
+    <w:uiPriority w:val="9"/>
+    <w:rsid w:val="00B92ADD"/>
+    <w:rPr>
+      <w:rFonts w:asciiTheme="majorHAnsi" w:eastAsiaTheme="majorEastAsia" w:hAnsiTheme="majorHAnsi" w:cstheme="majorBidi"/>
+      <w:i/>
+      <w:iCs/>
+      <w:color w:val="2E74B5" w:themeColor="accent1" w:themeShade="BF"/>
+      <w:sz w:val="24"/>
     </w:rPr>
   </w:style>
 </w:styles>
@@ -5070,7 +5482,7 @@
 </file>
 
 <file path=customXml/itemProps2.xml><?xml version="1.0" encoding="utf-8"?>
-<ds:datastoreItem xmlns:ds="http://schemas.openxmlformats.org/officeDocument/2006/customXml" ds:itemID="{3CA86EBB-6EDC-430F-891F-28DC081A1416}">
+<ds:datastoreItem xmlns:ds="http://schemas.openxmlformats.org/officeDocument/2006/customXml" ds:itemID="{89FC57B9-5AB5-4E00-AC94-D053DC330684}">
   <ds:schemaRefs>
     <ds:schemaRef ds:uri="http://schemas.openxmlformats.org/officeDocument/2006/bibliography"/>
   </ds:schemaRefs>

</xml_diff>